<commit_message>
add labels to tables
</commit_message>
<xml_diff>
--- a/week2/week2_test_assignment.docx
+++ b/week2/week2_test_assignment.docx
@@ -151,7 +151,14 @@
           <w:noProof w:val="0"/>
           <w:lang w:val="en-US"/>
         </w:rPr>
-        <w:t>Specification-Based Testing (opaque-box) assesses a program's functionality without examining its internal structure. Tests are created based on the program's requirements and the characteristics of the input domain.</w:t>
+        <w:t xml:space="preserve">Specification-Based Testing (opaque-box) assesses a program's functionality without examining its internal structure. </w:t>
+      </w:r>
+      <w:r>
+        <w:rPr>
+          <w:noProof w:val="0"/>
+          <w:lang w:val="en-US"/>
+        </w:rPr>
+        <w:t>Tests are created based on the program's requirements and the characteristics of the input domain.</w:t>
       </w:r>
     </w:p>
     <w:p>
@@ -185,6 +192,106 @@
     </w:p>
     <w:p>
       <w:pPr>
+        <w:pStyle w:val="Normal"/>
+        <w:spacing w:before="240" w:beforeAutospacing="off" w:after="240" w:afterAutospacing="off"/>
+        <w:ind w:left="0"/>
+        <w:rPr>
+          <w:rFonts w:ascii="Aptos" w:hAnsi="Aptos" w:eastAsia="Aptos" w:cs="Aptos"/>
+          <w:b w:val="1"/>
+          <w:bCs w:val="1"/>
+          <w:noProof w:val="0"/>
+          <w:sz w:val="24"/>
+          <w:szCs w:val="24"/>
+          <w:lang w:val="en-US"/>
+        </w:rPr>
+      </w:pPr>
+      <w:r>
+        <w:rPr>
+          <w:rFonts w:ascii="Aptos" w:hAnsi="Aptos" w:eastAsia="Aptos" w:cs="Aptos"/>
+          <w:b w:val="1"/>
+          <w:bCs w:val="1"/>
+          <w:noProof w:val="0"/>
+          <w:sz w:val="24"/>
+          <w:szCs w:val="24"/>
+          <w:lang w:val="en-US"/>
+        </w:rPr>
+        <w:t>Download and edit this document</w:t>
+      </w:r>
+      <w:r>
+        <w:rPr>
+          <w:rFonts w:ascii="Aptos" w:hAnsi="Aptos" w:eastAsia="Aptos" w:cs="Aptos"/>
+          <w:b w:val="1"/>
+          <w:bCs w:val="1"/>
+          <w:noProof w:val="0"/>
+          <w:sz w:val="24"/>
+          <w:szCs w:val="24"/>
+          <w:lang w:val="en-US"/>
+        </w:rPr>
+        <w:t xml:space="preserve"> to </w:t>
+      </w:r>
+      <w:r>
+        <w:rPr>
+          <w:rFonts w:ascii="Aptos" w:hAnsi="Aptos" w:eastAsia="Aptos" w:cs="Aptos"/>
+          <w:b w:val="1"/>
+          <w:bCs w:val="1"/>
+          <w:noProof w:val="0"/>
+          <w:sz w:val="24"/>
+          <w:szCs w:val="24"/>
+          <w:lang w:val="en-US"/>
+        </w:rPr>
+        <w:t xml:space="preserve">show the test results </w:t>
+      </w:r>
+      <w:r>
+        <w:rPr>
+          <w:rFonts w:ascii="Aptos" w:hAnsi="Aptos" w:eastAsia="Aptos" w:cs="Aptos"/>
+          <w:b w:val="1"/>
+          <w:bCs w:val="1"/>
+          <w:noProof w:val="0"/>
+          <w:sz w:val="24"/>
+          <w:szCs w:val="24"/>
+          <w:lang w:val="en-US"/>
+        </w:rPr>
+        <w:t>for</w:t>
+      </w:r>
+      <w:r>
+        <w:rPr>
+          <w:rFonts w:ascii="Aptos" w:hAnsi="Aptos" w:eastAsia="Aptos" w:cs="Aptos"/>
+          <w:b w:val="1"/>
+          <w:bCs w:val="1"/>
+          <w:noProof w:val="0"/>
+          <w:sz w:val="24"/>
+          <w:szCs w:val="24"/>
+          <w:lang w:val="en-US"/>
+        </w:rPr>
+        <w:t xml:space="preserve"> the following </w:t>
+      </w:r>
+      <w:r>
+        <w:rPr>
+          <w:rFonts w:ascii="Aptos" w:hAnsi="Aptos" w:eastAsia="Aptos" w:cs="Aptos"/>
+          <w:b w:val="1"/>
+          <w:bCs w:val="1"/>
+          <w:noProof w:val="0"/>
+          <w:sz w:val="24"/>
+          <w:szCs w:val="24"/>
+          <w:lang w:val="en-US"/>
+        </w:rPr>
+        <w:t>tasks</w:t>
+      </w:r>
+      <w:r>
+        <w:rPr>
+          <w:rFonts w:ascii="Aptos" w:hAnsi="Aptos" w:eastAsia="Aptos" w:cs="Aptos"/>
+          <w:b w:val="1"/>
+          <w:bCs w:val="1"/>
+          <w:noProof w:val="0"/>
+          <w:sz w:val="24"/>
+          <w:szCs w:val="24"/>
+          <w:lang w:val="en-US"/>
+        </w:rPr>
+        <w:t>:</w:t>
+      </w:r>
+    </w:p>
+    <w:p>
+      <w:pPr>
         <w:pStyle w:val="ListParagraph"/>
         <w:numPr>
           <w:ilvl w:val="0"/>
@@ -207,64 +314,14 @@
           <w:szCs w:val="24"/>
           <w:lang w:val="en-US"/>
         </w:rPr>
-        <w:t>Download and edit this document</w:t>
-      </w:r>
-      <w:r>
-        <w:rPr>
-          <w:rFonts w:ascii="Aptos" w:hAnsi="Aptos" w:eastAsia="Aptos" w:cs="Aptos"/>
-          <w:noProof w:val="0"/>
-          <w:sz w:val="24"/>
-          <w:szCs w:val="24"/>
-          <w:lang w:val="en-US"/>
-        </w:rPr>
-        <w:t xml:space="preserve"> to fill in your test plans</w:t>
-      </w:r>
-      <w:r>
-        <w:rPr>
-          <w:rFonts w:ascii="Aptos" w:hAnsi="Aptos" w:eastAsia="Aptos" w:cs="Aptos"/>
-          <w:noProof w:val="0"/>
-          <w:sz w:val="24"/>
-          <w:szCs w:val="24"/>
-          <w:lang w:val="en-US"/>
-        </w:rPr>
-        <w:t xml:space="preserve"> for</w:t>
-      </w:r>
-      <w:r>
-        <w:rPr>
-          <w:rFonts w:ascii="Aptos" w:hAnsi="Aptos" w:eastAsia="Aptos" w:cs="Aptos"/>
-          <w:noProof w:val="0"/>
-          <w:sz w:val="24"/>
-          <w:szCs w:val="24"/>
-          <w:lang w:val="en-US"/>
-        </w:rPr>
-        <w:t xml:space="preserve"> the following </w:t>
-      </w:r>
-      <w:r>
-        <w:rPr>
-          <w:rFonts w:ascii="Aptos" w:hAnsi="Aptos" w:eastAsia="Aptos" w:cs="Aptos"/>
-          <w:noProof w:val="0"/>
-          <w:sz w:val="24"/>
-          <w:szCs w:val="24"/>
-          <w:lang w:val="en-US"/>
-        </w:rPr>
-        <w:t>tasks</w:t>
-      </w:r>
-      <w:r>
-        <w:rPr>
-          <w:rFonts w:ascii="Aptos" w:hAnsi="Aptos" w:eastAsia="Aptos" w:cs="Aptos"/>
-          <w:noProof w:val="0"/>
-          <w:sz w:val="24"/>
-          <w:szCs w:val="24"/>
-          <w:lang w:val="en-US"/>
-        </w:rPr>
-        <w:t>:</w:t>
+        <w:t>Testing Task #1: InchesToFeet.java.</w:t>
       </w:r>
     </w:p>
     <w:p>
       <w:pPr>
         <w:pStyle w:val="ListParagraph"/>
         <w:numPr>
-          <w:ilvl w:val="1"/>
+          <w:ilvl w:val="0"/>
           <w:numId w:val="1"/>
         </w:numPr>
         <w:spacing w:before="240" w:beforeAutospacing="off" w:after="240" w:afterAutospacing="off"/>
@@ -284,14 +341,14 @@
           <w:szCs w:val="24"/>
           <w:lang w:val="en-US"/>
         </w:rPr>
-        <w:t>Testing Task #1: InchesToFeet.java.</w:t>
+        <w:t xml:space="preserve">Testing Task #2: YearsToMinutes.java. </w:t>
       </w:r>
     </w:p>
     <w:p>
       <w:pPr>
         <w:pStyle w:val="ListParagraph"/>
         <w:numPr>
-          <w:ilvl w:val="1"/>
+          <w:ilvl w:val="0"/>
           <w:numId w:val="1"/>
         </w:numPr>
         <w:spacing w:before="240" w:beforeAutospacing="off" w:after="240" w:afterAutospacing="off"/>
@@ -311,14 +368,74 @@
           <w:szCs w:val="24"/>
           <w:lang w:val="en-US"/>
         </w:rPr>
-        <w:t xml:space="preserve">Testing Task #2: YearsToMinutes.java. </w:t>
+        <w:t xml:space="preserve">Testing </w:t>
+      </w:r>
+      <w:r>
+        <w:rPr>
+          <w:rFonts w:ascii="Aptos" w:hAnsi="Aptos" w:eastAsia="Aptos" w:cs="Aptos"/>
+          <w:noProof w:val="0"/>
+          <w:sz w:val="24"/>
+          <w:szCs w:val="24"/>
+          <w:lang w:val="en-US"/>
+        </w:rPr>
+        <w:t xml:space="preserve">Task </w:t>
+      </w:r>
+      <w:r>
+        <w:rPr>
+          <w:rFonts w:ascii="Aptos" w:hAnsi="Aptos" w:eastAsia="Aptos" w:cs="Aptos"/>
+          <w:noProof w:val="0"/>
+          <w:sz w:val="24"/>
+          <w:szCs w:val="24"/>
+          <w:lang w:val="en-US"/>
+        </w:rPr>
+        <w:t>#</w:t>
+      </w:r>
+      <w:r>
+        <w:rPr>
+          <w:rFonts w:ascii="Aptos" w:hAnsi="Aptos" w:eastAsia="Aptos" w:cs="Aptos"/>
+          <w:noProof w:val="0"/>
+          <w:sz w:val="24"/>
+          <w:szCs w:val="24"/>
+          <w:lang w:val="en-US"/>
+        </w:rPr>
+        <w:t>3</w:t>
+      </w:r>
+      <w:r>
+        <w:rPr>
+          <w:rFonts w:ascii="Aptos" w:hAnsi="Aptos" w:eastAsia="Aptos" w:cs="Aptos"/>
+          <w:noProof w:val="0"/>
+          <w:sz w:val="24"/>
+          <w:szCs w:val="24"/>
+          <w:lang w:val="en-US"/>
+        </w:rPr>
+        <w:t xml:space="preserve">: </w:t>
+      </w:r>
+      <w:r>
+        <w:rPr>
+          <w:rFonts w:ascii="Aptos" w:hAnsi="Aptos" w:eastAsia="Aptos" w:cs="Aptos"/>
+          <w:noProof w:val="0"/>
+          <w:sz w:val="24"/>
+          <w:szCs w:val="24"/>
+          <w:lang w:val="en-US"/>
+        </w:rPr>
+        <w:t>Average</w:t>
+      </w:r>
+      <w:r>
+        <w:rPr>
+          <w:rFonts w:ascii="Aptos" w:hAnsi="Aptos" w:eastAsia="Aptos" w:cs="Aptos"/>
+          <w:noProof w:val="0"/>
+          <w:sz w:val="24"/>
+          <w:szCs w:val="24"/>
+          <w:lang w:val="en-US"/>
+        </w:rPr>
+        <w:t>.java.</w:t>
       </w:r>
     </w:p>
     <w:p>
       <w:pPr>
         <w:pStyle w:val="ListParagraph"/>
         <w:numPr>
-          <w:ilvl w:val="1"/>
+          <w:ilvl w:val="0"/>
           <w:numId w:val="1"/>
         </w:numPr>
         <w:spacing w:before="240" w:beforeAutospacing="off" w:after="240" w:afterAutospacing="off"/>
@@ -368,7 +485,7 @@
           <w:szCs w:val="24"/>
           <w:lang w:val="en-US"/>
         </w:rPr>
-        <w:t>3</w:t>
+        <w:t>4</w:t>
       </w:r>
       <w:r>
         <w:rPr>
@@ -388,7 +505,7 @@
           <w:szCs w:val="24"/>
           <w:lang w:val="en-US"/>
         </w:rPr>
-        <w:t>Average</w:t>
+        <w:t>TransmissionRate</w:t>
       </w:r>
       <w:r>
         <w:rPr>
@@ -405,7 +522,7 @@
       <w:pPr>
         <w:pStyle w:val="ListParagraph"/>
         <w:numPr>
-          <w:ilvl w:val="1"/>
+          <w:ilvl w:val="0"/>
           <w:numId w:val="1"/>
         </w:numPr>
         <w:spacing w:before="240" w:beforeAutospacing="off" w:after="240" w:afterAutospacing="off"/>
@@ -455,7 +572,7 @@
           <w:szCs w:val="24"/>
           <w:lang w:val="en-US"/>
         </w:rPr>
-        <w:t>4</w:t>
+        <w:t>5</w:t>
       </w:r>
       <w:r>
         <w:rPr>
@@ -475,7 +592,7 @@
           <w:szCs w:val="24"/>
           <w:lang w:val="en-US"/>
         </w:rPr>
-        <w:t>TransmissionRate</w:t>
+        <w:t xml:space="preserve">Chapter 2 </w:t>
       </w:r>
       <w:r>
         <w:rPr>
@@ -485,14 +602,34 @@
           <w:szCs w:val="24"/>
           <w:lang w:val="en-US"/>
         </w:rPr>
-        <w:t>.java.</w:t>
+        <w:t>Project 1</w:t>
+      </w:r>
+      <w:r>
+        <w:rPr>
+          <w:rFonts w:ascii="Aptos" w:hAnsi="Aptos" w:eastAsia="Aptos" w:cs="Aptos"/>
+          <w:noProof w:val="0"/>
+          <w:sz w:val="24"/>
+          <w:szCs w:val="24"/>
+          <w:lang w:val="en-US"/>
+        </w:rPr>
+        <w:t>.</w:t>
+      </w:r>
+      <w:r>
+        <w:rPr>
+          <w:rFonts w:ascii="Aptos" w:hAnsi="Aptos" w:eastAsia="Aptos" w:cs="Aptos"/>
+          <w:noProof w:val="0"/>
+          <w:sz w:val="24"/>
+          <w:szCs w:val="24"/>
+          <w:lang w:val="en-US"/>
+        </w:rPr>
+        <w:t xml:space="preserve">  </w:t>
       </w:r>
     </w:p>
     <w:p>
       <w:pPr>
         <w:pStyle w:val="ListParagraph"/>
         <w:numPr>
-          <w:ilvl w:val="1"/>
+          <w:ilvl w:val="0"/>
           <w:numId w:val="1"/>
         </w:numPr>
         <w:spacing w:before="240" w:beforeAutospacing="off" w:after="240" w:afterAutospacing="off"/>
@@ -542,7 +679,7 @@
           <w:szCs w:val="24"/>
           <w:lang w:val="en-US"/>
         </w:rPr>
-        <w:t>5</w:t>
+        <w:t>6</w:t>
       </w:r>
       <w:r>
         <w:rPr>
@@ -562,7 +699,7 @@
           <w:szCs w:val="24"/>
           <w:lang w:val="en-US"/>
         </w:rPr>
-        <w:t xml:space="preserve">Chapter 2 </w:t>
+        <w:t>Chapter 2 Project 5</w:t>
       </w:r>
       <w:r>
         <w:rPr>
@@ -572,7 +709,7 @@
           <w:szCs w:val="24"/>
           <w:lang w:val="en-US"/>
         </w:rPr>
-        <w:t>Programming Project 1</w:t>
+        <w:t xml:space="preserve">.  </w:t>
       </w:r>
       <w:r>
         <w:rPr>
@@ -582,9 +719,16 @@
           <w:szCs w:val="24"/>
           <w:lang w:val="en-US"/>
         </w:rPr>
-        <w:t>.</w:t>
-      </w:r>
-      <w:r>
+        <w:t xml:space="preserve"> </w:t>
+      </w:r>
+    </w:p>
+    <w:p>
+      <w:pPr>
+        <w:pStyle w:val="Normal"/>
+        <w:suppressLineNumbers w:val="0"/>
+        <w:bidi w:val="0"/>
+        <w:spacing w:before="240" w:beforeAutospacing="off" w:after="240" w:afterAutospacing="off"/>
+        <w:ind w:left="0"/>
         <w:rPr>
           <w:rFonts w:ascii="Aptos" w:hAnsi="Aptos" w:eastAsia="Aptos" w:cs="Aptos"/>
           <w:noProof w:val="0"/>
@@ -592,17 +736,8 @@
           <w:szCs w:val="24"/>
           <w:lang w:val="en-US"/>
         </w:rPr>
-        <w:t xml:space="preserve">  </w:t>
-      </w:r>
-    </w:p>
-    <w:p>
-      <w:pPr>
-        <w:pStyle w:val="ListParagraph"/>
-        <w:numPr>
-          <w:ilvl w:val="1"/>
-          <w:numId w:val="1"/>
-        </w:numPr>
-        <w:spacing w:before="240" w:beforeAutospacing="off" w:after="240" w:afterAutospacing="off"/>
+      </w:pPr>
+      <w:r>
         <w:rPr>
           <w:rFonts w:ascii="Aptos" w:hAnsi="Aptos" w:eastAsia="Aptos" w:cs="Aptos"/>
           <w:noProof w:val="0"/>
@@ -610,7 +745,8 @@
           <w:szCs w:val="24"/>
           <w:lang w:val="en-US"/>
         </w:rPr>
-      </w:pPr>
+        <w:t xml:space="preserve">When editing </w:t>
+      </w:r>
       <w:r>
         <w:rPr>
           <w:rFonts w:ascii="Aptos" w:hAnsi="Aptos" w:eastAsia="Aptos" w:cs="Aptos"/>
@@ -619,7 +755,7 @@
           <w:szCs w:val="24"/>
           <w:lang w:val="en-US"/>
         </w:rPr>
-        <w:t xml:space="preserve">Testing </w:t>
+        <w:t xml:space="preserve">the </w:t>
       </w:r>
       <w:r>
         <w:rPr>
@@ -629,7 +765,7 @@
           <w:szCs w:val="24"/>
           <w:lang w:val="en-US"/>
         </w:rPr>
-        <w:t xml:space="preserve">Task </w:t>
+        <w:t>test cases</w:t>
       </w:r>
       <w:r>
         <w:rPr>
@@ -639,57 +775,7 @@
           <w:szCs w:val="24"/>
           <w:lang w:val="en-US"/>
         </w:rPr>
-        <w:t>#</w:t>
-      </w:r>
-      <w:r>
-        <w:rPr>
-          <w:rFonts w:ascii="Aptos" w:hAnsi="Aptos" w:eastAsia="Aptos" w:cs="Aptos"/>
-          <w:noProof w:val="0"/>
-          <w:sz w:val="24"/>
-          <w:szCs w:val="24"/>
-          <w:lang w:val="en-US"/>
-        </w:rPr>
-        <w:t>6</w:t>
-      </w:r>
-      <w:r>
-        <w:rPr>
-          <w:rFonts w:ascii="Aptos" w:hAnsi="Aptos" w:eastAsia="Aptos" w:cs="Aptos"/>
-          <w:noProof w:val="0"/>
-          <w:sz w:val="24"/>
-          <w:szCs w:val="24"/>
-          <w:lang w:val="en-US"/>
-        </w:rPr>
-        <w:t xml:space="preserve">: </w:t>
-      </w:r>
-      <w:r>
-        <w:rPr>
-          <w:rFonts w:ascii="Aptos" w:hAnsi="Aptos" w:eastAsia="Aptos" w:cs="Aptos"/>
-          <w:noProof w:val="0"/>
-          <w:sz w:val="24"/>
-          <w:szCs w:val="24"/>
-          <w:lang w:val="en-US"/>
-        </w:rPr>
-        <w:t>Chapter 2 Programming Project 5</w:t>
-      </w:r>
-      <w:r>
-        <w:rPr>
-          <w:rFonts w:ascii="Aptos" w:hAnsi="Aptos" w:eastAsia="Aptos" w:cs="Aptos"/>
-          <w:noProof w:val="0"/>
-          <w:sz w:val="24"/>
-          <w:szCs w:val="24"/>
-          <w:lang w:val="en-US"/>
-        </w:rPr>
-        <w:t xml:space="preserve">.  </w:t>
-      </w:r>
-      <w:r>
-        <w:rPr>
-          <w:rFonts w:ascii="Aptos" w:hAnsi="Aptos" w:eastAsia="Aptos" w:cs="Aptos"/>
-          <w:noProof w:val="0"/>
-          <w:sz w:val="24"/>
-          <w:szCs w:val="24"/>
-          <w:lang w:val="en-US"/>
-        </w:rPr>
-        <w:t xml:space="preserve"> </w:t>
+        <w:t>:</w:t>
       </w:r>
     </w:p>
     <w:p>
@@ -718,7 +804,7 @@
           <w:szCs w:val="24"/>
           <w:lang w:val="en-US"/>
         </w:rPr>
-        <w:t xml:space="preserve">When editing </w:t>
+        <w:t>F</w:t>
       </w:r>
       <w:r>
         <w:rPr>
@@ -728,7 +814,7 @@
           <w:szCs w:val="24"/>
           <w:lang w:val="en-US"/>
         </w:rPr>
-        <w:t xml:space="preserve">the </w:t>
+        <w:t xml:space="preserve">ill </w:t>
       </w:r>
       <w:r>
         <w:rPr>
@@ -738,7 +824,7 @@
           <w:szCs w:val="24"/>
           <w:lang w:val="en-US"/>
         </w:rPr>
-        <w:t>test cases</w:t>
+        <w:t>in the expected I/O</w:t>
       </w:r>
       <w:r>
         <w:rPr>
@@ -748,14 +834,111 @@
           <w:szCs w:val="24"/>
           <w:lang w:val="en-US"/>
         </w:rPr>
-        <w:t>:</w:t>
+        <w:t xml:space="preserve"> </w:t>
+      </w:r>
+      <w:r>
+        <w:rPr>
+          <w:rFonts w:ascii="Aptos" w:hAnsi="Aptos" w:eastAsia="Aptos" w:cs="Aptos"/>
+          <w:noProof w:val="0"/>
+          <w:sz w:val="24"/>
+          <w:szCs w:val="24"/>
+          <w:lang w:val="en-US"/>
+        </w:rPr>
+        <w:t xml:space="preserve">(input/output) </w:t>
+      </w:r>
+      <w:r>
+        <w:rPr>
+          <w:rFonts w:ascii="Aptos" w:hAnsi="Aptos" w:eastAsia="Aptos" w:cs="Aptos"/>
+          <w:b w:val="1"/>
+          <w:bCs w:val="1"/>
+          <w:noProof w:val="0"/>
+          <w:sz w:val="24"/>
+          <w:szCs w:val="24"/>
+          <w:lang w:val="en-US"/>
+        </w:rPr>
+        <w:t xml:space="preserve">prior </w:t>
+      </w:r>
+      <w:r>
+        <w:rPr>
+          <w:rFonts w:ascii="Aptos" w:hAnsi="Aptos" w:eastAsia="Aptos" w:cs="Aptos"/>
+          <w:noProof w:val="0"/>
+          <w:sz w:val="24"/>
+          <w:szCs w:val="24"/>
+          <w:lang w:val="en-US"/>
+        </w:rPr>
+        <w:t>to running the program</w:t>
+      </w:r>
+      <w:r>
+        <w:rPr>
+          <w:rFonts w:ascii="Aptos" w:hAnsi="Aptos" w:eastAsia="Aptos" w:cs="Aptos"/>
+          <w:noProof w:val="0"/>
+          <w:sz w:val="24"/>
+          <w:szCs w:val="24"/>
+          <w:lang w:val="en-US"/>
+        </w:rPr>
+        <w:t xml:space="preserve">.  </w:t>
+      </w:r>
+      <w:r>
+        <w:br/>
+      </w:r>
+      <w:r>
+        <w:rPr>
+          <w:rFonts w:ascii="Aptos" w:hAnsi="Aptos" w:eastAsia="Aptos" w:cs="Aptos"/>
+          <w:noProof w:val="0"/>
+          <w:sz w:val="24"/>
+          <w:szCs w:val="24"/>
+          <w:lang w:val="en-US"/>
+        </w:rPr>
+        <w:t xml:space="preserve">Fill in the actual I/O and </w:t>
+      </w:r>
+      <w:r>
+        <w:rPr>
+          <w:rFonts w:ascii="Aptos" w:hAnsi="Aptos" w:eastAsia="Aptos" w:cs="Aptos"/>
+          <w:noProof w:val="0"/>
+          <w:sz w:val="24"/>
+          <w:szCs w:val="24"/>
+          <w:lang w:val="en-US"/>
+        </w:rPr>
+        <w:t xml:space="preserve">test </w:t>
+      </w:r>
+      <w:r>
+        <w:rPr>
+          <w:rFonts w:ascii="Aptos" w:hAnsi="Aptos" w:eastAsia="Aptos" w:cs="Aptos"/>
+          <w:noProof w:val="0"/>
+          <w:sz w:val="24"/>
+          <w:szCs w:val="24"/>
+          <w:lang w:val="en-US"/>
+        </w:rPr>
+        <w:t xml:space="preserve">status </w:t>
+      </w:r>
+      <w:r>
+        <w:rPr>
+          <w:rFonts w:ascii="Aptos" w:hAnsi="Aptos" w:eastAsia="Aptos" w:cs="Aptos"/>
+          <w:b w:val="1"/>
+          <w:bCs w:val="1"/>
+          <w:noProof w:val="0"/>
+          <w:sz w:val="24"/>
+          <w:szCs w:val="24"/>
+          <w:lang w:val="en-US"/>
+        </w:rPr>
+        <w:t xml:space="preserve">after </w:t>
+      </w:r>
+      <w:r>
+        <w:rPr>
+          <w:rFonts w:ascii="Aptos" w:hAnsi="Aptos" w:eastAsia="Aptos" w:cs="Aptos"/>
+          <w:noProof w:val="0"/>
+          <w:sz w:val="24"/>
+          <w:szCs w:val="24"/>
+          <w:lang w:val="en-US"/>
+        </w:rPr>
+        <w:t xml:space="preserve">running the program. </w:t>
       </w:r>
     </w:p>
     <w:p>
       <w:pPr>
         <w:pStyle w:val="ListParagraph"/>
         <w:numPr>
-          <w:ilvl w:val="1"/>
+          <w:ilvl w:val="0"/>
           <w:numId w:val="1"/>
         </w:numPr>
         <w:suppressLineNumbers w:val="0"/>
@@ -777,7 +960,7 @@
           <w:szCs w:val="24"/>
           <w:lang w:val="en-US"/>
         </w:rPr>
-        <w:t>F</w:t>
+        <w:t xml:space="preserve">Display </w:t>
       </w:r>
       <w:r>
         <w:rPr>
@@ -787,7 +970,7 @@
           <w:szCs w:val="24"/>
           <w:lang w:val="en-US"/>
         </w:rPr>
-        <w:t xml:space="preserve">ill </w:t>
+        <w:t>input values in bold</w:t>
       </w:r>
       <w:r>
         <w:rPr>
@@ -797,7 +980,7 @@
           <w:szCs w:val="24"/>
           <w:lang w:val="en-US"/>
         </w:rPr>
-        <w:t>in the expected I/O</w:t>
+        <w:t xml:space="preserve">. </w:t>
       </w:r>
       <w:r>
         <w:rPr>
@@ -807,7 +990,7 @@
           <w:szCs w:val="24"/>
           <w:lang w:val="en-US"/>
         </w:rPr>
-        <w:t xml:space="preserve"> </w:t>
+        <w:t>It’s</w:t>
       </w:r>
       <w:r>
         <w:rPr>
@@ -817,19 +1000,17 @@
           <w:szCs w:val="24"/>
           <w:lang w:val="en-US"/>
         </w:rPr>
-        <w:t xml:space="preserve">(input/output) </w:t>
+        <w:t xml:space="preserve"> ok to</w:t>
       </w:r>
       <w:r>
         <w:rPr>
           <w:rFonts w:ascii="Aptos" w:hAnsi="Aptos" w:eastAsia="Aptos" w:cs="Aptos"/>
-          <w:b w:val="1"/>
-          <w:bCs w:val="1"/>
           <w:noProof w:val="0"/>
           <w:sz w:val="24"/>
           <w:szCs w:val="24"/>
           <w:lang w:val="en-US"/>
         </w:rPr>
-        <w:t xml:space="preserve">prior </w:t>
+        <w:t xml:space="preserve"> wrap a line of output across multiple lines if the table cell is not wide enough</w:t>
       </w:r>
       <w:r>
         <w:rPr>
@@ -839,7 +1020,7 @@
           <w:szCs w:val="24"/>
           <w:lang w:val="en-US"/>
         </w:rPr>
-        <w:t>to running the program</w:t>
+        <w:t xml:space="preserve"> to display it on one line</w:t>
       </w:r>
       <w:r>
         <w:rPr>
@@ -849,10 +1030,7 @@
           <w:szCs w:val="24"/>
           <w:lang w:val="en-US"/>
         </w:rPr>
-        <w:t xml:space="preserve">.  </w:t>
-      </w:r>
-      <w:r>
-        <w:br/>
+        <w:t>.</w:t>
       </w:r>
       <w:r>
         <w:rPr>
@@ -862,7 +1040,7 @@
           <w:szCs w:val="24"/>
           <w:lang w:val="en-US"/>
         </w:rPr>
-        <w:t xml:space="preserve">Fill in the actual I/O and </w:t>
+        <w:t xml:space="preserve">  </w:t>
       </w:r>
       <w:r>
         <w:rPr>
@@ -872,7 +1050,7 @@
           <w:szCs w:val="24"/>
           <w:lang w:val="en-US"/>
         </w:rPr>
-        <w:t xml:space="preserve">test </w:t>
+        <w:t>A</w:t>
       </w:r>
       <w:r>
         <w:rPr>
@@ -882,19 +1060,17 @@
           <w:szCs w:val="24"/>
           <w:lang w:val="en-US"/>
         </w:rPr>
-        <w:t xml:space="preserve">status </w:t>
+        <w:t xml:space="preserve">ssume input is entered on the same line as the prompt, even </w:t>
       </w:r>
       <w:r>
         <w:rPr>
           <w:rFonts w:ascii="Aptos" w:hAnsi="Aptos" w:eastAsia="Aptos" w:cs="Aptos"/>
-          <w:b w:val="1"/>
-          <w:bCs w:val="1"/>
           <w:noProof w:val="0"/>
           <w:sz w:val="24"/>
           <w:szCs w:val="24"/>
           <w:lang w:val="en-US"/>
         </w:rPr>
-        <w:t xml:space="preserve">after </w:t>
+        <w:t xml:space="preserve">if it is </w:t>
       </w:r>
       <w:r>
         <w:rPr>
@@ -904,14 +1080,64 @@
           <w:szCs w:val="24"/>
           <w:lang w:val="en-US"/>
         </w:rPr>
-        <w:t xml:space="preserve">running the program. </w:t>
+        <w:t>displayed</w:t>
+      </w:r>
+      <w:r>
+        <w:rPr>
+          <w:rFonts w:ascii="Aptos" w:hAnsi="Aptos" w:eastAsia="Aptos" w:cs="Aptos"/>
+          <w:noProof w:val="0"/>
+          <w:sz w:val="24"/>
+          <w:szCs w:val="24"/>
+          <w:lang w:val="en-US"/>
+        </w:rPr>
+        <w:t xml:space="preserve"> on a separate line</w:t>
+      </w:r>
+      <w:r>
+        <w:rPr>
+          <w:rFonts w:ascii="Aptos" w:hAnsi="Aptos" w:eastAsia="Aptos" w:cs="Aptos"/>
+          <w:noProof w:val="0"/>
+          <w:sz w:val="24"/>
+          <w:szCs w:val="24"/>
+          <w:lang w:val="en-US"/>
+        </w:rPr>
+        <w:t xml:space="preserve"> in the t</w:t>
+      </w:r>
+      <w:r>
+        <w:rPr>
+          <w:rFonts w:ascii="Aptos" w:hAnsi="Aptos" w:eastAsia="Aptos" w:cs="Aptos"/>
+          <w:noProof w:val="0"/>
+          <w:sz w:val="24"/>
+          <w:szCs w:val="24"/>
+          <w:lang w:val="en-US"/>
+        </w:rPr>
+        <w:t>est case</w:t>
+      </w:r>
+      <w:r>
+        <w:rPr>
+          <w:rFonts w:ascii="Aptos" w:hAnsi="Aptos" w:eastAsia="Aptos" w:cs="Aptos"/>
+          <w:noProof w:val="0"/>
+          <w:sz w:val="24"/>
+          <w:szCs w:val="24"/>
+          <w:lang w:val="en-US"/>
+        </w:rPr>
+        <w:t>.</w:t>
+      </w:r>
+      <w:r>
+        <w:rPr>
+          <w:rFonts w:ascii="Aptos" w:hAnsi="Aptos" w:eastAsia="Aptos" w:cs="Aptos"/>
+          <w:noProof w:val="0"/>
+          <w:sz w:val="24"/>
+          <w:szCs w:val="24"/>
+          <w:lang w:val="en-US"/>
+        </w:rPr>
+        <w:t xml:space="preserve">  </w:t>
       </w:r>
     </w:p>
     <w:p>
       <w:pPr>
         <w:pStyle w:val="ListParagraph"/>
         <w:numPr>
-          <w:ilvl w:val="1"/>
+          <w:ilvl w:val="0"/>
           <w:numId w:val="1"/>
         </w:numPr>
         <w:suppressLineNumbers w:val="0"/>
@@ -933,7 +1159,7 @@
           <w:szCs w:val="24"/>
           <w:lang w:val="en-US"/>
         </w:rPr>
-        <w:t xml:space="preserve">Display </w:t>
+        <w:t xml:space="preserve">Refer to the Revel sample runs for </w:t>
       </w:r>
       <w:r>
         <w:rPr>
@@ -943,7 +1169,7 @@
           <w:szCs w:val="24"/>
           <w:lang w:val="en-US"/>
         </w:rPr>
-        <w:t>input values in bold</w:t>
+        <w:t xml:space="preserve">the </w:t>
       </w:r>
       <w:r>
         <w:rPr>
@@ -953,7 +1179,7 @@
           <w:szCs w:val="24"/>
           <w:lang w:val="en-US"/>
         </w:rPr>
-        <w:t xml:space="preserve">. </w:t>
+        <w:t xml:space="preserve">exact </w:t>
       </w:r>
       <w:r>
         <w:rPr>
@@ -963,7 +1189,7 @@
           <w:szCs w:val="24"/>
           <w:lang w:val="en-US"/>
         </w:rPr>
-        <w:t>It’s</w:t>
+        <w:t>I/O</w:t>
       </w:r>
       <w:r>
         <w:rPr>
@@ -973,7 +1199,7 @@
           <w:szCs w:val="24"/>
           <w:lang w:val="en-US"/>
         </w:rPr>
-        <w:t xml:space="preserve"> ok to</w:t>
+        <w:t xml:space="preserve"> </w:t>
       </w:r>
       <w:r>
         <w:rPr>
@@ -983,7 +1209,7 @@
           <w:szCs w:val="24"/>
           <w:lang w:val="en-US"/>
         </w:rPr>
-        <w:t xml:space="preserve"> wrap a line of output across multiple lines if the table cell is not wide enough</w:t>
+        <w:t>for</w:t>
       </w:r>
       <w:r>
         <w:rPr>
@@ -993,7 +1219,7 @@
           <w:szCs w:val="24"/>
           <w:lang w:val="en-US"/>
         </w:rPr>
-        <w:t xml:space="preserve"> to display it on one line</w:t>
+        <w:t xml:space="preserve"> the </w:t>
       </w:r>
       <w:r>
         <w:rPr>
@@ -1003,196 +1229,7 @@
           <w:szCs w:val="24"/>
           <w:lang w:val="en-US"/>
         </w:rPr>
-        <w:t>.</w:t>
-      </w:r>
-      <w:r>
-        <w:rPr>
-          <w:rFonts w:ascii="Aptos" w:hAnsi="Aptos" w:eastAsia="Aptos" w:cs="Aptos"/>
-          <w:noProof w:val="0"/>
-          <w:sz w:val="24"/>
-          <w:szCs w:val="24"/>
-          <w:lang w:val="en-US"/>
-        </w:rPr>
-        <w:t xml:space="preserve">  </w:t>
-      </w:r>
-      <w:r>
-        <w:rPr>
-          <w:rFonts w:ascii="Aptos" w:hAnsi="Aptos" w:eastAsia="Aptos" w:cs="Aptos"/>
-          <w:noProof w:val="0"/>
-          <w:sz w:val="24"/>
-          <w:szCs w:val="24"/>
-          <w:lang w:val="en-US"/>
-        </w:rPr>
-        <w:t>A</w:t>
-      </w:r>
-      <w:r>
-        <w:rPr>
-          <w:rFonts w:ascii="Aptos" w:hAnsi="Aptos" w:eastAsia="Aptos" w:cs="Aptos"/>
-          <w:noProof w:val="0"/>
-          <w:sz w:val="24"/>
-          <w:szCs w:val="24"/>
-          <w:lang w:val="en-US"/>
-        </w:rPr>
-        <w:t xml:space="preserve">ssume input is entered on the same line as the prompt, even </w:t>
-      </w:r>
-      <w:r>
-        <w:rPr>
-          <w:rFonts w:ascii="Aptos" w:hAnsi="Aptos" w:eastAsia="Aptos" w:cs="Aptos"/>
-          <w:noProof w:val="0"/>
-          <w:sz w:val="24"/>
-          <w:szCs w:val="24"/>
-          <w:lang w:val="en-US"/>
-        </w:rPr>
-        <w:t xml:space="preserve">if it is </w:t>
-      </w:r>
-      <w:r>
-        <w:rPr>
-          <w:rFonts w:ascii="Aptos" w:hAnsi="Aptos" w:eastAsia="Aptos" w:cs="Aptos"/>
-          <w:noProof w:val="0"/>
-          <w:sz w:val="24"/>
-          <w:szCs w:val="24"/>
-          <w:lang w:val="en-US"/>
-        </w:rPr>
-        <w:t>displayed</w:t>
-      </w:r>
-      <w:r>
-        <w:rPr>
-          <w:rFonts w:ascii="Aptos" w:hAnsi="Aptos" w:eastAsia="Aptos" w:cs="Aptos"/>
-          <w:noProof w:val="0"/>
-          <w:sz w:val="24"/>
-          <w:szCs w:val="24"/>
-          <w:lang w:val="en-US"/>
-        </w:rPr>
-        <w:t xml:space="preserve"> on a separate line</w:t>
-      </w:r>
-      <w:r>
-        <w:rPr>
-          <w:rFonts w:ascii="Aptos" w:hAnsi="Aptos" w:eastAsia="Aptos" w:cs="Aptos"/>
-          <w:noProof w:val="0"/>
-          <w:sz w:val="24"/>
-          <w:szCs w:val="24"/>
-          <w:lang w:val="en-US"/>
-        </w:rPr>
-        <w:t xml:space="preserve"> in the t</w:t>
-      </w:r>
-      <w:r>
-        <w:rPr>
-          <w:rFonts w:ascii="Aptos" w:hAnsi="Aptos" w:eastAsia="Aptos" w:cs="Aptos"/>
-          <w:noProof w:val="0"/>
-          <w:sz w:val="24"/>
-          <w:szCs w:val="24"/>
-          <w:lang w:val="en-US"/>
-        </w:rPr>
-        <w:t>est case</w:t>
-      </w:r>
-      <w:r>
-        <w:rPr>
-          <w:rFonts w:ascii="Aptos" w:hAnsi="Aptos" w:eastAsia="Aptos" w:cs="Aptos"/>
-          <w:noProof w:val="0"/>
-          <w:sz w:val="24"/>
-          <w:szCs w:val="24"/>
-          <w:lang w:val="en-US"/>
-        </w:rPr>
-        <w:t>.</w:t>
-      </w:r>
-      <w:r>
-        <w:rPr>
-          <w:rFonts w:ascii="Aptos" w:hAnsi="Aptos" w:eastAsia="Aptos" w:cs="Aptos"/>
-          <w:noProof w:val="0"/>
-          <w:sz w:val="24"/>
-          <w:szCs w:val="24"/>
-          <w:lang w:val="en-US"/>
-        </w:rPr>
-        <w:t xml:space="preserve">  </w:t>
-      </w:r>
-    </w:p>
-    <w:p>
-      <w:pPr>
-        <w:pStyle w:val="ListParagraph"/>
-        <w:numPr>
-          <w:ilvl w:val="1"/>
-          <w:numId w:val="1"/>
-        </w:numPr>
-        <w:suppressLineNumbers w:val="0"/>
-        <w:bidi w:val="0"/>
-        <w:spacing w:before="240" w:beforeAutospacing="off" w:after="240" w:afterAutospacing="off"/>
-        <w:rPr>
-          <w:rFonts w:ascii="Aptos" w:hAnsi="Aptos" w:eastAsia="Aptos" w:cs="Aptos"/>
-          <w:noProof w:val="0"/>
-          <w:sz w:val="24"/>
-          <w:szCs w:val="24"/>
-          <w:lang w:val="en-US"/>
-        </w:rPr>
-      </w:pPr>
-      <w:r>
-        <w:rPr>
-          <w:rFonts w:ascii="Aptos" w:hAnsi="Aptos" w:eastAsia="Aptos" w:cs="Aptos"/>
-          <w:noProof w:val="0"/>
-          <w:sz w:val="24"/>
-          <w:szCs w:val="24"/>
-          <w:lang w:val="en-US"/>
-        </w:rPr>
-        <w:t xml:space="preserve">Refer to the Revel sample runs for </w:t>
-      </w:r>
-      <w:r>
-        <w:rPr>
-          <w:rFonts w:ascii="Aptos" w:hAnsi="Aptos" w:eastAsia="Aptos" w:cs="Aptos"/>
-          <w:noProof w:val="0"/>
-          <w:sz w:val="24"/>
-          <w:szCs w:val="24"/>
-          <w:lang w:val="en-US"/>
-        </w:rPr>
-        <w:t xml:space="preserve">the </w:t>
-      </w:r>
-      <w:r>
-        <w:rPr>
-          <w:rFonts w:ascii="Aptos" w:hAnsi="Aptos" w:eastAsia="Aptos" w:cs="Aptos"/>
-          <w:noProof w:val="0"/>
-          <w:sz w:val="24"/>
-          <w:szCs w:val="24"/>
-          <w:lang w:val="en-US"/>
-        </w:rPr>
-        <w:t xml:space="preserve">exact </w:t>
-      </w:r>
-      <w:r>
-        <w:rPr>
-          <w:rFonts w:ascii="Aptos" w:hAnsi="Aptos" w:eastAsia="Aptos" w:cs="Aptos"/>
-          <w:noProof w:val="0"/>
-          <w:sz w:val="24"/>
-          <w:szCs w:val="24"/>
-          <w:lang w:val="en-US"/>
-        </w:rPr>
-        <w:t>I/O</w:t>
-      </w:r>
-      <w:r>
-        <w:rPr>
-          <w:rFonts w:ascii="Aptos" w:hAnsi="Aptos" w:eastAsia="Aptos" w:cs="Aptos"/>
-          <w:noProof w:val="0"/>
-          <w:sz w:val="24"/>
-          <w:szCs w:val="24"/>
-          <w:lang w:val="en-US"/>
-        </w:rPr>
-        <w:t xml:space="preserve"> </w:t>
-      </w:r>
-      <w:r>
-        <w:rPr>
-          <w:rFonts w:ascii="Aptos" w:hAnsi="Aptos" w:eastAsia="Aptos" w:cs="Aptos"/>
-          <w:noProof w:val="0"/>
-          <w:sz w:val="24"/>
-          <w:szCs w:val="24"/>
-          <w:lang w:val="en-US"/>
-        </w:rPr>
-        <w:t>for</w:t>
-      </w:r>
-      <w:r>
-        <w:rPr>
-          <w:rFonts w:ascii="Aptos" w:hAnsi="Aptos" w:eastAsia="Aptos" w:cs="Aptos"/>
-          <w:noProof w:val="0"/>
-          <w:sz w:val="24"/>
-          <w:szCs w:val="24"/>
-          <w:lang w:val="en-US"/>
-        </w:rPr>
-        <w:t xml:space="preserve"> the </w:t>
+        <w:t xml:space="preserve">Chapter 2 </w:t>
       </w:r>
       <w:r>
         <w:rPr>
@@ -1334,7 +1371,7 @@
           <w:szCs w:val="24"/>
           <w:lang w:val="en-US"/>
         </w:rPr>
-        <w:t xml:space="preserve">Programming Project 1 and 5 </w:t>
+        <w:t xml:space="preserve">Project 1 and 5 </w:t>
       </w:r>
       <w:r>
         <w:rPr>
@@ -1884,6 +1921,71 @@
       </w:tblGrid>
       <w:tr>
         <w:trPr>
+          <w:trHeight w:val="525"/>
+        </w:trPr>
+        <w:tc>
+          <w:tcPr>
+            <w:tcW w:w="9660" w:type="dxa"/>
+            <w:gridSpan w:val="4"/>
+            <w:tcMar/>
+            <w:vAlign w:val="center"/>
+          </w:tcPr>
+          <w:p>
+            <w:pPr>
+              <w:pStyle w:val="Normal"/>
+              <w:bidi w:val="0"/>
+              <w:jc w:val="center"/>
+              <w:rPr>
+                <w:rFonts w:ascii="Calibri" w:hAnsi="Calibri" w:eastAsia="Calibri" w:cs="Calibri"/>
+                <w:b w:val="1"/>
+                <w:bCs w:val="1"/>
+                <w:noProof w:val="0"/>
+                <w:sz w:val="24"/>
+                <w:szCs w:val="24"/>
+                <w:lang w:val="en-US"/>
+              </w:rPr>
+            </w:pPr>
+            <w:r>
+              <w:rPr>
+                <w:rFonts w:ascii="Calibri" w:hAnsi="Calibri" w:eastAsia="Calibri" w:cs="Calibri"/>
+                <w:b w:val="1"/>
+                <w:bCs w:val="1"/>
+                <w:noProof w:val="0"/>
+                <w:sz w:val="24"/>
+                <w:szCs w:val="24"/>
+                <w:lang w:val="en-US"/>
+              </w:rPr>
+              <w:t xml:space="preserve">Table 1: </w:t>
+            </w:r>
+            <w:r>
+              <w:rPr>
+                <w:rFonts w:ascii="Calibri" w:hAnsi="Calibri" w:eastAsia="Calibri" w:cs="Calibri"/>
+                <w:b w:val="1"/>
+                <w:bCs w:val="1"/>
+                <w:noProof w:val="0"/>
+                <w:sz w:val="24"/>
+                <w:szCs w:val="24"/>
+                <w:lang w:val="en-US"/>
+              </w:rPr>
+              <w:t>InchesToFeet</w:t>
+            </w:r>
+            <w:r>
+              <w:rPr>
+                <w:rFonts w:ascii="Calibri" w:hAnsi="Calibri" w:eastAsia="Calibri" w:cs="Calibri"/>
+                <w:b w:val="1"/>
+                <w:bCs w:val="1"/>
+                <w:noProof w:val="0"/>
+                <w:sz w:val="24"/>
+                <w:szCs w:val="24"/>
+                <w:lang w:val="en-US"/>
+              </w:rPr>
+              <w:t xml:space="preserve"> Test Cases</w:t>
+            </w:r>
+          </w:p>
+        </w:tc>
+      </w:tr>
+      <w:tr>
+        <w:trPr>
           <w:trHeight w:val="300"/>
         </w:trPr>
         <w:tc>
@@ -3042,7 +3144,7 @@
           <w:noProof w:val="0"/>
           <w:lang w:val="en-US"/>
         </w:rPr>
-        <w:t>in the table above</w:t>
+        <w:t xml:space="preserve">in </w:t>
       </w:r>
       <w:r>
         <w:rPr>
@@ -3051,7 +3153,7 @@
           <w:noProof w:val="0"/>
           <w:lang w:val="en-US"/>
         </w:rPr>
-        <w:t>, filling</w:t>
+        <w:t>Table 1.</w:t>
       </w:r>
       <w:r>
         <w:rPr>
@@ -3060,52 +3162,7 @@
           <w:noProof w:val="0"/>
           <w:lang w:val="en-US"/>
         </w:rPr>
-        <w:t xml:space="preserve"> in the A</w:t>
-      </w:r>
-      <w:r>
-        <w:rPr>
-          <w:strike w:val="0"/>
-          <w:dstrike w:val="0"/>
-          <w:noProof w:val="0"/>
-          <w:lang w:val="en-US"/>
-        </w:rPr>
-        <w:t xml:space="preserve">ctual </w:t>
-      </w:r>
-      <w:r>
-        <w:rPr>
-          <w:strike w:val="0"/>
-          <w:dstrike w:val="0"/>
-          <w:noProof w:val="0"/>
-          <w:lang w:val="en-US"/>
-        </w:rPr>
-        <w:t>I/O and Status (Pass/Fail)</w:t>
-      </w:r>
-      <w:r>
-        <w:rPr>
-          <w:strike w:val="0"/>
-          <w:dstrike w:val="0"/>
-          <w:noProof w:val="0"/>
-          <w:lang w:val="en-US"/>
-        </w:rPr>
-        <w:t xml:space="preserve"> columns</w:t>
-      </w:r>
-      <w:r>
-        <w:rPr>
-          <w:strike w:val="0"/>
-          <w:dstrike w:val="0"/>
-          <w:noProof w:val="0"/>
-          <w:lang w:val="en-US"/>
-        </w:rPr>
-        <w:t>.</w:t>
-      </w:r>
-      <w:r>
-        <w:rPr>
-          <w:strike w:val="0"/>
-          <w:dstrike w:val="0"/>
-          <w:noProof w:val="0"/>
-          <w:lang w:val="en-US"/>
-        </w:rPr>
-        <w:t xml:space="preserve">  </w:t>
+        <w:t xml:space="preserve"> </w:t>
       </w:r>
     </w:p>
     <w:p>
@@ -3116,40 +3173,123 @@
           <w:numId w:val="12"/>
         </w:numPr>
         <w:rPr>
-          <w:noProof w:val="0"/>
-          <w:lang w:val="en-US"/>
-        </w:rPr>
-      </w:pPr>
-      <w:r>
-        <w:rPr>
-          <w:noProof w:val="0"/>
-          <w:lang w:val="en-US"/>
-        </w:rPr>
-        <w:t xml:space="preserve">Confirm that tests #2 and #4 </w:t>
-      </w:r>
-      <w:r>
-        <w:rPr>
-          <w:noProof w:val="0"/>
-          <w:lang w:val="en-US"/>
-        </w:rPr>
-        <w:t>pass</w:t>
-      </w:r>
-      <w:r>
-        <w:rPr>
-          <w:noProof w:val="0"/>
-          <w:lang w:val="en-US"/>
-        </w:rPr>
-        <w:t>,</w:t>
-      </w:r>
-      <w:r>
-        <w:rPr>
-          <w:noProof w:val="0"/>
-          <w:lang w:val="en-US"/>
-        </w:rPr>
-        <w:t xml:space="preserve"> but tests #1 and #3 fail</w:t>
-      </w:r>
-      <w:r>
-        <w:rPr>
+          <w:strike w:val="0"/>
+          <w:dstrike w:val="0"/>
+          <w:noProof w:val="0"/>
+          <w:lang w:val="en-US"/>
+        </w:rPr>
+      </w:pPr>
+      <w:r>
+        <w:rPr>
+          <w:strike w:val="0"/>
+          <w:dstrike w:val="0"/>
+          <w:noProof w:val="0"/>
+          <w:lang w:val="en-US"/>
+        </w:rPr>
+        <w:t>Fill</w:t>
+      </w:r>
+      <w:r>
+        <w:rPr>
+          <w:strike w:val="0"/>
+          <w:dstrike w:val="0"/>
+          <w:noProof w:val="0"/>
+          <w:lang w:val="en-US"/>
+        </w:rPr>
+        <w:t xml:space="preserve"> </w:t>
+      </w:r>
+      <w:r>
+        <w:rPr>
+          <w:strike w:val="0"/>
+          <w:dstrike w:val="0"/>
+          <w:noProof w:val="0"/>
+          <w:lang w:val="en-US"/>
+        </w:rPr>
+        <w:t xml:space="preserve">in the </w:t>
+      </w:r>
+      <w:r>
+        <w:rPr>
+          <w:b w:val="1"/>
+          <w:bCs w:val="1"/>
+          <w:strike w:val="0"/>
+          <w:dstrike w:val="0"/>
+          <w:noProof w:val="0"/>
+          <w:lang w:val="en-US"/>
+        </w:rPr>
+        <w:t>A</w:t>
+      </w:r>
+      <w:r>
+        <w:rPr>
+          <w:b w:val="1"/>
+          <w:bCs w:val="1"/>
+          <w:strike w:val="0"/>
+          <w:dstrike w:val="0"/>
+          <w:noProof w:val="0"/>
+          <w:lang w:val="en-US"/>
+        </w:rPr>
+        <w:t xml:space="preserve">ctual </w:t>
+      </w:r>
+      <w:r>
+        <w:rPr>
+          <w:b w:val="1"/>
+          <w:bCs w:val="1"/>
+          <w:strike w:val="0"/>
+          <w:dstrike w:val="0"/>
+          <w:noProof w:val="0"/>
+          <w:lang w:val="en-US"/>
+        </w:rPr>
+        <w:t>I/O</w:t>
+      </w:r>
+      <w:r>
+        <w:rPr>
+          <w:strike w:val="0"/>
+          <w:dstrike w:val="0"/>
+          <w:noProof w:val="0"/>
+          <w:lang w:val="en-US"/>
+        </w:rPr>
+        <w:t xml:space="preserve"> and </w:t>
+      </w:r>
+      <w:r>
+        <w:rPr>
+          <w:b w:val="1"/>
+          <w:bCs w:val="1"/>
+          <w:strike w:val="0"/>
+          <w:dstrike w:val="0"/>
+          <w:noProof w:val="0"/>
+          <w:lang w:val="en-US"/>
+        </w:rPr>
+        <w:t xml:space="preserve">Status </w:t>
+      </w:r>
+      <w:r>
+        <w:rPr>
+          <w:strike w:val="0"/>
+          <w:dstrike w:val="0"/>
+          <w:noProof w:val="0"/>
+          <w:lang w:val="en-US"/>
+        </w:rPr>
+        <w:t>(Pass/Fail)</w:t>
+      </w:r>
+      <w:r>
+        <w:rPr>
+          <w:strike w:val="0"/>
+          <w:dstrike w:val="0"/>
+          <w:noProof w:val="0"/>
+          <w:lang w:val="en-US"/>
+        </w:rPr>
+        <w:t xml:space="preserve"> columns</w:t>
+      </w:r>
+      <w:r>
+        <w:rPr>
+          <w:strike w:val="0"/>
+          <w:dstrike w:val="0"/>
+          <w:noProof w:val="0"/>
+          <w:lang w:val="en-US"/>
+        </w:rPr>
+        <w:t xml:space="preserve"> based on the program output</w:t>
+      </w:r>
+      <w:r>
+        <w:rPr>
+          <w:strike w:val="0"/>
+          <w:dstrike w:val="0"/>
           <w:noProof w:val="0"/>
           <w:lang w:val="en-US"/>
         </w:rPr>
@@ -3157,29 +3297,131 @@
       </w:r>
       <w:r>
         <w:rPr>
-          <w:noProof w:val="0"/>
-          <w:lang w:val="en-US"/>
-        </w:rPr>
-        <w:t xml:space="preserve"> A failed test </w:t>
-      </w:r>
-      <w:r>
-        <w:rPr>
-          <w:noProof w:val="0"/>
-          <w:lang w:val="en-US"/>
-        </w:rPr>
-        <w:t>indicates</w:t>
-      </w:r>
-      <w:r>
-        <w:rPr>
-          <w:noProof w:val="0"/>
-          <w:lang w:val="en-US"/>
-        </w:rPr>
-        <w:t xml:space="preserve"> an error exists in the code.</w:t>
+          <w:strike w:val="0"/>
+          <w:dstrike w:val="0"/>
+          <w:noProof w:val="0"/>
+          <w:lang w:val="en-US"/>
+        </w:rPr>
+        <w:t xml:space="preserve">  </w:t>
       </w:r>
     </w:p>
     <w:p>
       <w:pPr>
+        <w:pStyle w:val="ListParagraph"/>
+        <w:numPr>
+          <w:ilvl w:val="0"/>
+          <w:numId w:val="12"/>
+        </w:numPr>
+        <w:rPr>
+          <w:noProof w:val="0"/>
+          <w:lang w:val="en-US"/>
+        </w:rPr>
+      </w:pPr>
+      <w:r>
+        <w:rPr>
+          <w:noProof w:val="0"/>
+          <w:lang w:val="en-US"/>
+        </w:rPr>
+        <w:t xml:space="preserve">Confirm that tests #2 and #4 </w:t>
+      </w:r>
+      <w:r>
+        <w:rPr>
+          <w:noProof w:val="0"/>
+          <w:lang w:val="en-US"/>
+        </w:rPr>
+        <w:t>pass</w:t>
+      </w:r>
+      <w:r>
+        <w:rPr>
+          <w:noProof w:val="0"/>
+          <w:lang w:val="en-US"/>
+        </w:rPr>
+        <w:t>,</w:t>
+      </w:r>
+      <w:r>
+        <w:rPr>
+          <w:noProof w:val="0"/>
+          <w:lang w:val="en-US"/>
+        </w:rPr>
+        <w:t xml:space="preserve"> </w:t>
+      </w:r>
+      <w:r>
+        <w:rPr>
+          <w:noProof w:val="0"/>
+          <w:lang w:val="en-US"/>
+        </w:rPr>
+        <w:t xml:space="preserve">while </w:t>
+      </w:r>
+      <w:r>
+        <w:rPr>
+          <w:noProof w:val="0"/>
+          <w:lang w:val="en-US"/>
+        </w:rPr>
+        <w:t xml:space="preserve">tests #1 and #3 </w:t>
+      </w:r>
+      <w:r>
+        <w:rPr>
+          <w:noProof w:val="0"/>
+          <w:lang w:val="en-US"/>
+        </w:rPr>
+        <w:t xml:space="preserve">both </w:t>
+      </w:r>
+      <w:r>
+        <w:rPr>
+          <w:noProof w:val="0"/>
+          <w:lang w:val="en-US"/>
+        </w:rPr>
+        <w:t>fail</w:t>
+      </w:r>
+      <w:r>
+        <w:rPr>
+          <w:noProof w:val="0"/>
+          <w:lang w:val="en-US"/>
+        </w:rPr>
+        <w:t>.</w:t>
+      </w:r>
+      <w:r>
+        <w:rPr>
+          <w:noProof w:val="0"/>
+          <w:lang w:val="en-US"/>
+        </w:rPr>
+        <w:t xml:space="preserve"> </w:t>
+      </w:r>
+    </w:p>
+    <w:p>
+      <w:pPr>
         <w:pStyle w:val="Normal"/>
+        <w:ind w:left="0"/>
+        <w:rPr>
+          <w:noProof w:val="0"/>
+          <w:lang w:val="en-US"/>
+        </w:rPr>
+      </w:pPr>
+      <w:r>
+        <w:rPr>
+          <w:noProof w:val="0"/>
+          <w:lang w:val="en-US"/>
+        </w:rPr>
+        <w:t xml:space="preserve">A failed test </w:t>
+      </w:r>
+      <w:r>
+        <w:rPr>
+          <w:noProof w:val="0"/>
+          <w:lang w:val="en-US"/>
+        </w:rPr>
+        <w:t>indicates</w:t>
+      </w:r>
+      <w:r>
+        <w:rPr>
+          <w:noProof w:val="0"/>
+          <w:lang w:val="en-US"/>
+        </w:rPr>
+        <w:t xml:space="preserve"> an error exists in the code.</w:t>
+      </w:r>
+    </w:p>
+    <w:p>
+      <w:pPr>
+        <w:pStyle w:val="Normal"/>
         <w:rPr>
           <w:noProof w:val="0"/>
           <w:lang w:val="en-US"/>
@@ -3198,6 +3440,13 @@
           <w:lang w:val="en-US"/>
         </w:rPr>
         <w:t>eger</w:t>
+      </w:r>
+      <w:r>
+        <w:rPr>
+          <w:noProof w:val="0"/>
+          <w:lang w:val="en-US"/>
+        </w:rPr>
+        <w:t>s</w:t>
       </w:r>
       <w:r>
         <w:rPr>
@@ -3760,6 +4009,71 @@
       </w:tblGrid>
       <w:tr>
         <w:trPr>
+          <w:trHeight w:val="645"/>
+        </w:trPr>
+        <w:tc>
+          <w:tcPr>
+            <w:tcW w:w="9660" w:type="dxa"/>
+            <w:gridSpan w:val="4"/>
+            <w:tcMar/>
+            <w:vAlign w:val="center"/>
+          </w:tcPr>
+          <w:p>
+            <w:pPr>
+              <w:pStyle w:val="Normal"/>
+              <w:bidi w:val="0"/>
+              <w:jc w:val="center"/>
+              <w:rPr>
+                <w:rFonts w:ascii="Calibri" w:hAnsi="Calibri" w:eastAsia="Calibri" w:cs="Calibri"/>
+                <w:b w:val="1"/>
+                <w:bCs w:val="1"/>
+                <w:noProof w:val="0"/>
+                <w:sz w:val="24"/>
+                <w:szCs w:val="24"/>
+                <w:lang w:val="en-US"/>
+              </w:rPr>
+            </w:pPr>
+            <w:r>
+              <w:rPr>
+                <w:rFonts w:ascii="Calibri" w:hAnsi="Calibri" w:eastAsia="Calibri" w:cs="Calibri"/>
+                <w:b w:val="1"/>
+                <w:bCs w:val="1"/>
+                <w:noProof w:val="0"/>
+                <w:sz w:val="24"/>
+                <w:szCs w:val="24"/>
+                <w:lang w:val="en-US"/>
+              </w:rPr>
+              <w:t xml:space="preserve">Table 2: </w:t>
+            </w:r>
+            <w:r>
+              <w:rPr>
+                <w:rFonts w:ascii="Calibri" w:hAnsi="Calibri" w:eastAsia="Calibri" w:cs="Calibri"/>
+                <w:b w:val="1"/>
+                <w:bCs w:val="1"/>
+                <w:noProof w:val="0"/>
+                <w:sz w:val="24"/>
+                <w:szCs w:val="24"/>
+                <w:lang w:val="en-US"/>
+              </w:rPr>
+              <w:t>InchesToFeet</w:t>
+            </w:r>
+            <w:r>
+              <w:rPr>
+                <w:rFonts w:ascii="Calibri" w:hAnsi="Calibri" w:eastAsia="Calibri" w:cs="Calibri"/>
+                <w:b w:val="1"/>
+                <w:bCs w:val="1"/>
+                <w:noProof w:val="0"/>
+                <w:sz w:val="24"/>
+                <w:szCs w:val="24"/>
+                <w:lang w:val="en-US"/>
+              </w:rPr>
+              <w:t xml:space="preserve"> Test Cases</w:t>
+            </w:r>
+          </w:p>
+        </w:tc>
+      </w:tr>
+      <w:tr>
+        <w:trPr>
           <w:trHeight w:val="300"/>
         </w:trPr>
         <w:tc>
@@ -4699,27 +5013,37 @@
           <w:ilvl w:val="0"/>
           <w:numId w:val="11"/>
         </w:numPr>
-        <w:rPr/>
-      </w:pPr>
-      <w:r>
-        <w:rPr/>
-        <w:t>Rerun e</w:t>
-      </w:r>
-      <w:r>
-        <w:rPr/>
-        <w:t>very</w:t>
-      </w:r>
-      <w:r>
-        <w:rPr/>
-        <w:t xml:space="preserve"> test case and fill in the Actual I/O and Status columns.  Confirm </w:t>
-      </w:r>
-      <w:r>
-        <w:rPr/>
-        <w:t>each test passes</w:t>
-      </w:r>
-      <w:r>
-        <w:rPr/>
-        <w:t>.</w:t>
+        <w:rPr>
+          <w:rFonts w:ascii="Aptos" w:hAnsi="Aptos" w:eastAsia="Aptos" w:cs="Aptos"/>
+          <w:b w:val="0"/>
+          <w:bCs w:val="0"/>
+          <w:i w:val="0"/>
+          <w:iCs w:val="0"/>
+          <w:caps w:val="0"/>
+          <w:smallCaps w:val="0"/>
+          <w:noProof w:val="0"/>
+          <w:color w:val="000000" w:themeColor="text1" w:themeTint="FF" w:themeShade="FF"/>
+          <w:sz w:val="24"/>
+          <w:szCs w:val="24"/>
+          <w:lang w:val="en-US"/>
+        </w:rPr>
+      </w:pPr>
+      <w:r>
+        <w:rPr>
+          <w:rFonts w:ascii="Aptos" w:hAnsi="Aptos" w:eastAsia="Aptos" w:cs="Aptos"/>
+          <w:b w:val="0"/>
+          <w:bCs w:val="0"/>
+          <w:i w:val="0"/>
+          <w:iCs w:val="0"/>
+          <w:caps w:val="0"/>
+          <w:smallCaps w:val="0"/>
+          <w:noProof w:val="0"/>
+          <w:color w:val="000000" w:themeColor="text1" w:themeTint="FF" w:themeShade="FF"/>
+          <w:sz w:val="24"/>
+          <w:szCs w:val="24"/>
+          <w:lang w:val="en-US"/>
+        </w:rPr>
+        <w:t>Rerun the program for each test in Table 2 and record the results. Verify that all tests passed.</w:t>
       </w:r>
     </w:p>
     <w:p>
@@ -4862,7 +5186,7 @@
           <w:noProof w:val="0"/>
           <w:lang w:val="en-US"/>
         </w:rPr>
-        <w:t xml:space="preserve">Write a program that converts years to minutes. The program should read in an integer </w:t>
+        <w:t>Write a program that read</w:t>
       </w:r>
       <w:r>
         <w:rPr>
@@ -4871,7 +5195,7 @@
           <w:noProof w:val="0"/>
           <w:lang w:val="en-US"/>
         </w:rPr>
-        <w:t>representing</w:t>
+        <w:t>s</w:t>
       </w:r>
       <w:r>
         <w:rPr>
@@ -4880,7 +5204,43 @@
           <w:noProof w:val="0"/>
           <w:lang w:val="en-US"/>
         </w:rPr>
-        <w:t xml:space="preserve"> the number of years, then calculate and display the equivalent number of minutes. Assume a year has </w:t>
+        <w:t xml:space="preserve"> in an integer </w:t>
+      </w:r>
+      <w:r>
+        <w:rPr>
+          <w:i w:val="1"/>
+          <w:iCs w:val="1"/>
+          <w:noProof w:val="0"/>
+          <w:lang w:val="en-US"/>
+        </w:rPr>
+        <w:t>representing</w:t>
+      </w:r>
+      <w:r>
+        <w:rPr>
+          <w:i w:val="1"/>
+          <w:iCs w:val="1"/>
+          <w:noProof w:val="0"/>
+          <w:lang w:val="en-US"/>
+        </w:rPr>
+        <w:t xml:space="preserve"> the number of years</w:t>
+      </w:r>
+      <w:r>
+        <w:rPr>
+          <w:i w:val="1"/>
+          <w:iCs w:val="1"/>
+          <w:noProof w:val="0"/>
+          <w:lang w:val="en-US"/>
+        </w:rPr>
+        <w:t xml:space="preserve"> and prints</w:t>
+      </w:r>
+      <w:r>
+        <w:rPr>
+          <w:i w:val="1"/>
+          <w:iCs w:val="1"/>
+          <w:noProof w:val="0"/>
+          <w:lang w:val="en-US"/>
+        </w:rPr>
+        <w:t xml:space="preserve"> the equivalent number of minutes. Assume a year has </w:t>
       </w:r>
       <w:r>
         <w:rPr>
@@ -4981,6 +5341,71 @@
       </w:tblGrid>
       <w:tr>
         <w:trPr>
+          <w:trHeight w:val="555"/>
+        </w:trPr>
+        <w:tc>
+          <w:tcPr>
+            <w:tcW w:w="9660" w:type="dxa"/>
+            <w:gridSpan w:val="4"/>
+            <w:tcMar/>
+            <w:vAlign w:val="center"/>
+          </w:tcPr>
+          <w:p>
+            <w:pPr>
+              <w:pStyle w:val="Normal"/>
+              <w:bidi w:val="0"/>
+              <w:jc w:val="center"/>
+              <w:rPr>
+                <w:rFonts w:ascii="Calibri" w:hAnsi="Calibri" w:eastAsia="Calibri" w:cs="Calibri"/>
+                <w:b w:val="1"/>
+                <w:bCs w:val="1"/>
+                <w:noProof w:val="0"/>
+                <w:sz w:val="24"/>
+                <w:szCs w:val="24"/>
+                <w:lang w:val="en-US"/>
+              </w:rPr>
+            </w:pPr>
+            <w:r>
+              <w:rPr>
+                <w:rFonts w:ascii="Calibri" w:hAnsi="Calibri" w:eastAsia="Calibri" w:cs="Calibri"/>
+                <w:b w:val="1"/>
+                <w:bCs w:val="1"/>
+                <w:noProof w:val="0"/>
+                <w:sz w:val="24"/>
+                <w:szCs w:val="24"/>
+                <w:lang w:val="en-US"/>
+              </w:rPr>
+              <w:t xml:space="preserve">Table 3: </w:t>
+            </w:r>
+            <w:r>
+              <w:rPr>
+                <w:rFonts w:ascii="Calibri" w:hAnsi="Calibri" w:eastAsia="Calibri" w:cs="Calibri"/>
+                <w:b w:val="1"/>
+                <w:bCs w:val="1"/>
+                <w:noProof w:val="0"/>
+                <w:sz w:val="24"/>
+                <w:szCs w:val="24"/>
+                <w:lang w:val="en-US"/>
+              </w:rPr>
+              <w:t>YearsToMinutes</w:t>
+            </w:r>
+            <w:r>
+              <w:rPr>
+                <w:rFonts w:ascii="Calibri" w:hAnsi="Calibri" w:eastAsia="Calibri" w:cs="Calibri"/>
+                <w:b w:val="1"/>
+                <w:bCs w:val="1"/>
+                <w:noProof w:val="0"/>
+                <w:sz w:val="24"/>
+                <w:szCs w:val="24"/>
+                <w:lang w:val="en-US"/>
+              </w:rPr>
+              <w:t xml:space="preserve"> Test Cases</w:t>
+            </w:r>
+          </w:p>
+        </w:tc>
+      </w:tr>
+      <w:tr>
+        <w:trPr>
           <w:trHeight w:val="300"/>
         </w:trPr>
         <w:tc>
@@ -5801,15 +6226,6 @@
           <w:lang w:val="en-US"/>
         </w:rPr>
       </w:pPr>
-    </w:p>
-    <w:p>
-      <w:pPr>
-        <w:pStyle w:val="Normal"/>
-        <w:rPr>
-          <w:noProof w:val="0"/>
-          <w:lang w:val="en-US"/>
-        </w:rPr>
-      </w:pPr>
       <w:r>
         <w:rPr>
           <w:noProof w:val="0"/>
@@ -5824,7 +6240,16 @@
           <w:noProof w:val="0"/>
           <w:lang w:val="en-US"/>
         </w:rPr>
-        <w:t xml:space="preserve">YearsToMinutes </w:t>
+        <w:t>YearsToMinutes</w:t>
+      </w:r>
+      <w:r>
+        <w:rPr>
+          <w:b w:val="1"/>
+          <w:bCs w:val="1"/>
+          <w:noProof w:val="0"/>
+          <w:lang w:val="en-US"/>
+        </w:rPr>
+        <w:t xml:space="preserve"> </w:t>
       </w:r>
       <w:r>
         <w:rPr>
@@ -5833,7 +6258,7 @@
         </w:rPr>
         <w:t xml:space="preserve">class implements the requirements. You can run the program online at </w:t>
       </w:r>
-      <w:hyperlink r:id="Ra5e53653c66846f1">
+      <w:hyperlink r:id="R5b7a277ae80a4856">
         <w:r>
           <w:rPr>
             <w:rStyle w:val="Hyperlink"/>
@@ -5872,7 +6297,7 @@
           <w:noProof w:val="0"/>
           <w:lang w:val="en-US"/>
         </w:rPr>
-        <w:t>Run the program for each test case and fill in the</w:t>
+        <w:t xml:space="preserve">Run the program for each test case </w:t>
       </w:r>
       <w:r>
         <w:rPr>
@@ -5881,7 +6306,7 @@
           <w:noProof w:val="0"/>
           <w:lang w:val="en-US"/>
         </w:rPr>
-        <w:t xml:space="preserve"> columns for</w:t>
+        <w:t xml:space="preserve">in Table 3 </w:t>
       </w:r>
       <w:r>
         <w:rPr>
@@ -5890,7 +6315,25 @@
           <w:noProof w:val="0"/>
           <w:lang w:val="en-US"/>
         </w:rPr>
-        <w:t xml:space="preserve"> Actual I/O and Status (Pass/Fail).</w:t>
+        <w:t xml:space="preserve">and </w:t>
+      </w:r>
+      <w:r>
+        <w:rPr>
+          <w:strike w:val="0"/>
+          <w:dstrike w:val="0"/>
+          <w:noProof w:val="0"/>
+          <w:lang w:val="en-US"/>
+        </w:rPr>
+        <w:t>record the results</w:t>
+      </w:r>
+      <w:r>
+        <w:rPr>
+          <w:strike w:val="0"/>
+          <w:dstrike w:val="0"/>
+          <w:noProof w:val="0"/>
+          <w:lang w:val="en-US"/>
+        </w:rPr>
+        <w:t>.</w:t>
       </w:r>
     </w:p>
     <w:p>
@@ -5910,7 +6353,7 @@
           <w:noProof w:val="0"/>
           <w:lang w:val="en-US"/>
         </w:rPr>
-        <w:t xml:space="preserve">Confirm that tests 1-3 </w:t>
+        <w:t xml:space="preserve">Confirm tests 1-3 </w:t>
       </w:r>
       <w:r>
         <w:rPr>
@@ -6077,6 +6520,95 @@
       </w:tblGrid>
       <w:tr>
         <w:trPr>
+          <w:trHeight w:val="555"/>
+        </w:trPr>
+        <w:tc>
+          <w:tcPr>
+            <w:tcW w:w="9660" w:type="dxa"/>
+            <w:gridSpan w:val="4"/>
+            <w:tcMar/>
+            <w:vAlign w:val="center"/>
+          </w:tcPr>
+          <w:p>
+            <w:pPr>
+              <w:pStyle w:val="Normal"/>
+              <w:bidi w:val="0"/>
+              <w:jc w:val="center"/>
+              <w:rPr>
+                <w:rFonts w:ascii="Calibri" w:hAnsi="Calibri" w:eastAsia="Calibri" w:cs="Calibri"/>
+                <w:b w:val="1"/>
+                <w:bCs w:val="1"/>
+                <w:noProof w:val="0"/>
+                <w:sz w:val="24"/>
+                <w:szCs w:val="24"/>
+                <w:lang w:val="en-US"/>
+              </w:rPr>
+            </w:pPr>
+            <w:r>
+              <w:rPr>
+                <w:rFonts w:ascii="Calibri" w:hAnsi="Calibri" w:eastAsia="Calibri" w:cs="Calibri"/>
+                <w:b w:val="1"/>
+                <w:bCs w:val="1"/>
+                <w:noProof w:val="0"/>
+                <w:sz w:val="24"/>
+                <w:szCs w:val="24"/>
+                <w:lang w:val="en-US"/>
+              </w:rPr>
+              <w:t xml:space="preserve">Table </w:t>
+            </w:r>
+            <w:r>
+              <w:rPr>
+                <w:rFonts w:ascii="Calibri" w:hAnsi="Calibri" w:eastAsia="Calibri" w:cs="Calibri"/>
+                <w:b w:val="1"/>
+                <w:bCs w:val="1"/>
+                <w:noProof w:val="0"/>
+                <w:sz w:val="24"/>
+                <w:szCs w:val="24"/>
+                <w:lang w:val="en-US"/>
+              </w:rPr>
+              <w:t>4</w:t>
+            </w:r>
+            <w:r>
+              <w:rPr>
+                <w:rFonts w:ascii="Calibri" w:hAnsi="Calibri" w:eastAsia="Calibri" w:cs="Calibri"/>
+                <w:b w:val="1"/>
+                <w:bCs w:val="1"/>
+                <w:noProof w:val="0"/>
+                <w:sz w:val="24"/>
+                <w:szCs w:val="24"/>
+                <w:lang w:val="en-US"/>
+              </w:rPr>
+              <w:t xml:space="preserve">: </w:t>
+            </w:r>
+            <w:r>
+              <w:rPr>
+                <w:rFonts w:ascii="Calibri" w:hAnsi="Calibri" w:eastAsia="Calibri" w:cs="Calibri"/>
+                <w:b w:val="1"/>
+                <w:bCs w:val="1"/>
+                <w:noProof w:val="0"/>
+                <w:sz w:val="24"/>
+                <w:szCs w:val="24"/>
+                <w:lang w:val="en-US"/>
+              </w:rPr>
+              <w:t>YearsToMinutes</w:t>
+            </w:r>
+            <w:r>
+              <w:rPr>
+                <w:rFonts w:ascii="Calibri" w:hAnsi="Calibri" w:eastAsia="Calibri" w:cs="Calibri"/>
+                <w:b w:val="1"/>
+                <w:bCs w:val="1"/>
+                <w:noProof w:val="0"/>
+                <w:sz w:val="24"/>
+                <w:szCs w:val="24"/>
+                <w:lang w:val="en-US"/>
+              </w:rPr>
+              <w:t xml:space="preserve"> Test Cases</w:t>
+            </w:r>
+          </w:p>
+        </w:tc>
+      </w:tr>
+      <w:tr>
+        <w:trPr>
           <w:trHeight w:val="300"/>
         </w:trPr>
         <w:tc>
@@ -6892,8 +7424,39 @@
     <w:p>
       <w:pPr>
         <w:pStyle w:val="ListParagraph"/>
-        <w:ind w:left="720"/>
-      </w:pPr>
+        <w:numPr>
+          <w:ilvl w:val="0"/>
+          <w:numId w:val="28"/>
+        </w:numPr>
+        <w:rPr/>
+      </w:pPr>
+      <w:r>
+        <w:rPr/>
+        <w:t xml:space="preserve">Fork </w:t>
+      </w:r>
+      <w:r>
+        <w:rPr/>
+        <w:t xml:space="preserve">the code </w:t>
+      </w:r>
+      <w:r>
+        <w:rPr/>
+        <w:t xml:space="preserve">to create an editable copy. </w:t>
+      </w:r>
+      <w:r>
+        <w:rPr/>
+        <w:t xml:space="preserve">Update the code to declare variable </w:t>
+      </w:r>
+      <w:r>
+        <w:rPr>
+          <w:b w:val="1"/>
+          <w:bCs w:val="1"/>
+        </w:rPr>
+        <w:t xml:space="preserve">minutes </w:t>
+      </w:r>
+      <w:r>
+        <w:rPr/>
+        <w:t>as long.</w:t>
+      </w:r>
     </w:p>
     <w:p>
       <w:pPr>
@@ -6902,48 +7465,21 @@
           <w:ilvl w:val="0"/>
           <w:numId w:val="16"/>
         </w:numPr>
-        <w:rPr/>
-      </w:pPr>
-      <w:r>
-        <w:rPr/>
-        <w:t xml:space="preserve">Fork </w:t>
-      </w:r>
-      <w:r>
-        <w:rPr/>
-        <w:t xml:space="preserve">the code </w:t>
-      </w:r>
-      <w:r>
-        <w:rPr/>
-        <w:t xml:space="preserve">to create an editable copy. </w:t>
-      </w:r>
-    </w:p>
-    <w:p>
-      <w:pPr>
-        <w:pStyle w:val="ListParagraph"/>
-        <w:numPr>
-          <w:ilvl w:val="0"/>
-          <w:numId w:val="16"/>
-        </w:numPr>
-        <w:rPr/>
-      </w:pPr>
-      <w:r>
-        <w:rPr/>
-        <w:t xml:space="preserve">Update the code to declare variable </w:t>
-      </w:r>
-      <w:r>
-        <w:rPr>
-          <w:b w:val="1"/>
-          <w:bCs w:val="1"/>
-        </w:rPr>
-        <w:t xml:space="preserve">minutes </w:t>
-      </w:r>
-      <w:r>
-        <w:rPr/>
-        <w:t>as long.</w:t>
-      </w:r>
-      <w:r>
-        <w:rPr/>
-        <w:t xml:space="preserve"> Rerun the test cases and fill out the table.</w:t>
+        <w:rPr>
+          <w:strike w:val="0"/>
+          <w:dstrike w:val="0"/>
+          <w:noProof w:val="0"/>
+          <w:lang w:val="en-US"/>
+        </w:rPr>
+      </w:pPr>
+      <w:r>
+        <w:rPr>
+          <w:strike w:val="0"/>
+          <w:dstrike w:val="0"/>
+          <w:noProof w:val="0"/>
+          <w:lang w:val="en-US"/>
+        </w:rPr>
+        <w:t>Rerun the program for each test case in Table 4 and record the results.</w:t>
       </w:r>
     </w:p>
     <w:p>
@@ -7640,6 +8176,95 @@
       </w:tblGrid>
       <w:tr>
         <w:trPr>
+          <w:trHeight w:val="555"/>
+        </w:trPr>
+        <w:tc>
+          <w:tcPr>
+            <w:tcW w:w="9660" w:type="dxa"/>
+            <w:gridSpan w:val="4"/>
+            <w:tcMar/>
+            <w:vAlign w:val="center"/>
+          </w:tcPr>
+          <w:p>
+            <w:pPr>
+              <w:pStyle w:val="Normal"/>
+              <w:bidi w:val="0"/>
+              <w:jc w:val="center"/>
+              <w:rPr>
+                <w:rFonts w:ascii="Calibri" w:hAnsi="Calibri" w:eastAsia="Calibri" w:cs="Calibri"/>
+                <w:b w:val="1"/>
+                <w:bCs w:val="1"/>
+                <w:noProof w:val="0"/>
+                <w:sz w:val="24"/>
+                <w:szCs w:val="24"/>
+                <w:lang w:val="en-US"/>
+              </w:rPr>
+            </w:pPr>
+            <w:r>
+              <w:rPr>
+                <w:rFonts w:ascii="Calibri" w:hAnsi="Calibri" w:eastAsia="Calibri" w:cs="Calibri"/>
+                <w:b w:val="1"/>
+                <w:bCs w:val="1"/>
+                <w:noProof w:val="0"/>
+                <w:sz w:val="24"/>
+                <w:szCs w:val="24"/>
+                <w:lang w:val="en-US"/>
+              </w:rPr>
+              <w:t xml:space="preserve">Table </w:t>
+            </w:r>
+            <w:r>
+              <w:rPr>
+                <w:rFonts w:ascii="Calibri" w:hAnsi="Calibri" w:eastAsia="Calibri" w:cs="Calibri"/>
+                <w:b w:val="1"/>
+                <w:bCs w:val="1"/>
+                <w:noProof w:val="0"/>
+                <w:sz w:val="24"/>
+                <w:szCs w:val="24"/>
+                <w:lang w:val="en-US"/>
+              </w:rPr>
+              <w:t>5</w:t>
+            </w:r>
+            <w:r>
+              <w:rPr>
+                <w:rFonts w:ascii="Calibri" w:hAnsi="Calibri" w:eastAsia="Calibri" w:cs="Calibri"/>
+                <w:b w:val="1"/>
+                <w:bCs w:val="1"/>
+                <w:noProof w:val="0"/>
+                <w:sz w:val="24"/>
+                <w:szCs w:val="24"/>
+                <w:lang w:val="en-US"/>
+              </w:rPr>
+              <w:t xml:space="preserve">: </w:t>
+            </w:r>
+            <w:r>
+              <w:rPr>
+                <w:rFonts w:ascii="Calibri" w:hAnsi="Calibri" w:eastAsia="Calibri" w:cs="Calibri"/>
+                <w:b w:val="1"/>
+                <w:bCs w:val="1"/>
+                <w:noProof w:val="0"/>
+                <w:sz w:val="24"/>
+                <w:szCs w:val="24"/>
+                <w:lang w:val="en-US"/>
+              </w:rPr>
+              <w:t>YearsToMinutes</w:t>
+            </w:r>
+            <w:r>
+              <w:rPr>
+                <w:rFonts w:ascii="Calibri" w:hAnsi="Calibri" w:eastAsia="Calibri" w:cs="Calibri"/>
+                <w:b w:val="1"/>
+                <w:bCs w:val="1"/>
+                <w:noProof w:val="0"/>
+                <w:sz w:val="24"/>
+                <w:szCs w:val="24"/>
+                <w:lang w:val="en-US"/>
+              </w:rPr>
+              <w:t xml:space="preserve"> Test Cases</w:t>
+            </w:r>
+          </w:p>
+        </w:tc>
+      </w:tr>
+      <w:tr>
+        <w:trPr>
           <w:trHeight w:val="300"/>
         </w:trPr>
         <w:tc>
@@ -8500,11 +9125,37 @@
           <w:ilvl w:val="0"/>
           <w:numId w:val="11"/>
         </w:numPr>
-        <w:rPr/>
-      </w:pPr>
-      <w:r>
-        <w:rPr/>
-        <w:t>Rerun every test case and fill in the Actual I/O and Status columns.  Confirm each test passes</w:t>
+        <w:rPr>
+          <w:rFonts w:ascii="Aptos" w:hAnsi="Aptos" w:eastAsia="Aptos" w:cs="Aptos"/>
+          <w:b w:val="0"/>
+          <w:bCs w:val="0"/>
+          <w:i w:val="0"/>
+          <w:iCs w:val="0"/>
+          <w:caps w:val="0"/>
+          <w:smallCaps w:val="0"/>
+          <w:noProof w:val="0"/>
+          <w:color w:val="000000" w:themeColor="text1" w:themeTint="FF" w:themeShade="FF"/>
+          <w:sz w:val="24"/>
+          <w:szCs w:val="24"/>
+          <w:lang w:val="en-US"/>
+        </w:rPr>
+      </w:pPr>
+      <w:r>
+        <w:rPr>
+          <w:rFonts w:ascii="Aptos" w:hAnsi="Aptos" w:eastAsia="Aptos" w:cs="Aptos"/>
+          <w:b w:val="0"/>
+          <w:bCs w:val="0"/>
+          <w:i w:val="0"/>
+          <w:iCs w:val="0"/>
+          <w:caps w:val="0"/>
+          <w:smallCaps w:val="0"/>
+          <w:noProof w:val="0"/>
+          <w:color w:val="000000" w:themeColor="text1" w:themeTint="FF" w:themeShade="FF"/>
+          <w:sz w:val="24"/>
+          <w:szCs w:val="24"/>
+          <w:lang w:val="en-US"/>
+        </w:rPr>
+        <w:t>Rerun the program for each test in Table 5 and record the results. Verify that all tests passed</w:t>
       </w:r>
       <w:r>
         <w:rPr/>
@@ -8880,6 +9531,47 @@
       </w:tblGrid>
       <w:tr>
         <w:trPr>
+          <w:trHeight w:val="570"/>
+        </w:trPr>
+        <w:tc>
+          <w:tcPr>
+            <w:tcW w:w="9660" w:type="dxa"/>
+            <w:gridSpan w:val="4"/>
+            <w:tcMar/>
+            <w:vAlign w:val="center"/>
+          </w:tcPr>
+          <w:p>
+            <w:pPr>
+              <w:pStyle w:val="Normal"/>
+              <w:bidi w:val="0"/>
+              <w:jc w:val="center"/>
+              <w:rPr>
+                <w:rFonts w:ascii="Calibri" w:hAnsi="Calibri" w:eastAsia="Calibri" w:cs="Calibri"/>
+                <w:b w:val="1"/>
+                <w:bCs w:val="1"/>
+                <w:noProof w:val="0"/>
+                <w:sz w:val="24"/>
+                <w:szCs w:val="24"/>
+                <w:lang w:val="en-US"/>
+              </w:rPr>
+            </w:pPr>
+            <w:r>
+              <w:rPr>
+                <w:rFonts w:ascii="Calibri" w:hAnsi="Calibri" w:eastAsia="Calibri" w:cs="Calibri"/>
+                <w:b w:val="1"/>
+                <w:bCs w:val="1"/>
+                <w:noProof w:val="0"/>
+                <w:sz w:val="24"/>
+                <w:szCs w:val="24"/>
+                <w:lang w:val="en-US"/>
+              </w:rPr>
+              <w:t>Table 6: Average Test Cases</w:t>
+            </w:r>
+          </w:p>
+        </w:tc>
+      </w:tr>
+      <w:tr>
+        <w:trPr>
           <w:trHeight w:val="300"/>
         </w:trPr>
         <w:tc>
@@ -9329,7 +10021,7 @@
           <w:noProof w:val="0"/>
           <w:lang w:val="en-US"/>
         </w:rPr>
-        <w:t>Run the program for each test case and fill in the columns for Actual I/O and Status (Pass/Fail).</w:t>
+        <w:t>Run the program for each test case in Table 6 and record the results.</w:t>
       </w:r>
     </w:p>
     <w:p>
@@ -9504,6 +10196,71 @@
       </w:tblGrid>
       <w:tr>
         <w:trPr>
+          <w:trHeight w:val="570"/>
+        </w:trPr>
+        <w:tc>
+          <w:tcPr>
+            <w:tcW w:w="9660" w:type="dxa"/>
+            <w:gridSpan w:val="4"/>
+            <w:tcMar/>
+            <w:vAlign w:val="center"/>
+          </w:tcPr>
+          <w:p>
+            <w:pPr>
+              <w:pStyle w:val="Normal"/>
+              <w:bidi w:val="0"/>
+              <w:jc w:val="center"/>
+              <w:rPr>
+                <w:rFonts w:ascii="Calibri" w:hAnsi="Calibri" w:eastAsia="Calibri" w:cs="Calibri"/>
+                <w:b w:val="1"/>
+                <w:bCs w:val="1"/>
+                <w:noProof w:val="0"/>
+                <w:sz w:val="24"/>
+                <w:szCs w:val="24"/>
+                <w:lang w:val="en-US"/>
+              </w:rPr>
+            </w:pPr>
+            <w:r>
+              <w:rPr>
+                <w:rFonts w:ascii="Calibri" w:hAnsi="Calibri" w:eastAsia="Calibri" w:cs="Calibri"/>
+                <w:b w:val="1"/>
+                <w:bCs w:val="1"/>
+                <w:noProof w:val="0"/>
+                <w:sz w:val="24"/>
+                <w:szCs w:val="24"/>
+                <w:lang w:val="en-US"/>
+              </w:rPr>
+              <w:t xml:space="preserve">Table </w:t>
+            </w:r>
+            <w:r>
+              <w:rPr>
+                <w:rFonts w:ascii="Calibri" w:hAnsi="Calibri" w:eastAsia="Calibri" w:cs="Calibri"/>
+                <w:b w:val="1"/>
+                <w:bCs w:val="1"/>
+                <w:noProof w:val="0"/>
+                <w:sz w:val="24"/>
+                <w:szCs w:val="24"/>
+                <w:lang w:val="en-US"/>
+              </w:rPr>
+              <w:t>7</w:t>
+            </w:r>
+            <w:r>
+              <w:rPr>
+                <w:rFonts w:ascii="Calibri" w:hAnsi="Calibri" w:eastAsia="Calibri" w:cs="Calibri"/>
+                <w:b w:val="1"/>
+                <w:bCs w:val="1"/>
+                <w:noProof w:val="0"/>
+                <w:sz w:val="24"/>
+                <w:szCs w:val="24"/>
+                <w:lang w:val="en-US"/>
+              </w:rPr>
+              <w:t>: Average Test Cases</w:t>
+            </w:r>
+          </w:p>
+        </w:tc>
+      </w:tr>
+      <w:tr>
+        <w:trPr>
           <w:trHeight w:val="300"/>
         </w:trPr>
         <w:tc>
@@ -9987,22 +10744,37 @@
           <w:ilvl w:val="0"/>
           <w:numId w:val="11"/>
         </w:numPr>
-        <w:rPr/>
-      </w:pPr>
-      <w:r>
-        <w:rPr/>
-        <w:t>Rerun every test case and fill in the Actual I/O and Status columns</w:t>
-      </w:r>
-      <w:r>
-        <w:rPr/>
-        <w:t xml:space="preserve">.  </w:t>
-      </w:r>
-      <w:r>
-        <w:rPr/>
-        <w:t>Confirm each test passes</w:t>
-      </w:r>
-      <w:r>
-        <w:rPr/>
+        <w:rPr>
+          <w:strike w:val="0"/>
+          <w:dstrike w:val="0"/>
+          <w:noProof w:val="0"/>
+          <w:lang w:val="en-US"/>
+        </w:rPr>
+      </w:pPr>
+      <w:r>
+        <w:rPr>
+          <w:rFonts w:ascii="Aptos" w:hAnsi="Aptos" w:eastAsia="Aptos" w:cs="Aptos"/>
+          <w:b w:val="0"/>
+          <w:bCs w:val="0"/>
+          <w:i w:val="0"/>
+          <w:iCs w:val="0"/>
+          <w:caps w:val="0"/>
+          <w:smallCaps w:val="0"/>
+          <w:noProof w:val="0"/>
+          <w:color w:val="000000" w:themeColor="text1" w:themeTint="FF" w:themeShade="FF"/>
+          <w:sz w:val="24"/>
+          <w:szCs w:val="24"/>
+          <w:lang w:val="en-US"/>
+        </w:rPr>
+        <w:t>Rerun the program for each test in Table 7 and record the results. Verify that all tests passed</w:t>
+      </w:r>
+      <w:r>
+        <w:rPr>
+          <w:strike w:val="0"/>
+          <w:dstrike w:val="0"/>
+          <w:noProof w:val="0"/>
+          <w:lang w:val="en-US"/>
+        </w:rPr>
         <w:t>.</w:t>
       </w:r>
     </w:p>
@@ -10376,6 +11148,47 @@
       </w:tblGrid>
       <w:tr>
         <w:trPr>
+          <w:trHeight w:val="495"/>
+        </w:trPr>
+        <w:tc>
+          <w:tcPr>
+            <w:tcW w:w="10590" w:type="dxa"/>
+            <w:gridSpan w:val="5"/>
+            <w:tcMar/>
+            <w:vAlign w:val="center"/>
+          </w:tcPr>
+          <w:p>
+            <w:pPr>
+              <w:pStyle w:val="Normal"/>
+              <w:bidi w:val="0"/>
+              <w:jc w:val="center"/>
+              <w:rPr>
+                <w:rFonts w:ascii="Calibri" w:hAnsi="Calibri" w:eastAsia="Calibri" w:cs="Calibri"/>
+                <w:b w:val="1"/>
+                <w:bCs w:val="1"/>
+                <w:noProof w:val="0"/>
+                <w:sz w:val="24"/>
+                <w:szCs w:val="24"/>
+                <w:lang w:val="en-US"/>
+              </w:rPr>
+            </w:pPr>
+            <w:r>
+              <w:rPr>
+                <w:rFonts w:ascii="Calibri" w:hAnsi="Calibri" w:eastAsia="Calibri" w:cs="Calibri"/>
+                <w:b w:val="1"/>
+                <w:bCs w:val="1"/>
+                <w:noProof w:val="0"/>
+                <w:sz w:val="24"/>
+                <w:szCs w:val="24"/>
+                <w:lang w:val="en-US"/>
+              </w:rPr>
+              <w:t>Table 8: TransmissionRate Test Cases</w:t>
+            </w:r>
+          </w:p>
+        </w:tc>
+      </w:tr>
+      <w:tr>
+        <w:trPr>
           <w:trHeight w:val="300"/>
         </w:trPr>
         <w:tc>
@@ -11553,7 +12366,25 @@
           <w:noProof w:val="0"/>
           <w:lang w:val="en-US"/>
         </w:rPr>
-        <w:t>Run the program for each test case and fill in the columns for Actual I/O and Status (Pass/Fail).</w:t>
+        <w:t xml:space="preserve">Run the program for each test case in Table </w:t>
+      </w:r>
+      <w:r>
+        <w:rPr>
+          <w:strike w:val="0"/>
+          <w:dstrike w:val="0"/>
+          <w:noProof w:val="0"/>
+          <w:lang w:val="en-US"/>
+        </w:rPr>
+        <w:t>8</w:t>
+      </w:r>
+      <w:r>
+        <w:rPr>
+          <w:strike w:val="0"/>
+          <w:dstrike w:val="0"/>
+          <w:noProof w:val="0"/>
+          <w:lang w:val="en-US"/>
+        </w:rPr>
+        <w:t xml:space="preserve"> and record the results.</w:t>
       </w:r>
     </w:p>
     <w:p>
@@ -11573,7 +12404,7 @@
           <w:noProof w:val="0"/>
           <w:lang w:val="en-US"/>
         </w:rPr>
-        <w:t xml:space="preserve">Confirm that </w:t>
+        <w:t xml:space="preserve">Confirm </w:t>
       </w:r>
       <w:r>
         <w:rPr>
@@ -11695,7 +12526,7 @@
         <w:rPr/>
         <w:t xml:space="preserve"> </w:t>
       </w:r>
-      <w:hyperlink w:anchor="pow-double-double-" r:id="R362c0c1f417e4c1e">
+      <w:hyperlink w:anchor="pow-double-double-" r:id="R506ac826c8874ce6">
         <w:r>
           <w:rPr>
             <w:rStyle w:val="Hyperlink"/>
@@ -11724,6 +12555,71 @@
       </w:tblGrid>
       <w:tr>
         <w:trPr>
+          <w:trHeight w:val="495"/>
+        </w:trPr>
+        <w:tc>
+          <w:tcPr>
+            <w:tcW w:w="10590" w:type="dxa"/>
+            <w:gridSpan w:val="5"/>
+            <w:tcMar/>
+            <w:vAlign w:val="center"/>
+          </w:tcPr>
+          <w:p>
+            <w:pPr>
+              <w:pStyle w:val="Normal"/>
+              <w:bidi w:val="0"/>
+              <w:jc w:val="center"/>
+              <w:rPr>
+                <w:rFonts w:ascii="Calibri" w:hAnsi="Calibri" w:eastAsia="Calibri" w:cs="Calibri"/>
+                <w:b w:val="1"/>
+                <w:bCs w:val="1"/>
+                <w:noProof w:val="0"/>
+                <w:sz w:val="24"/>
+                <w:szCs w:val="24"/>
+                <w:lang w:val="en-US"/>
+              </w:rPr>
+            </w:pPr>
+            <w:r>
+              <w:rPr>
+                <w:rFonts w:ascii="Calibri" w:hAnsi="Calibri" w:eastAsia="Calibri" w:cs="Calibri"/>
+                <w:b w:val="1"/>
+                <w:bCs w:val="1"/>
+                <w:noProof w:val="0"/>
+                <w:sz w:val="24"/>
+                <w:szCs w:val="24"/>
+                <w:lang w:val="en-US"/>
+              </w:rPr>
+              <w:t xml:space="preserve">Table </w:t>
+            </w:r>
+            <w:r>
+              <w:rPr>
+                <w:rFonts w:ascii="Calibri" w:hAnsi="Calibri" w:eastAsia="Calibri" w:cs="Calibri"/>
+                <w:b w:val="1"/>
+                <w:bCs w:val="1"/>
+                <w:noProof w:val="0"/>
+                <w:sz w:val="24"/>
+                <w:szCs w:val="24"/>
+                <w:lang w:val="en-US"/>
+              </w:rPr>
+              <w:t>9</w:t>
+            </w:r>
+            <w:r>
+              <w:rPr>
+                <w:rFonts w:ascii="Calibri" w:hAnsi="Calibri" w:eastAsia="Calibri" w:cs="Calibri"/>
+                <w:b w:val="1"/>
+                <w:bCs w:val="1"/>
+                <w:noProof w:val="0"/>
+                <w:sz w:val="24"/>
+                <w:szCs w:val="24"/>
+                <w:lang w:val="en-US"/>
+              </w:rPr>
+              <w:t>: TransmissionRate Test Cases</w:t>
+            </w:r>
+          </w:p>
+        </w:tc>
+      </w:tr>
+      <w:tr>
+        <w:trPr>
           <w:trHeight w:val="300"/>
         </w:trPr>
         <w:tc>
@@ -12927,8 +13823,38 @@
         <w:rPr/>
       </w:pPr>
       <w:r>
+        <w:rPr>
+          <w:strike w:val="0"/>
+          <w:dstrike w:val="0"/>
+          <w:noProof w:val="0"/>
+          <w:lang w:val="en-US"/>
+        </w:rPr>
+        <w:t>Run the program for each test case in Table 9 and record the results</w:t>
+      </w:r>
+      <w:r>
         <w:rPr/>
-        <w:t>Rerun every test case and fill in the Actual I/O and Status columns.  Confirm each test passes.</w:t>
+        <w:t xml:space="preserve">.  </w:t>
+      </w:r>
+      <w:r>
+        <w:rPr>
+          <w:rFonts w:ascii="Aptos" w:hAnsi="Aptos" w:eastAsia="Aptos" w:cs="Aptos"/>
+          <w:b w:val="0"/>
+          <w:bCs w:val="0"/>
+          <w:i w:val="0"/>
+          <w:iCs w:val="0"/>
+          <w:caps w:val="0"/>
+          <w:smallCaps w:val="0"/>
+          <w:noProof w:val="0"/>
+          <w:color w:val="000000" w:themeColor="text1" w:themeTint="FF" w:themeShade="FF"/>
+          <w:sz w:val="24"/>
+          <w:szCs w:val="24"/>
+          <w:lang w:val="en-US"/>
+        </w:rPr>
+        <w:t>Verify that all tests passed</w:t>
+      </w:r>
+      <w:r>
+        <w:rPr/>
+        <w:t>.</w:t>
       </w:r>
     </w:p>
     <w:p>
@@ -13119,9 +14045,50 @@
         <w:gridCol w:w="345"/>
         <w:gridCol w:w="4605"/>
         <w:gridCol w:w="3780"/>
-        <w:gridCol w:w="930"/>
-        <w:gridCol w:w="1830"/>
+        <w:gridCol w:w="900"/>
+        <w:gridCol w:w="1860"/>
       </w:tblGrid>
+      <w:tr>
+        <w:trPr>
+          <w:trHeight w:val="585"/>
+        </w:trPr>
+        <w:tc>
+          <w:tcPr>
+            <w:tcW w:w="11490" w:type="dxa"/>
+            <w:gridSpan w:val="5"/>
+            <w:tcMar/>
+            <w:vAlign w:val="center"/>
+          </w:tcPr>
+          <w:p>
+            <w:pPr>
+              <w:pStyle w:val="Normal"/>
+              <w:bidi w:val="0"/>
+              <w:jc w:val="center"/>
+              <w:rPr>
+                <w:rFonts w:ascii="Calibri" w:hAnsi="Calibri" w:eastAsia="Calibri" w:cs="Calibri"/>
+                <w:b w:val="1"/>
+                <w:bCs w:val="1"/>
+                <w:noProof w:val="0"/>
+                <w:sz w:val="24"/>
+                <w:szCs w:val="24"/>
+                <w:lang w:val="en-US"/>
+              </w:rPr>
+            </w:pPr>
+            <w:r>
+              <w:rPr>
+                <w:rFonts w:ascii="Calibri" w:hAnsi="Calibri" w:eastAsia="Calibri" w:cs="Calibri"/>
+                <w:b w:val="1"/>
+                <w:bCs w:val="1"/>
+                <w:noProof w:val="0"/>
+                <w:sz w:val="24"/>
+                <w:szCs w:val="24"/>
+                <w:lang w:val="en-US"/>
+              </w:rPr>
+              <w:t>Table 10: Project 1 Test Cases</w:t>
+            </w:r>
+          </w:p>
+        </w:tc>
+      </w:tr>
       <w:tr>
         <w:trPr>
           <w:trHeight w:val="300"/>
@@ -13235,7 +14202,7 @@
         </w:tc>
         <w:tc>
           <w:tcPr>
-            <w:tcW w:w="930" w:type="dxa"/>
+            <w:tcW w:w="900" w:type="dxa"/>
             <w:tcMar/>
           </w:tcPr>
           <w:p>
@@ -13268,7 +14235,7 @@
         </w:tc>
         <w:tc>
           <w:tcPr>
-            <w:tcW w:w="1830" w:type="dxa"/>
+            <w:tcW w:w="1860" w:type="dxa"/>
             <w:tcMar/>
           </w:tcPr>
           <w:p>
@@ -13464,48 +14431,28 @@
         </w:tc>
         <w:tc>
           <w:tcPr>
-            <w:tcW w:w="930" w:type="dxa"/>
-            <w:tcMar/>
-          </w:tcPr>
-          <w:p>
-            <w:pPr>
-              <w:pStyle w:val="Normal"/>
-              <w:bidi w:val="0"/>
-              <w:rPr>
-                <w:rFonts w:ascii="Calibri" w:hAnsi="Calibri" w:eastAsia="Calibri" w:cs="Calibri"/>
-                <w:noProof w:val="0"/>
-                <w:sz w:val="24"/>
-                <w:szCs w:val="24"/>
-                <w:lang w:val="en-US"/>
-              </w:rPr>
-            </w:pPr>
-          </w:p>
-        </w:tc>
-        <w:tc>
-          <w:tcPr>
-            <w:tcW w:w="1830" w:type="dxa"/>
-            <w:tcMar/>
-          </w:tcPr>
-          <w:p>
-            <w:pPr>
-              <w:pStyle w:val="Normal"/>
-              <w:suppressLineNumbers w:val="0"/>
-              <w:bidi w:val="0"/>
-              <w:spacing w:before="0" w:beforeAutospacing="off" w:after="0" w:afterAutospacing="off" w:line="240" w:lineRule="auto"/>
-              <w:ind w:left="0" w:right="0"/>
-              <w:jc w:val="left"/>
-            </w:pPr>
-            <w:r>
-              <w:rPr>
-                <w:rFonts w:ascii="Calibri" w:hAnsi="Calibri" w:eastAsia="Calibri" w:cs="Calibri"/>
-                <w:noProof w:val="0"/>
-                <w:sz w:val="24"/>
-                <w:szCs w:val="24"/>
-                <w:lang w:val="en-US"/>
-              </w:rPr>
-              <w:t>Sample run</w:t>
-            </w:r>
-          </w:p>
+            <w:tcW w:w="900" w:type="dxa"/>
+            <w:tcMar/>
+          </w:tcPr>
+          <w:p>
+            <w:pPr>
+              <w:pStyle w:val="Normal"/>
+              <w:bidi w:val="0"/>
+              <w:rPr>
+                <w:rFonts w:ascii="Calibri" w:hAnsi="Calibri" w:eastAsia="Calibri" w:cs="Calibri"/>
+                <w:noProof w:val="0"/>
+                <w:sz w:val="24"/>
+                <w:szCs w:val="24"/>
+                <w:lang w:val="en-US"/>
+              </w:rPr>
+            </w:pPr>
+          </w:p>
+        </w:tc>
+        <w:tc>
+          <w:tcPr>
+            <w:tcW w:w="1860" w:type="dxa"/>
+            <w:tcMar/>
+          </w:tcPr>
           <w:p>
             <w:pPr>
               <w:pStyle w:val="Normal"/>
@@ -13645,26 +14592,26 @@
         </w:tc>
         <w:tc>
           <w:tcPr>
-            <w:tcW w:w="930" w:type="dxa"/>
-            <w:tcMar/>
-          </w:tcPr>
-          <w:p>
-            <w:pPr>
-              <w:pStyle w:val="Normal"/>
-              <w:bidi w:val="0"/>
-              <w:rPr>
-                <w:rFonts w:ascii="Calibri" w:hAnsi="Calibri" w:eastAsia="Calibri" w:cs="Calibri"/>
-                <w:noProof w:val="0"/>
-                <w:sz w:val="24"/>
-                <w:szCs w:val="24"/>
-                <w:lang w:val="en-US"/>
-              </w:rPr>
-            </w:pPr>
-          </w:p>
-        </w:tc>
-        <w:tc>
-          <w:tcPr>
-            <w:tcW w:w="1830" w:type="dxa"/>
+            <w:tcW w:w="900" w:type="dxa"/>
+            <w:tcMar/>
+          </w:tcPr>
+          <w:p>
+            <w:pPr>
+              <w:pStyle w:val="Normal"/>
+              <w:bidi w:val="0"/>
+              <w:rPr>
+                <w:rFonts w:ascii="Calibri" w:hAnsi="Calibri" w:eastAsia="Calibri" w:cs="Calibri"/>
+                <w:noProof w:val="0"/>
+                <w:sz w:val="24"/>
+                <w:szCs w:val="24"/>
+                <w:lang w:val="en-US"/>
+              </w:rPr>
+            </w:pPr>
+          </w:p>
+        </w:tc>
+        <w:tc>
+          <w:tcPr>
+            <w:tcW w:w="1860" w:type="dxa"/>
             <w:tcMar/>
           </w:tcPr>
           <w:p>
@@ -13835,26 +14782,26 @@
         </w:tc>
         <w:tc>
           <w:tcPr>
-            <w:tcW w:w="930" w:type="dxa"/>
-            <w:tcMar/>
-          </w:tcPr>
-          <w:p>
-            <w:pPr>
-              <w:pStyle w:val="Normal"/>
-              <w:bidi w:val="0"/>
-              <w:rPr>
-                <w:rFonts w:ascii="Calibri" w:hAnsi="Calibri" w:eastAsia="Calibri" w:cs="Calibri"/>
-                <w:noProof w:val="0"/>
-                <w:sz w:val="24"/>
-                <w:szCs w:val="24"/>
-                <w:lang w:val="en-US"/>
-              </w:rPr>
-            </w:pPr>
-          </w:p>
-        </w:tc>
-        <w:tc>
-          <w:tcPr>
-            <w:tcW w:w="1830" w:type="dxa"/>
+            <w:tcW w:w="900" w:type="dxa"/>
+            <w:tcMar/>
+          </w:tcPr>
+          <w:p>
+            <w:pPr>
+              <w:pStyle w:val="Normal"/>
+              <w:bidi w:val="0"/>
+              <w:rPr>
+                <w:rFonts w:ascii="Calibri" w:hAnsi="Calibri" w:eastAsia="Calibri" w:cs="Calibri"/>
+                <w:noProof w:val="0"/>
+                <w:sz w:val="24"/>
+                <w:szCs w:val="24"/>
+                <w:lang w:val="en-US"/>
+              </w:rPr>
+            </w:pPr>
+          </w:p>
+        </w:tc>
+        <w:tc>
+          <w:tcPr>
+            <w:tcW w:w="1860" w:type="dxa"/>
             <w:tcMar/>
           </w:tcPr>
           <w:p>
@@ -14028,26 +14975,26 @@
         </w:tc>
         <w:tc>
           <w:tcPr>
-            <w:tcW w:w="930" w:type="dxa"/>
-            <w:tcMar/>
-          </w:tcPr>
-          <w:p>
-            <w:pPr>
-              <w:pStyle w:val="Normal"/>
-              <w:bidi w:val="0"/>
-              <w:rPr>
-                <w:rFonts w:ascii="Calibri" w:hAnsi="Calibri" w:eastAsia="Calibri" w:cs="Calibri"/>
-                <w:noProof w:val="0"/>
-                <w:sz w:val="24"/>
-                <w:szCs w:val="24"/>
-                <w:lang w:val="en-US"/>
-              </w:rPr>
-            </w:pPr>
-          </w:p>
-        </w:tc>
-        <w:tc>
-          <w:tcPr>
-            <w:tcW w:w="1830" w:type="dxa"/>
+            <w:tcW w:w="900" w:type="dxa"/>
+            <w:tcMar/>
+          </w:tcPr>
+          <w:p>
+            <w:pPr>
+              <w:pStyle w:val="Normal"/>
+              <w:bidi w:val="0"/>
+              <w:rPr>
+                <w:rFonts w:ascii="Calibri" w:hAnsi="Calibri" w:eastAsia="Calibri" w:cs="Calibri"/>
+                <w:noProof w:val="0"/>
+                <w:sz w:val="24"/>
+                <w:szCs w:val="24"/>
+                <w:lang w:val="en-US"/>
+              </w:rPr>
+            </w:pPr>
+          </w:p>
+        </w:tc>
+        <w:tc>
+          <w:tcPr>
+            <w:tcW w:w="1860" w:type="dxa"/>
             <w:tcMar/>
           </w:tcPr>
           <w:p>
@@ -14209,26 +15156,26 @@
         </w:tc>
         <w:tc>
           <w:tcPr>
-            <w:tcW w:w="930" w:type="dxa"/>
-            <w:tcMar/>
-          </w:tcPr>
-          <w:p>
-            <w:pPr>
-              <w:pStyle w:val="Normal"/>
-              <w:bidi w:val="0"/>
-              <w:rPr>
-                <w:rFonts w:ascii="Calibri" w:hAnsi="Calibri" w:eastAsia="Calibri" w:cs="Calibri"/>
-                <w:noProof w:val="0"/>
-                <w:sz w:val="24"/>
-                <w:szCs w:val="24"/>
-                <w:lang w:val="en-US"/>
-              </w:rPr>
-            </w:pPr>
-          </w:p>
-        </w:tc>
-        <w:tc>
-          <w:tcPr>
-            <w:tcW w:w="1830" w:type="dxa"/>
+            <w:tcW w:w="900" w:type="dxa"/>
+            <w:tcMar/>
+          </w:tcPr>
+          <w:p>
+            <w:pPr>
+              <w:pStyle w:val="Normal"/>
+              <w:bidi w:val="0"/>
+              <w:rPr>
+                <w:rFonts w:ascii="Calibri" w:hAnsi="Calibri" w:eastAsia="Calibri" w:cs="Calibri"/>
+                <w:noProof w:val="0"/>
+                <w:sz w:val="24"/>
+                <w:szCs w:val="24"/>
+                <w:lang w:val="en-US"/>
+              </w:rPr>
+            </w:pPr>
+          </w:p>
+        </w:tc>
+        <w:tc>
+          <w:tcPr>
+            <w:tcW w:w="1860" w:type="dxa"/>
             <w:tcMar/>
           </w:tcPr>
           <w:p>
@@ -14319,26 +15266,26 @@
         </w:tc>
         <w:tc>
           <w:tcPr>
-            <w:tcW w:w="930" w:type="dxa"/>
-            <w:tcMar/>
-          </w:tcPr>
-          <w:p>
-            <w:pPr>
-              <w:pStyle w:val="Normal"/>
-              <w:bidi w:val="0"/>
-              <w:rPr>
-                <w:rFonts w:ascii="Calibri" w:hAnsi="Calibri" w:eastAsia="Calibri" w:cs="Calibri"/>
-                <w:noProof w:val="0"/>
-                <w:sz w:val="24"/>
-                <w:szCs w:val="24"/>
-                <w:lang w:val="en-US"/>
-              </w:rPr>
-            </w:pPr>
-          </w:p>
-        </w:tc>
-        <w:tc>
-          <w:tcPr>
-            <w:tcW w:w="1830" w:type="dxa"/>
+            <w:tcW w:w="900" w:type="dxa"/>
+            <w:tcMar/>
+          </w:tcPr>
+          <w:p>
+            <w:pPr>
+              <w:pStyle w:val="Normal"/>
+              <w:bidi w:val="0"/>
+              <w:rPr>
+                <w:rFonts w:ascii="Calibri" w:hAnsi="Calibri" w:eastAsia="Calibri" w:cs="Calibri"/>
+                <w:noProof w:val="0"/>
+                <w:sz w:val="24"/>
+                <w:szCs w:val="24"/>
+                <w:lang w:val="en-US"/>
+              </w:rPr>
+            </w:pPr>
+          </w:p>
+        </w:tc>
+        <w:tc>
+          <w:tcPr>
+            <w:tcW w:w="1860" w:type="dxa"/>
             <w:tcMar/>
           </w:tcPr>
           <w:p>
@@ -14411,7 +15358,175 @@
           <w:szCs w:val="24"/>
           <w:lang w:val="en-US"/>
         </w:rPr>
-        <w:t xml:space="preserve"> for test cases 3 and 4 based on the values specified in the comment.</w:t>
+        <w:t xml:space="preserve"> </w:t>
+      </w:r>
+      <w:r>
+        <w:rPr>
+          <w:rFonts w:ascii="Aptos" w:hAnsi="Aptos" w:eastAsia="Aptos" w:cs="Aptos"/>
+          <w:noProof w:val="0"/>
+          <w:sz w:val="24"/>
+          <w:szCs w:val="24"/>
+          <w:lang w:val="en-US"/>
+        </w:rPr>
+        <w:t xml:space="preserve">column </w:t>
+      </w:r>
+      <w:r>
+        <w:rPr>
+          <w:rFonts w:ascii="Aptos" w:hAnsi="Aptos" w:eastAsia="Aptos" w:cs="Aptos"/>
+          <w:noProof w:val="0"/>
+          <w:sz w:val="24"/>
+          <w:szCs w:val="24"/>
+          <w:lang w:val="en-US"/>
+        </w:rPr>
+        <w:t xml:space="preserve">for test cases 3 and 4 based on the </w:t>
+      </w:r>
+      <w:r>
+        <w:rPr>
+          <w:rFonts w:ascii="Aptos" w:hAnsi="Aptos" w:eastAsia="Aptos" w:cs="Aptos"/>
+          <w:noProof w:val="0"/>
+          <w:sz w:val="24"/>
+          <w:szCs w:val="24"/>
+          <w:lang w:val="en-US"/>
+        </w:rPr>
+        <w:t xml:space="preserve">input </w:t>
+      </w:r>
+      <w:r>
+        <w:rPr>
+          <w:rFonts w:ascii="Aptos" w:hAnsi="Aptos" w:eastAsia="Aptos" w:cs="Aptos"/>
+          <w:noProof w:val="0"/>
+          <w:sz w:val="24"/>
+          <w:szCs w:val="24"/>
+          <w:lang w:val="en-US"/>
+        </w:rPr>
+        <w:t xml:space="preserve">values </w:t>
+      </w:r>
+      <w:r>
+        <w:rPr>
+          <w:rFonts w:ascii="Aptos" w:hAnsi="Aptos" w:eastAsia="Aptos" w:cs="Aptos"/>
+          <w:noProof w:val="0"/>
+          <w:sz w:val="24"/>
+          <w:szCs w:val="24"/>
+          <w:lang w:val="en-US"/>
+        </w:rPr>
+        <w:t xml:space="preserve">specified </w:t>
+      </w:r>
+      <w:r>
+        <w:rPr>
+          <w:rFonts w:ascii="Aptos" w:hAnsi="Aptos" w:eastAsia="Aptos" w:cs="Aptos"/>
+          <w:noProof w:val="0"/>
+          <w:sz w:val="24"/>
+          <w:szCs w:val="24"/>
+          <w:lang w:val="en-US"/>
+        </w:rPr>
+        <w:t xml:space="preserve">in the </w:t>
+      </w:r>
+      <w:r>
+        <w:rPr>
+          <w:rFonts w:ascii="Aptos" w:hAnsi="Aptos" w:eastAsia="Aptos" w:cs="Aptos"/>
+          <w:b w:val="1"/>
+          <w:bCs w:val="1"/>
+          <w:noProof w:val="0"/>
+          <w:sz w:val="24"/>
+          <w:szCs w:val="24"/>
+          <w:lang w:val="en-US"/>
+        </w:rPr>
+        <w:t>C</w:t>
+      </w:r>
+      <w:r>
+        <w:rPr>
+          <w:rFonts w:ascii="Aptos" w:hAnsi="Aptos" w:eastAsia="Aptos" w:cs="Aptos"/>
+          <w:b w:val="1"/>
+          <w:bCs w:val="1"/>
+          <w:noProof w:val="0"/>
+          <w:sz w:val="24"/>
+          <w:szCs w:val="24"/>
+          <w:lang w:val="en-US"/>
+        </w:rPr>
+        <w:t>omment</w:t>
+      </w:r>
+      <w:r>
+        <w:rPr>
+          <w:rFonts w:ascii="Aptos" w:hAnsi="Aptos" w:eastAsia="Aptos" w:cs="Aptos"/>
+          <w:b w:val="1"/>
+          <w:bCs w:val="1"/>
+          <w:noProof w:val="0"/>
+          <w:sz w:val="24"/>
+          <w:szCs w:val="24"/>
+          <w:lang w:val="en-US"/>
+        </w:rPr>
+        <w:t xml:space="preserve"> </w:t>
+      </w:r>
+      <w:r>
+        <w:rPr>
+          <w:rFonts w:ascii="Aptos" w:hAnsi="Aptos" w:eastAsia="Aptos" w:cs="Aptos"/>
+          <w:noProof w:val="0"/>
+          <w:sz w:val="24"/>
+          <w:szCs w:val="24"/>
+          <w:lang w:val="en-US"/>
+        </w:rPr>
+        <w:t>column</w:t>
+      </w:r>
+      <w:r>
+        <w:rPr>
+          <w:rFonts w:ascii="Aptos" w:hAnsi="Aptos" w:eastAsia="Aptos" w:cs="Aptos"/>
+          <w:noProof w:val="0"/>
+          <w:sz w:val="24"/>
+          <w:szCs w:val="24"/>
+          <w:lang w:val="en-US"/>
+        </w:rPr>
+        <w:t>.</w:t>
+      </w:r>
+      <w:r>
+        <w:rPr>
+          <w:rFonts w:ascii="Aptos" w:hAnsi="Aptos" w:eastAsia="Aptos" w:cs="Aptos"/>
+          <w:noProof w:val="0"/>
+          <w:sz w:val="24"/>
+          <w:szCs w:val="24"/>
+          <w:lang w:val="en-US"/>
+        </w:rPr>
+        <w:t xml:space="preserve">  Display input values in </w:t>
+      </w:r>
+      <w:r>
+        <w:rPr>
+          <w:rFonts w:ascii="Aptos" w:hAnsi="Aptos" w:eastAsia="Aptos" w:cs="Aptos"/>
+          <w:b w:val="1"/>
+          <w:bCs w:val="1"/>
+          <w:noProof w:val="0"/>
+          <w:sz w:val="24"/>
+          <w:szCs w:val="24"/>
+          <w:lang w:val="en-US"/>
+        </w:rPr>
+        <w:t>bold</w:t>
+      </w:r>
+      <w:r>
+        <w:rPr>
+          <w:rFonts w:ascii="Aptos" w:hAnsi="Aptos" w:eastAsia="Aptos" w:cs="Aptos"/>
+          <w:noProof w:val="0"/>
+          <w:sz w:val="24"/>
+          <w:szCs w:val="24"/>
+          <w:lang w:val="en-US"/>
+        </w:rPr>
+        <w:t xml:space="preserve">.  </w:t>
+      </w:r>
+      <w:r>
+        <w:rPr>
+          <w:rFonts w:ascii="Aptos" w:hAnsi="Aptos" w:eastAsia="Aptos" w:cs="Aptos"/>
+          <w:noProof w:val="0"/>
+          <w:sz w:val="24"/>
+          <w:szCs w:val="24"/>
+          <w:lang w:val="en-US"/>
+        </w:rPr>
+        <w:t>It’s</w:t>
+      </w:r>
+      <w:r>
+        <w:rPr>
+          <w:rFonts w:ascii="Aptos" w:hAnsi="Aptos" w:eastAsia="Aptos" w:cs="Aptos"/>
+          <w:noProof w:val="0"/>
+          <w:sz w:val="24"/>
+          <w:szCs w:val="24"/>
+          <w:lang w:val="en-US"/>
+        </w:rPr>
+        <w:t xml:space="preserve"> ok to wrap a line of output across multiple lines if the table cell is not wide enough to display it on one line.</w:t>
       </w:r>
     </w:p>
     <w:p>
@@ -14457,7 +15572,103 @@
           <w:szCs w:val="24"/>
           <w:lang w:val="en-US"/>
         </w:rPr>
-        <w:t xml:space="preserve"> test cases 5 and 6, describing your choice of input values in the comment. </w:t>
+        <w:t xml:space="preserve"> test cases 5 and 6</w:t>
+      </w:r>
+      <w:r>
+        <w:rPr>
+          <w:rFonts w:ascii="Aptos" w:hAnsi="Aptos" w:eastAsia="Aptos" w:cs="Aptos"/>
+          <w:noProof w:val="0"/>
+          <w:sz w:val="24"/>
+          <w:szCs w:val="24"/>
+          <w:lang w:val="en-US"/>
+        </w:rPr>
+        <w:t>. D</w:t>
+      </w:r>
+      <w:r>
+        <w:rPr>
+          <w:rFonts w:ascii="Aptos" w:hAnsi="Aptos" w:eastAsia="Aptos" w:cs="Aptos"/>
+          <w:noProof w:val="0"/>
+          <w:sz w:val="24"/>
+          <w:szCs w:val="24"/>
+          <w:lang w:val="en-US"/>
+        </w:rPr>
+        <w:t>escrib</w:t>
+      </w:r>
+      <w:r>
+        <w:rPr>
+          <w:rFonts w:ascii="Aptos" w:hAnsi="Aptos" w:eastAsia="Aptos" w:cs="Aptos"/>
+          <w:noProof w:val="0"/>
+          <w:sz w:val="24"/>
+          <w:szCs w:val="24"/>
+          <w:lang w:val="en-US"/>
+        </w:rPr>
+        <w:t>e</w:t>
+      </w:r>
+      <w:r>
+        <w:rPr>
+          <w:rFonts w:ascii="Aptos" w:hAnsi="Aptos" w:eastAsia="Aptos" w:cs="Aptos"/>
+          <w:noProof w:val="0"/>
+          <w:sz w:val="24"/>
+          <w:szCs w:val="24"/>
+          <w:lang w:val="en-US"/>
+        </w:rPr>
+        <w:t xml:space="preserve"> your choice of input in the </w:t>
+      </w:r>
+      <w:r>
+        <w:rPr>
+          <w:rFonts w:ascii="Aptos" w:hAnsi="Aptos" w:eastAsia="Aptos" w:cs="Aptos"/>
+          <w:b w:val="1"/>
+          <w:bCs w:val="1"/>
+          <w:noProof w:val="0"/>
+          <w:sz w:val="24"/>
+          <w:szCs w:val="24"/>
+          <w:lang w:val="en-US"/>
+        </w:rPr>
+        <w:t>C</w:t>
+      </w:r>
+      <w:r>
+        <w:rPr>
+          <w:rFonts w:ascii="Aptos" w:hAnsi="Aptos" w:eastAsia="Aptos" w:cs="Aptos"/>
+          <w:b w:val="1"/>
+          <w:bCs w:val="1"/>
+          <w:noProof w:val="0"/>
+          <w:sz w:val="24"/>
+          <w:szCs w:val="24"/>
+          <w:lang w:val="en-US"/>
+        </w:rPr>
+        <w:t>omment</w:t>
+      </w:r>
+      <w:r>
+        <w:rPr>
+          <w:rFonts w:ascii="Aptos" w:hAnsi="Aptos" w:eastAsia="Aptos" w:cs="Aptos"/>
+          <w:b w:val="1"/>
+          <w:bCs w:val="1"/>
+          <w:noProof w:val="0"/>
+          <w:sz w:val="24"/>
+          <w:szCs w:val="24"/>
+          <w:lang w:val="en-US"/>
+        </w:rPr>
+        <w:t xml:space="preserve"> </w:t>
+      </w:r>
+      <w:r>
+        <w:rPr>
+          <w:rFonts w:ascii="Aptos" w:hAnsi="Aptos" w:eastAsia="Aptos" w:cs="Aptos"/>
+          <w:noProof w:val="0"/>
+          <w:sz w:val="24"/>
+          <w:szCs w:val="24"/>
+          <w:lang w:val="en-US"/>
+        </w:rPr>
+        <w:t>column</w:t>
+      </w:r>
+      <w:r>
+        <w:rPr>
+          <w:rFonts w:ascii="Aptos" w:hAnsi="Aptos" w:eastAsia="Aptos" w:cs="Aptos"/>
+          <w:noProof w:val="0"/>
+          <w:sz w:val="24"/>
+          <w:szCs w:val="24"/>
+          <w:lang w:val="en-US"/>
+        </w:rPr>
+        <w:t xml:space="preserve">. </w:t>
       </w:r>
     </w:p>
     <w:p>
@@ -14468,66 +15679,20 @@
           <w:numId w:val="20"/>
         </w:numPr>
         <w:rPr>
-          <w:rFonts w:ascii="Aptos" w:hAnsi="Aptos" w:eastAsia="Aptos" w:cs="Aptos"/>
-          <w:noProof w:val="0"/>
-          <w:sz w:val="24"/>
-          <w:szCs w:val="24"/>
-          <w:lang w:val="en-US"/>
-        </w:rPr>
-      </w:pPr>
-      <w:r>
-        <w:rPr>
-          <w:rFonts w:ascii="Aptos" w:hAnsi="Aptos" w:eastAsia="Aptos" w:cs="Aptos"/>
-          <w:noProof w:val="0"/>
-          <w:sz w:val="24"/>
-          <w:szCs w:val="24"/>
-          <w:lang w:val="en-US"/>
-        </w:rPr>
-        <w:t xml:space="preserve">Run your Project 1 code solution for each test case and fill in the </w:t>
-      </w:r>
-      <w:r>
-        <w:rPr>
-          <w:rFonts w:ascii="Aptos" w:hAnsi="Aptos" w:eastAsia="Aptos" w:cs="Aptos"/>
-          <w:b w:val="1"/>
-          <w:bCs w:val="1"/>
-          <w:noProof w:val="0"/>
-          <w:sz w:val="24"/>
-          <w:szCs w:val="24"/>
-          <w:lang w:val="en-US"/>
-        </w:rPr>
-        <w:t>Actual I/O</w:t>
-      </w:r>
-      <w:r>
-        <w:rPr>
-          <w:rFonts w:ascii="Aptos" w:hAnsi="Aptos" w:eastAsia="Aptos" w:cs="Aptos"/>
-          <w:noProof w:val="0"/>
-          <w:sz w:val="24"/>
-          <w:szCs w:val="24"/>
-          <w:lang w:val="en-US"/>
-        </w:rPr>
-        <w:t xml:space="preserve"> and </w:t>
-      </w:r>
-      <w:r>
-        <w:rPr>
-          <w:rFonts w:ascii="Aptos" w:hAnsi="Aptos" w:eastAsia="Aptos" w:cs="Aptos"/>
-          <w:b w:val="1"/>
-          <w:bCs w:val="1"/>
-          <w:noProof w:val="0"/>
-          <w:sz w:val="24"/>
-          <w:szCs w:val="24"/>
-          <w:lang w:val="en-US"/>
-        </w:rPr>
-        <w:t>Status</w:t>
-      </w:r>
-      <w:r>
-        <w:rPr>
-          <w:rFonts w:ascii="Aptos" w:hAnsi="Aptos" w:eastAsia="Aptos" w:cs="Aptos"/>
-          <w:noProof w:val="0"/>
-          <w:sz w:val="24"/>
-          <w:szCs w:val="24"/>
-          <w:lang w:val="en-US"/>
-        </w:rPr>
-        <w:t xml:space="preserve">.  </w:t>
+          <w:strike w:val="0"/>
+          <w:dstrike w:val="0"/>
+          <w:noProof w:val="0"/>
+          <w:lang w:val="en-US"/>
+        </w:rPr>
+      </w:pPr>
+      <w:r>
+        <w:rPr>
+          <w:strike w:val="0"/>
+          <w:dstrike w:val="0"/>
+          <w:noProof w:val="0"/>
+          <w:lang w:val="en-US"/>
+        </w:rPr>
+        <w:t>Run your Chapter 2 Project 1 solution for each test case in Table 10 and record the results.</w:t>
       </w:r>
     </w:p>
     <w:p>
@@ -14613,7 +15778,15 @@
       </w:pPr>
       <w:r>
         <w:rPr/>
-        <w:t>Describe lessons learned while implementing programming project 1.</w:t>
+        <w:t xml:space="preserve">Describe lessons learned while implementing </w:t>
+      </w:r>
+      <w:r>
+        <w:rPr/>
+        <w:t>Chapter 2 P</w:t>
+      </w:r>
+      <w:r>
+        <w:rPr/>
+        <w:t>roject 1.</w:t>
       </w:r>
     </w:p>
     <w:p>
@@ -14770,6 +15943,47 @@
       </w:tblGrid>
       <w:tr>
         <w:trPr>
+          <w:trHeight w:val="615"/>
+        </w:trPr>
+        <w:tc>
+          <w:tcPr>
+            <w:tcW w:w="10937" w:type="dxa"/>
+            <w:gridSpan w:val="5"/>
+            <w:tcMar/>
+            <w:vAlign w:val="center"/>
+          </w:tcPr>
+          <w:p>
+            <w:pPr>
+              <w:pStyle w:val="Normal"/>
+              <w:bidi w:val="0"/>
+              <w:jc w:val="center"/>
+              <w:rPr>
+                <w:rFonts w:ascii="Calibri" w:hAnsi="Calibri" w:eastAsia="Calibri" w:cs="Calibri"/>
+                <w:b w:val="1"/>
+                <w:bCs w:val="1"/>
+                <w:noProof w:val="0"/>
+                <w:sz w:val="24"/>
+                <w:szCs w:val="24"/>
+                <w:lang w:val="en-US"/>
+              </w:rPr>
+            </w:pPr>
+            <w:r>
+              <w:rPr>
+                <w:rFonts w:ascii="Calibri" w:hAnsi="Calibri" w:eastAsia="Calibri" w:cs="Calibri"/>
+                <w:b w:val="1"/>
+                <w:bCs w:val="1"/>
+                <w:noProof w:val="0"/>
+                <w:sz w:val="24"/>
+                <w:szCs w:val="24"/>
+                <w:lang w:val="en-US"/>
+              </w:rPr>
+              <w:t>Table 11: Project 5 Test Cases</w:t>
+            </w:r>
+          </w:p>
+        </w:tc>
+      </w:tr>
+      <w:tr>
+        <w:trPr>
           <w:trHeight w:val="300"/>
         </w:trPr>
         <w:tc>
@@ -16252,7 +17466,7 @@
           <w:szCs w:val="24"/>
           <w:lang w:val="en-US"/>
         </w:rPr>
-        <w:t>P</w:t>
+        <w:t xml:space="preserve">Update Table 11 </w:t>
       </w:r>
       <w:r>
         <w:rPr>
@@ -16262,7 +17476,7 @@
           <w:szCs w:val="24"/>
           <w:lang w:val="en-US"/>
         </w:rPr>
-        <w:t>redict</w:t>
+        <w:t xml:space="preserve">to fill in </w:t>
       </w:r>
       <w:r>
         <w:rPr>
@@ -16272,27 +17486,31 @@
           <w:szCs w:val="24"/>
           <w:lang w:val="en-US"/>
         </w:rPr>
-        <w:t xml:space="preserve"> </w:t>
+        <w:t xml:space="preserve">the </w:t>
       </w:r>
       <w:r>
         <w:rPr>
           <w:rFonts w:ascii="Aptos" w:hAnsi="Aptos" w:eastAsia="Aptos" w:cs="Aptos"/>
+          <w:b w:val="1"/>
+          <w:bCs w:val="1"/>
           <w:noProof w:val="0"/>
           <w:sz w:val="24"/>
           <w:szCs w:val="24"/>
           <w:lang w:val="en-US"/>
         </w:rPr>
-        <w:t xml:space="preserve">the expected I/O for test </w:t>
+        <w:t>E</w:t>
       </w:r>
       <w:r>
         <w:rPr>
           <w:rFonts w:ascii="Aptos" w:hAnsi="Aptos" w:eastAsia="Aptos" w:cs="Aptos"/>
+          <w:b w:val="1"/>
+          <w:bCs w:val="1"/>
           <w:noProof w:val="0"/>
           <w:sz w:val="24"/>
           <w:szCs w:val="24"/>
           <w:lang w:val="en-US"/>
         </w:rPr>
-        <w:t>case #</w:t>
+        <w:t>xpected I/O</w:t>
       </w:r>
       <w:r>
         <w:rPr>
@@ -16302,7 +17520,7 @@
           <w:szCs w:val="24"/>
           <w:lang w:val="en-US"/>
         </w:rPr>
-        <w:t xml:space="preserve">3 based on the </w:t>
+        <w:t xml:space="preserve"> for test </w:t>
       </w:r>
       <w:r>
         <w:rPr>
@@ -16312,7 +17530,37 @@
           <w:szCs w:val="24"/>
           <w:lang w:val="en-US"/>
         </w:rPr>
-        <w:t xml:space="preserve">values from </w:t>
+        <w:t>case #</w:t>
+      </w:r>
+      <w:r>
+        <w:rPr>
+          <w:rFonts w:ascii="Aptos" w:hAnsi="Aptos" w:eastAsia="Aptos" w:cs="Aptos"/>
+          <w:noProof w:val="0"/>
+          <w:sz w:val="24"/>
+          <w:szCs w:val="24"/>
+          <w:lang w:val="en-US"/>
+        </w:rPr>
+        <w:t xml:space="preserve">3 based on the </w:t>
+      </w:r>
+      <w:r>
+        <w:rPr>
+          <w:rFonts w:ascii="Aptos" w:hAnsi="Aptos" w:eastAsia="Aptos" w:cs="Aptos"/>
+          <w:noProof w:val="0"/>
+          <w:sz w:val="24"/>
+          <w:szCs w:val="24"/>
+          <w:lang w:val="en-US"/>
+        </w:rPr>
+        <w:t xml:space="preserve">values </w:t>
+      </w:r>
+      <w:r>
+        <w:rPr>
+          <w:rFonts w:ascii="Aptos" w:hAnsi="Aptos" w:eastAsia="Aptos" w:cs="Aptos"/>
+          <w:noProof w:val="0"/>
+          <w:sz w:val="24"/>
+          <w:szCs w:val="24"/>
+          <w:lang w:val="en-US"/>
+        </w:rPr>
+        <w:t xml:space="preserve">of </w:t>
       </w:r>
       <w:r>
         <w:rPr>
@@ -16383,7 +17631,7 @@
           <w:szCs w:val="24"/>
           <w:lang w:val="en-US"/>
         </w:rPr>
-        <w:t>Come up with</w:t>
+        <w:t>Fill in</w:t>
       </w:r>
       <w:r>
         <w:rPr>
@@ -16393,7 +17641,7 @@
           <w:szCs w:val="24"/>
           <w:lang w:val="en-US"/>
         </w:rPr>
-        <w:t xml:space="preserve"> input values for test cases </w:t>
+        <w:t xml:space="preserve"> </w:t>
       </w:r>
       <w:r>
         <w:rPr>
@@ -16403,17 +17651,19 @@
           <w:szCs w:val="24"/>
           <w:lang w:val="en-US"/>
         </w:rPr>
-        <w:t xml:space="preserve">5 – </w:t>
+        <w:t xml:space="preserve">the </w:t>
       </w:r>
       <w:r>
         <w:rPr>
           <w:rFonts w:ascii="Aptos" w:hAnsi="Aptos" w:eastAsia="Aptos" w:cs="Aptos"/>
+          <w:b w:val="1"/>
+          <w:bCs w:val="1"/>
           <w:noProof w:val="0"/>
           <w:sz w:val="24"/>
           <w:szCs w:val="24"/>
           <w:lang w:val="en-US"/>
         </w:rPr>
-        <w:t>7, using</w:t>
+        <w:t>Expected I/O</w:t>
       </w:r>
       <w:r>
         <w:rPr>
@@ -16423,7 +17673,7 @@
           <w:szCs w:val="24"/>
           <w:lang w:val="en-US"/>
         </w:rPr>
-        <w:t xml:space="preserve"> </w:t>
+        <w:t xml:space="preserve"> for </w:t>
       </w:r>
       <w:r>
         <w:rPr>
@@ -16433,7 +17683,7 @@
           <w:szCs w:val="24"/>
           <w:lang w:val="en-US"/>
         </w:rPr>
-        <w:t xml:space="preserve">a </w:t>
+        <w:t xml:space="preserve">test cases </w:t>
       </w:r>
       <w:r>
         <w:rPr>
@@ -16443,7 +17693,7 @@
           <w:szCs w:val="24"/>
           <w:lang w:val="en-US"/>
         </w:rPr>
-        <w:t xml:space="preserve">positive </w:t>
+        <w:t xml:space="preserve">5 – </w:t>
       </w:r>
       <w:r>
         <w:rPr>
@@ -16453,7 +17703,7 @@
           <w:szCs w:val="24"/>
           <w:lang w:val="en-US"/>
         </w:rPr>
-        <w:t xml:space="preserve">number </w:t>
+        <w:t>7, using</w:t>
       </w:r>
       <w:r>
         <w:rPr>
@@ -16463,7 +17713,7 @@
           <w:szCs w:val="24"/>
           <w:lang w:val="en-US"/>
         </w:rPr>
-        <w:t xml:space="preserve">for </w:t>
+        <w:t xml:space="preserve"> </w:t>
       </w:r>
       <w:r>
         <w:rPr>
@@ -16473,7 +17723,7 @@
           <w:szCs w:val="24"/>
           <w:lang w:val="en-US"/>
         </w:rPr>
-        <w:t xml:space="preserve">any </w:t>
+        <w:t xml:space="preserve">a </w:t>
       </w:r>
       <w:r>
         <w:rPr>
@@ -16483,7 +17733,7 @@
           <w:szCs w:val="24"/>
           <w:lang w:val="en-US"/>
         </w:rPr>
-        <w:t>variable not</w:t>
+        <w:t xml:space="preserve">positive </w:t>
       </w:r>
       <w:r>
         <w:rPr>
@@ -16493,7 +17743,7 @@
           <w:szCs w:val="24"/>
           <w:lang w:val="en-US"/>
         </w:rPr>
-        <w:t xml:space="preserve"> assigned to 0 </w:t>
+        <w:t>value</w:t>
       </w:r>
       <w:r>
         <w:rPr>
@@ -16503,7 +17753,7 @@
           <w:szCs w:val="24"/>
           <w:lang w:val="en-US"/>
         </w:rPr>
-        <w:t>in the comment</w:t>
+        <w:t xml:space="preserve"> </w:t>
       </w:r>
       <w:r>
         <w:rPr>
@@ -16513,7 +17763,7 @@
           <w:szCs w:val="24"/>
           <w:lang w:val="en-US"/>
         </w:rPr>
-        <w:t xml:space="preserve">.  </w:t>
+        <w:t xml:space="preserve">for </w:t>
       </w:r>
       <w:r>
         <w:rPr>
@@ -16523,7 +17773,93 @@
           <w:szCs w:val="24"/>
           <w:lang w:val="en-US"/>
         </w:rPr>
-        <w:t xml:space="preserve">  Fill in the expected I/O for test cases 5-7 prior to running the program.</w:t>
+        <w:t xml:space="preserve">any </w:t>
+      </w:r>
+      <w:r>
+        <w:rPr>
+          <w:rFonts w:ascii="Aptos" w:hAnsi="Aptos" w:eastAsia="Aptos" w:cs="Aptos"/>
+          <w:noProof w:val="0"/>
+          <w:sz w:val="24"/>
+          <w:szCs w:val="24"/>
+          <w:lang w:val="en-US"/>
+        </w:rPr>
+        <w:t>variable not</w:t>
+      </w:r>
+      <w:r>
+        <w:rPr>
+          <w:rFonts w:ascii="Aptos" w:hAnsi="Aptos" w:eastAsia="Aptos" w:cs="Aptos"/>
+          <w:noProof w:val="0"/>
+          <w:sz w:val="24"/>
+          <w:szCs w:val="24"/>
+          <w:lang w:val="en-US"/>
+        </w:rPr>
+        <w:t xml:space="preserve"> assigned to 0 </w:t>
+      </w:r>
+      <w:r>
+        <w:rPr>
+          <w:rFonts w:ascii="Aptos" w:hAnsi="Aptos" w:eastAsia="Aptos" w:cs="Aptos"/>
+          <w:noProof w:val="0"/>
+          <w:sz w:val="24"/>
+          <w:szCs w:val="24"/>
+          <w:lang w:val="en-US"/>
+        </w:rPr>
+        <w:t xml:space="preserve">in the </w:t>
+      </w:r>
+      <w:r>
+        <w:rPr>
+          <w:rFonts w:ascii="Aptos" w:hAnsi="Aptos" w:eastAsia="Aptos" w:cs="Aptos"/>
+          <w:b w:val="1"/>
+          <w:bCs w:val="1"/>
+          <w:noProof w:val="0"/>
+          <w:sz w:val="24"/>
+          <w:szCs w:val="24"/>
+          <w:lang w:val="en-US"/>
+        </w:rPr>
+        <w:t>C</w:t>
+      </w:r>
+      <w:r>
+        <w:rPr>
+          <w:rFonts w:ascii="Aptos" w:hAnsi="Aptos" w:eastAsia="Aptos" w:cs="Aptos"/>
+          <w:b w:val="1"/>
+          <w:bCs w:val="1"/>
+          <w:noProof w:val="0"/>
+          <w:sz w:val="24"/>
+          <w:szCs w:val="24"/>
+          <w:lang w:val="en-US"/>
+        </w:rPr>
+        <w:t>omment</w:t>
+      </w:r>
+      <w:r>
+        <w:rPr>
+          <w:rFonts w:ascii="Aptos" w:hAnsi="Aptos" w:eastAsia="Aptos" w:cs="Aptos"/>
+          <w:b w:val="1"/>
+          <w:bCs w:val="1"/>
+          <w:noProof w:val="0"/>
+          <w:sz w:val="24"/>
+          <w:szCs w:val="24"/>
+          <w:lang w:val="en-US"/>
+        </w:rPr>
+        <w:t xml:space="preserve"> </w:t>
+      </w:r>
+      <w:r>
+        <w:rPr>
+          <w:rFonts w:ascii="Aptos" w:hAnsi="Aptos" w:eastAsia="Aptos" w:cs="Aptos"/>
+          <w:noProof w:val="0"/>
+          <w:sz w:val="24"/>
+          <w:szCs w:val="24"/>
+          <w:lang w:val="en-US"/>
+        </w:rPr>
+        <w:t>column</w:t>
+      </w:r>
+      <w:r>
+        <w:rPr>
+          <w:rFonts w:ascii="Aptos" w:hAnsi="Aptos" w:eastAsia="Aptos" w:cs="Aptos"/>
+          <w:noProof w:val="0"/>
+          <w:sz w:val="24"/>
+          <w:szCs w:val="24"/>
+          <w:lang w:val="en-US"/>
+        </w:rPr>
+        <w:t>.</w:t>
       </w:r>
     </w:p>
     <w:p>
@@ -16539,113 +17875,20 @@
         <w:ind w:right="0"/>
         <w:jc w:val="left"/>
         <w:rPr>
-          <w:rFonts w:ascii="Aptos" w:hAnsi="Aptos" w:eastAsia="Aptos" w:cs="Aptos"/>
-          <w:noProof w:val="0"/>
-          <w:sz w:val="24"/>
-          <w:szCs w:val="24"/>
-          <w:lang w:val="en-US"/>
-        </w:rPr>
-      </w:pPr>
-      <w:r>
-        <w:rPr>
-          <w:rFonts w:ascii="Aptos" w:hAnsi="Aptos" w:eastAsia="Aptos" w:cs="Aptos"/>
-          <w:noProof w:val="0"/>
-          <w:sz w:val="24"/>
-          <w:szCs w:val="24"/>
-          <w:lang w:val="en-US"/>
-        </w:rPr>
-        <w:t xml:space="preserve">Run your Project </w:t>
-      </w:r>
-      <w:r>
-        <w:rPr>
-          <w:rFonts w:ascii="Aptos" w:hAnsi="Aptos" w:eastAsia="Aptos" w:cs="Aptos"/>
-          <w:noProof w:val="0"/>
-          <w:sz w:val="24"/>
-          <w:szCs w:val="24"/>
-          <w:lang w:val="en-US"/>
-        </w:rPr>
-        <w:t xml:space="preserve">5 </w:t>
-      </w:r>
-      <w:r>
-        <w:rPr>
-          <w:rFonts w:ascii="Aptos" w:hAnsi="Aptos" w:eastAsia="Aptos" w:cs="Aptos"/>
-          <w:noProof w:val="0"/>
-          <w:sz w:val="24"/>
-          <w:szCs w:val="24"/>
-          <w:lang w:val="en-US"/>
-        </w:rPr>
-        <w:t>code solution for each test case and fill in the actual I/O and status based on the program execution</w:t>
-      </w:r>
-      <w:r>
-        <w:rPr>
-          <w:rFonts w:ascii="Aptos" w:hAnsi="Aptos" w:eastAsia="Aptos" w:cs="Aptos"/>
-          <w:noProof w:val="0"/>
-          <w:sz w:val="24"/>
-          <w:szCs w:val="24"/>
-          <w:lang w:val="en-US"/>
-        </w:rPr>
-        <w:t xml:space="preserve">.  </w:t>
-      </w:r>
-    </w:p>
-    <w:p>
-      <w:pPr>
-        <w:pStyle w:val="ListParagraph"/>
-        <w:numPr>
-          <w:ilvl w:val="0"/>
-          <w:numId w:val="18"/>
-        </w:numPr>
-        <w:suppressLineNumbers w:val="0"/>
-        <w:bidi w:val="0"/>
-        <w:spacing w:before="240" w:beforeAutospacing="off" w:after="240" w:afterAutospacing="off" w:line="279" w:lineRule="auto"/>
-        <w:ind w:right="0"/>
-        <w:jc w:val="left"/>
-        <w:rPr>
-          <w:rFonts w:ascii="Aptos" w:hAnsi="Aptos" w:eastAsia="Aptos" w:cs="Aptos"/>
-          <w:noProof w:val="0"/>
-          <w:sz w:val="24"/>
-          <w:szCs w:val="24"/>
-          <w:lang w:val="en-US"/>
-        </w:rPr>
-      </w:pPr>
-      <w:r>
-        <w:rPr>
-          <w:rFonts w:ascii="Aptos" w:hAnsi="Aptos" w:eastAsia="Aptos" w:cs="Aptos"/>
-          <w:noProof w:val="0"/>
-          <w:sz w:val="24"/>
-          <w:szCs w:val="24"/>
-          <w:lang w:val="en-US"/>
-        </w:rPr>
-        <w:t xml:space="preserve">Try to fix errors </w:t>
-      </w:r>
-      <w:r>
-        <w:rPr>
-          <w:rFonts w:ascii="Aptos" w:hAnsi="Aptos" w:eastAsia="Aptos" w:cs="Aptos"/>
-          <w:noProof w:val="0"/>
-          <w:sz w:val="24"/>
-          <w:szCs w:val="24"/>
-          <w:lang w:val="en-US"/>
-        </w:rPr>
-        <w:t>identified</w:t>
-      </w:r>
-      <w:r>
-        <w:rPr>
-          <w:rFonts w:ascii="Aptos" w:hAnsi="Aptos" w:eastAsia="Aptos" w:cs="Aptos"/>
-          <w:noProof w:val="0"/>
-          <w:sz w:val="24"/>
-          <w:szCs w:val="24"/>
-          <w:lang w:val="en-US"/>
-        </w:rPr>
-        <w:t xml:space="preserve"> by the tests</w:t>
-      </w:r>
-      <w:r>
-        <w:rPr>
-          <w:rFonts w:ascii="Aptos" w:hAnsi="Aptos" w:eastAsia="Aptos" w:cs="Aptos"/>
-          <w:noProof w:val="0"/>
-          <w:sz w:val="24"/>
-          <w:szCs w:val="24"/>
-          <w:lang w:val="en-US"/>
-        </w:rPr>
-        <w:t xml:space="preserve">.  </w:t>
+          <w:strike w:val="0"/>
+          <w:dstrike w:val="0"/>
+          <w:noProof w:val="0"/>
+          <w:lang w:val="en-US"/>
+        </w:rPr>
+      </w:pPr>
+      <w:r>
+        <w:rPr>
+          <w:strike w:val="0"/>
+          <w:dstrike w:val="0"/>
+          <w:noProof w:val="0"/>
+          <w:lang w:val="en-US"/>
+        </w:rPr>
+        <w:t>Run your Chapter 2 Project 5 solution for each test case in Table 11 and record the results.</w:t>
       </w:r>
     </w:p>
     <w:p>
@@ -16675,6 +17918,46 @@
           <w:szCs w:val="24"/>
           <w:lang w:val="en-US"/>
         </w:rPr>
+        <w:t xml:space="preserve">Try to fix errors </w:t>
+      </w:r>
+      <w:r>
+        <w:rPr>
+          <w:rFonts w:ascii="Aptos" w:hAnsi="Aptos" w:eastAsia="Aptos" w:cs="Aptos"/>
+          <w:noProof w:val="0"/>
+          <w:sz w:val="24"/>
+          <w:szCs w:val="24"/>
+          <w:lang w:val="en-US"/>
+        </w:rPr>
+        <w:t>identified</w:t>
+      </w:r>
+      <w:r>
+        <w:rPr>
+          <w:rFonts w:ascii="Aptos" w:hAnsi="Aptos" w:eastAsia="Aptos" w:cs="Aptos"/>
+          <w:noProof w:val="0"/>
+          <w:sz w:val="24"/>
+          <w:szCs w:val="24"/>
+          <w:lang w:val="en-US"/>
+        </w:rPr>
+        <w:t xml:space="preserve"> by the tests</w:t>
+      </w:r>
+      <w:r>
+        <w:rPr>
+          <w:rFonts w:ascii="Aptos" w:hAnsi="Aptos" w:eastAsia="Aptos" w:cs="Aptos"/>
+          <w:noProof w:val="0"/>
+          <w:sz w:val="24"/>
+          <w:szCs w:val="24"/>
+          <w:lang w:val="en-US"/>
+        </w:rPr>
+        <w:t xml:space="preserve">.  </w:t>
+      </w:r>
+      <w:r>
+        <w:rPr>
+          <w:rFonts w:ascii="Aptos" w:hAnsi="Aptos" w:eastAsia="Aptos" w:cs="Aptos"/>
+          <w:noProof w:val="0"/>
+          <w:sz w:val="24"/>
+          <w:szCs w:val="24"/>
+          <w:lang w:val="en-US"/>
+        </w:rPr>
         <w:t xml:space="preserve">If you are unable to get a test </w:t>
       </w:r>
       <w:r>
@@ -16736,7 +18019,6 @@
           <w:numId w:val="18"/>
         </w:numPr>
         <w:suppressLineNumbers w:val="0"/>
-        <w:bidi w:val="0"/>
         <w:spacing w:before="240" w:beforeAutospacing="off" w:after="240" w:afterAutospacing="off" w:line="279" w:lineRule="auto"/>
         <w:ind w:right="0"/>
         <w:jc w:val="left"/>
@@ -16754,7 +18036,15 @@
       </w:r>
       <w:r>
         <w:rPr/>
-        <w:t xml:space="preserve">essons learned while implementing programming project </w:t>
+        <w:t xml:space="preserve">essons learned while implementing </w:t>
+      </w:r>
+      <w:r>
+        <w:rPr/>
+        <w:t>Chapter 2 P</w:t>
+      </w:r>
+      <w:r>
+        <w:rPr/>
+        <w:t xml:space="preserve">roject </w:t>
       </w:r>
       <w:r>
         <w:rPr/>
@@ -16839,6 +18129,118 @@
 
 <file path=word/numbering.xml><?xml version="1.0" encoding="utf-8"?>
 <w:numbering xmlns:w="http://schemas.openxmlformats.org/wordprocessingml/2006/main">
+  <w:abstractNum xmlns:w="http://schemas.openxmlformats.org/wordprocessingml/2006/main" w:abstractNumId="28">
+    <w:nsid w:val="117331d6"/>
+    <w:multiLevelType xmlns:w="http://schemas.openxmlformats.org/wordprocessingml/2006/main" w:val="hybridMultilevel"/>
+    <w:lvl xmlns:w="http://schemas.openxmlformats.org/wordprocessingml/2006/main" w:ilvl="0">
+      <w:start w:val="1"/>
+      <w:numFmt w:val="bullet"/>
+      <w:lvlText w:val=""/>
+      <w:lvlJc w:val="left"/>
+      <w:pPr>
+        <w:ind w:left="720" w:hanging="360"/>
+      </w:pPr>
+      <w:rPr>
+        <w:rFonts w:hint="default" w:ascii="Wingdings" w:hAnsi="Wingdings"/>
+      </w:rPr>
+    </w:lvl>
+    <w:lvl xmlns:w="http://schemas.openxmlformats.org/wordprocessingml/2006/main" w:ilvl="1">
+      <w:start w:val="1"/>
+      <w:numFmt w:val="bullet"/>
+      <w:lvlText w:val=""/>
+      <w:lvlJc w:val="left"/>
+      <w:pPr>
+        <w:ind w:left="1440" w:hanging="360"/>
+      </w:pPr>
+      <w:rPr>
+        <w:rFonts w:hint="default" w:ascii="Wingdings" w:hAnsi="Wingdings"/>
+      </w:rPr>
+    </w:lvl>
+    <w:lvl xmlns:w="http://schemas.openxmlformats.org/wordprocessingml/2006/main" w:ilvl="2">
+      <w:start w:val="1"/>
+      <w:numFmt w:val="bullet"/>
+      <w:lvlText w:val=""/>
+      <w:lvlJc w:val="left"/>
+      <w:pPr>
+        <w:ind w:left="2160" w:hanging="360"/>
+      </w:pPr>
+      <w:rPr>
+        <w:rFonts w:hint="default" w:ascii="Wingdings" w:hAnsi="Wingdings"/>
+      </w:rPr>
+    </w:lvl>
+    <w:lvl xmlns:w="http://schemas.openxmlformats.org/wordprocessingml/2006/main" w:ilvl="3">
+      <w:start w:val="1"/>
+      <w:numFmt w:val="bullet"/>
+      <w:lvlText w:val=""/>
+      <w:lvlJc w:val="left"/>
+      <w:pPr>
+        <w:ind w:left="2880" w:hanging="360"/>
+      </w:pPr>
+      <w:rPr>
+        <w:rFonts w:hint="default" w:ascii="Wingdings" w:hAnsi="Wingdings"/>
+      </w:rPr>
+    </w:lvl>
+    <w:lvl xmlns:w="http://schemas.openxmlformats.org/wordprocessingml/2006/main" w:ilvl="4">
+      <w:start w:val="1"/>
+      <w:numFmt w:val="bullet"/>
+      <w:lvlText w:val=""/>
+      <w:lvlJc w:val="left"/>
+      <w:pPr>
+        <w:ind w:left="3600" w:hanging="360"/>
+      </w:pPr>
+      <w:rPr>
+        <w:rFonts w:hint="default" w:ascii="Wingdings" w:hAnsi="Wingdings"/>
+      </w:rPr>
+    </w:lvl>
+    <w:lvl xmlns:w="http://schemas.openxmlformats.org/wordprocessingml/2006/main" w:ilvl="5">
+      <w:start w:val="1"/>
+      <w:numFmt w:val="bullet"/>
+      <w:lvlText w:val=""/>
+      <w:lvlJc w:val="left"/>
+      <w:pPr>
+        <w:ind w:left="4320" w:hanging="360"/>
+      </w:pPr>
+      <w:rPr>
+        <w:rFonts w:hint="default" w:ascii="Wingdings" w:hAnsi="Wingdings"/>
+      </w:rPr>
+    </w:lvl>
+    <w:lvl xmlns:w="http://schemas.openxmlformats.org/wordprocessingml/2006/main" w:ilvl="6">
+      <w:start w:val="1"/>
+      <w:numFmt w:val="bullet"/>
+      <w:lvlText w:val=""/>
+      <w:lvlJc w:val="left"/>
+      <w:pPr>
+        <w:ind w:left="5040" w:hanging="360"/>
+      </w:pPr>
+      <w:rPr>
+        <w:rFonts w:hint="default" w:ascii="Wingdings" w:hAnsi="Wingdings"/>
+      </w:rPr>
+    </w:lvl>
+    <w:lvl xmlns:w="http://schemas.openxmlformats.org/wordprocessingml/2006/main" w:ilvl="7">
+      <w:start w:val="1"/>
+      <w:numFmt w:val="bullet"/>
+      <w:lvlText w:val=""/>
+      <w:lvlJc w:val="left"/>
+      <w:pPr>
+        <w:ind w:left="5760" w:hanging="360"/>
+      </w:pPr>
+      <w:rPr>
+        <w:rFonts w:hint="default" w:ascii="Wingdings" w:hAnsi="Wingdings"/>
+      </w:rPr>
+    </w:lvl>
+    <w:lvl xmlns:w="http://schemas.openxmlformats.org/wordprocessingml/2006/main" w:ilvl="8">
+      <w:start w:val="1"/>
+      <w:numFmt w:val="bullet"/>
+      <w:lvlText w:val=""/>
+      <w:lvlJc w:val="left"/>
+      <w:pPr>
+        <w:ind w:left="6480" w:hanging="360"/>
+      </w:pPr>
+      <w:rPr>
+        <w:rFonts w:hint="default" w:ascii="Wingdings" w:hAnsi="Wingdings"/>
+      </w:rPr>
+    </w:lvl>
+  </w:abstractNum>
   <w:abstractNum xmlns:w="http://schemas.openxmlformats.org/wordprocessingml/2006/main" w:abstractNumId="27">
     <w:nsid w:val="5adba0c4"/>
     <w:multiLevelType xmlns:w="http://schemas.openxmlformats.org/wordprocessingml/2006/main" w:val="hybridMultilevel"/>
@@ -19809,6 +21211,9 @@
       </w:rPr>
     </w:lvl>
   </w:abstractNum>
+  <w:num w:numId="28">
+    <w:abstractNumId w:val="28"/>
+  </w:num>
   <w:num w:numId="27">
     <w:abstractNumId w:val="27"/>
   </w:num>

</xml_diff>

<commit_message>
revise week2 for IDEs, add buggy files for week5
</commit_message>
<xml_diff>
--- a/week2/week2_test_assignment.docx
+++ b/week2/week2_test_assignment.docx
@@ -1,6 +1,6 @@
 
 <file path=word/document.xml><?xml version="1.0" encoding="utf-8"?>
-<w:document xmlns:wpc="http://schemas.microsoft.com/office/word/2010/wordprocessingCanvas" xmlns:mc="http://schemas.openxmlformats.org/markup-compatibility/2006" xmlns:o="urn:schemas-microsoft-com:office:office" xmlns:r="http://schemas.openxmlformats.org/officeDocument/2006/relationships" xmlns:m="http://schemas.openxmlformats.org/officeDocument/2006/math" xmlns:v="urn:schemas-microsoft-com:vml" xmlns:wp14="http://schemas.microsoft.com/office/word/2010/wordprocessingDrawing" xmlns:wp="http://schemas.openxmlformats.org/drawingml/2006/wordprocessingDrawing" xmlns:w10="urn:schemas-microsoft-com:office:word" xmlns:w="http://schemas.openxmlformats.org/wordprocessingml/2006/main" xmlns:w14="http://schemas.microsoft.com/office/word/2010/wordml" xmlns:w15="http://schemas.microsoft.com/office/word/2012/wordml" xmlns:wpg="http://schemas.microsoft.com/office/word/2010/wordprocessingGroup" xmlns:wpi="http://schemas.microsoft.com/office/word/2010/wordprocessingInk" xmlns:wne="http://schemas.microsoft.com/office/word/2006/wordml" xmlns:wps="http://schemas.microsoft.com/office/word/2010/wordprocessingShape" xmlns:w16se="http://schemas.microsoft.com/office/word/2015/wordml/symex" xmlns:w16cid="http://schemas.microsoft.com/office/word/2016/wordml/cid" xmlns:w16="http://schemas.microsoft.com/office/word/2018/wordml" xmlns:w16cex="http://schemas.microsoft.com/office/word/2018/wordml/cex" xmlns:w16sdtdh="http://schemas.microsoft.com/office/word/2020/wordml/sdtdatahash" xmlns:a="http://schemas.openxmlformats.org/drawingml/2006/main" xmlns:pic="http://schemas.openxmlformats.org/drawingml/2006/picture" xmlns:a14="http://schemas.microsoft.com/office/drawing/2010/main" mc:Ignorable="w14 w15 wp14 w16se w16cid w16 w16cex w16sdtdh">
+<w:document xmlns:wpc="http://schemas.microsoft.com/office/word/2010/wordprocessingCanvas" xmlns:mc="http://schemas.openxmlformats.org/markup-compatibility/2006" xmlns:o="urn:schemas-microsoft-com:office:office" xmlns:r="http://schemas.openxmlformats.org/officeDocument/2006/relationships" xmlns:m="http://schemas.openxmlformats.org/officeDocument/2006/math" xmlns:v="urn:schemas-microsoft-com:vml" xmlns:wp14="http://schemas.microsoft.com/office/word/2010/wordprocessingDrawing" xmlns:wp="http://schemas.openxmlformats.org/drawingml/2006/wordprocessingDrawing" xmlns:w10="urn:schemas-microsoft-com:office:word" xmlns:w="http://schemas.openxmlformats.org/wordprocessingml/2006/main" xmlns:w14="http://schemas.microsoft.com/office/word/2010/wordml" xmlns:w15="http://schemas.microsoft.com/office/word/2012/wordml" xmlns:wpg="http://schemas.microsoft.com/office/word/2010/wordprocessingGroup" xmlns:wpi="http://schemas.microsoft.com/office/word/2010/wordprocessingInk" xmlns:wne="http://schemas.microsoft.com/office/word/2006/wordml" xmlns:wps="http://schemas.microsoft.com/office/word/2010/wordprocessingShape" xmlns:w16se="http://schemas.microsoft.com/office/word/2015/wordml/symex" xmlns:w16cid="http://schemas.microsoft.com/office/word/2016/wordml/cid" xmlns:w16="http://schemas.microsoft.com/office/word/2018/wordml" xmlns:w16cex="http://schemas.microsoft.com/office/word/2018/wordml/cex" xmlns:w16sdtdh="http://schemas.microsoft.com/office/word/2020/wordml/sdtdatahash" xmlns:a="http://schemas.openxmlformats.org/drawingml/2006/main" xmlns:pic="http://schemas.openxmlformats.org/drawingml/2006/picture" xmlns:a14="http://schemas.microsoft.com/office/drawing/2010/main" xmlns:woe="http://schemas.microsoft.com/office/word/2020/oembed" mc:Ignorable="w14 w15 wp14 w16se w16cid w16 w16cex w16sdtdh">
   <w:body>
     <w:p>
       <w:pPr>
@@ -102,27 +102,6 @@
     </w:p>
     <w:p>
       <w:pPr>
-        <w:pStyle w:val="Heading2"/>
-        <w:rPr>
-          <w:rFonts w:ascii="Aptos" w:hAnsi="Aptos" w:eastAsia="Aptos" w:cs="Aptos"/>
-          <w:b w:val="1"/>
-          <w:bCs w:val="1"/>
-          <w:noProof w:val="0"/>
-          <w:sz w:val="24"/>
-          <w:szCs w:val="24"/>
-          <w:lang w:val="en-US"/>
-        </w:rPr>
-      </w:pPr>
-      <w:r>
-        <w:rPr>
-          <w:noProof w:val="0"/>
-          <w:lang w:val="en-US"/>
-        </w:rPr>
-        <w:t xml:space="preserve">Instructions: </w:t>
-      </w:r>
-    </w:p>
-    <w:p>
-      <w:pPr>
         <w:pStyle w:val="Normal"/>
         <w:rPr>
           <w:noProof w:val="0"/>
@@ -151,14 +130,7 @@
           <w:noProof w:val="0"/>
           <w:lang w:val="en-US"/>
         </w:rPr>
-        <w:t xml:space="preserve">Specification-Based Testing (opaque-box) assesses a program's functionality without examining its internal structure. </w:t>
-      </w:r>
-      <w:r>
-        <w:rPr>
-          <w:noProof w:val="0"/>
-          <w:lang w:val="en-US"/>
-        </w:rPr>
-        <w:t>Tests are created based on the program's requirements and the characteristics of the input domain.</w:t>
+        <w:t>Specification-Based Testing (opaque-box) assesses a program's functionality without examining its internal structure. Tests are created based on the program's requirements and the characteristics of the input domain.</w:t>
       </w:r>
     </w:p>
     <w:p>
@@ -191,14 +163,541 @@
       </w:r>
     </w:p>
     <w:p>
+      <w:r>
+        <w:br w:type="page"/>
+      </w:r>
+    </w:p>
+    <w:p>
+      <w:pPr>
+        <w:pStyle w:val="Heading2"/>
+        <w:rPr>
+          <w:rFonts w:ascii="Aptos" w:hAnsi="Aptos" w:eastAsia="Aptos" w:cs="Aptos"/>
+          <w:b w:val="1"/>
+          <w:bCs w:val="1"/>
+          <w:noProof w:val="0"/>
+          <w:sz w:val="24"/>
+          <w:szCs w:val="24"/>
+          <w:lang w:val="en-US"/>
+        </w:rPr>
+      </w:pPr>
+      <w:r>
+        <w:rPr>
+          <w:noProof w:val="0"/>
+          <w:lang w:val="en-US"/>
+        </w:rPr>
+        <w:t xml:space="preserve">Instructions: </w:t>
+      </w:r>
+    </w:p>
+    <w:p>
+      <w:pPr>
+        <w:pStyle w:val="Normal"/>
+        <w:suppressLineNumbers w:val="0"/>
+        <w:bidi w:val="0"/>
+        <w:spacing w:before="240" w:beforeAutospacing="off" w:after="240" w:afterAutospacing="off" w:line="279" w:lineRule="auto"/>
+        <w:ind w:left="0"/>
+        <w:rPr>
+          <w:b w:val="0"/>
+          <w:bCs w:val="0"/>
+          <w:noProof w:val="0"/>
+          <w:lang w:val="en-US"/>
+        </w:rPr>
+      </w:pPr>
+      <w:r>
+        <w:rPr>
+          <w:b w:val="0"/>
+          <w:bCs w:val="0"/>
+          <w:noProof w:val="0"/>
+          <w:lang w:val="en-US"/>
+        </w:rPr>
+        <w:t xml:space="preserve">The textbook author </w:t>
+      </w:r>
+      <w:r>
+        <w:rPr>
+          <w:b w:val="0"/>
+          <w:bCs w:val="0"/>
+          <w:noProof w:val="0"/>
+          <w:lang w:val="en-US"/>
+        </w:rPr>
+        <w:t xml:space="preserve">Daniel Liang </w:t>
+      </w:r>
+      <w:r>
+        <w:rPr>
+          <w:b w:val="0"/>
+          <w:bCs w:val="0"/>
+          <w:noProof w:val="0"/>
+          <w:lang w:val="en-US"/>
+        </w:rPr>
+        <w:t>provides videos on installing an</w:t>
+      </w:r>
+      <w:r>
+        <w:rPr>
+          <w:b w:val="0"/>
+          <w:bCs w:val="0"/>
+          <w:noProof w:val="0"/>
+          <w:lang w:val="en-US"/>
+        </w:rPr>
+        <w:t xml:space="preserve"> </w:t>
+      </w:r>
+      <w:r>
+        <w:rPr>
+          <w:b w:val="0"/>
+          <w:bCs w:val="0"/>
+          <w:noProof w:val="0"/>
+          <w:lang w:val="en-US"/>
+        </w:rPr>
+        <w:t>IDE such as Eclipse</w:t>
+      </w:r>
+      <w:r>
+        <w:rPr>
+          <w:b w:val="0"/>
+          <w:bCs w:val="0"/>
+          <w:noProof w:val="0"/>
+          <w:lang w:val="en-US"/>
+        </w:rPr>
+        <w:t xml:space="preserve">, </w:t>
+      </w:r>
+      <w:r>
+        <w:rPr>
+          <w:b w:val="0"/>
+          <w:bCs w:val="0"/>
+          <w:noProof w:val="0"/>
+          <w:lang w:val="en-US"/>
+        </w:rPr>
+        <w:t>Netbeans</w:t>
+      </w:r>
+      <w:r>
+        <w:rPr>
+          <w:b w:val="0"/>
+          <w:bCs w:val="0"/>
+          <w:noProof w:val="0"/>
+          <w:lang w:val="en-US"/>
+        </w:rPr>
+        <w:t>, or IntelliJ</w:t>
+      </w:r>
+      <w:r>
+        <w:rPr>
+          <w:b w:val="0"/>
+          <w:bCs w:val="0"/>
+          <w:noProof w:val="0"/>
+          <w:lang w:val="en-US"/>
+        </w:rPr>
+        <w:t>. The videos are available at</w:t>
+      </w:r>
+      <w:r>
+        <w:rPr>
+          <w:b w:val="0"/>
+          <w:bCs w:val="0"/>
+          <w:noProof w:val="0"/>
+          <w:lang w:val="en-US"/>
+        </w:rPr>
+        <w:t xml:space="preserve"> </w:t>
+      </w:r>
+      <w:r>
+        <w:rPr>
+          <w:b w:val="0"/>
+          <w:bCs w:val="0"/>
+          <w:noProof w:val="0"/>
+          <w:lang w:val="en-US"/>
+        </w:rPr>
+        <w:t xml:space="preserve"> </w:t>
+      </w:r>
+      <w:hyperlink r:id="Rd9d94c3b9d8f4670">
+        <w:r>
+          <w:rPr>
+            <w:rStyle w:val="Hyperlink"/>
+            <w:b w:val="0"/>
+            <w:bCs w:val="0"/>
+            <w:noProof w:val="0"/>
+            <w:lang w:val="en-US"/>
+          </w:rPr>
+          <w:t>https://yongdanielliang.github.io/JavaVideos.html</w:t>
+        </w:r>
+      </w:hyperlink>
+      <w:r>
+        <w:rPr>
+          <w:b w:val="0"/>
+          <w:bCs w:val="0"/>
+          <w:noProof w:val="0"/>
+          <w:lang w:val="en-US"/>
+        </w:rPr>
+        <w:t xml:space="preserve"> </w:t>
+      </w:r>
+      <w:r>
+        <w:rPr>
+          <w:b w:val="0"/>
+          <w:bCs w:val="0"/>
+          <w:noProof w:val="0"/>
+          <w:lang w:val="en-US"/>
+        </w:rPr>
+        <w:t xml:space="preserve">. </w:t>
+      </w:r>
+      <w:r>
+        <w:rPr>
+          <w:b w:val="0"/>
+          <w:bCs w:val="0"/>
+          <w:noProof w:val="0"/>
+          <w:lang w:val="en-US"/>
+        </w:rPr>
+        <w:t>Th</w:t>
+      </w:r>
+      <w:r>
+        <w:rPr>
+          <w:b w:val="0"/>
+          <w:bCs w:val="0"/>
+          <w:noProof w:val="0"/>
+          <w:lang w:val="en-US"/>
+        </w:rPr>
+        <w:t xml:space="preserve">is </w:t>
+      </w:r>
+      <w:r>
+        <w:rPr>
+          <w:b w:val="0"/>
+          <w:bCs w:val="0"/>
+          <w:noProof w:val="0"/>
+          <w:lang w:val="en-US"/>
+        </w:rPr>
+        <w:t xml:space="preserve">assignment assumes </w:t>
+      </w:r>
+      <w:r>
+        <w:rPr>
+          <w:b w:val="0"/>
+          <w:bCs w:val="0"/>
+          <w:noProof w:val="0"/>
+          <w:lang w:val="en-US"/>
+        </w:rPr>
+        <w:t>you’ve</w:t>
+      </w:r>
+      <w:r>
+        <w:rPr>
+          <w:b w:val="0"/>
+          <w:bCs w:val="0"/>
+          <w:noProof w:val="0"/>
+          <w:lang w:val="en-US"/>
+        </w:rPr>
+        <w:t xml:space="preserve"> installed an IDE and </w:t>
+      </w:r>
+      <w:r>
+        <w:rPr>
+          <w:b w:val="0"/>
+          <w:bCs w:val="0"/>
+          <w:noProof w:val="0"/>
+          <w:lang w:val="en-US"/>
+        </w:rPr>
+        <w:t xml:space="preserve">know </w:t>
+      </w:r>
+      <w:r>
+        <w:rPr>
+          <w:b w:val="0"/>
+          <w:bCs w:val="0"/>
+          <w:noProof w:val="0"/>
+          <w:lang w:val="en-US"/>
+        </w:rPr>
+        <w:t>how to create and run a Java project.</w:t>
+      </w:r>
+    </w:p>
+    <w:p>
+      <w:pPr>
+        <w:pStyle w:val="Normal"/>
+        <w:suppressLineNumbers w:val="0"/>
+        <w:bidi w:val="0"/>
+        <w:spacing w:before="240" w:beforeAutospacing="off" w:after="240" w:afterAutospacing="off" w:line="279" w:lineRule="auto"/>
+        <w:ind w:left="0"/>
+        <w:rPr>
+          <w:b w:val="0"/>
+          <w:bCs w:val="0"/>
+          <w:noProof w:val="0"/>
+          <w:lang w:val="en-US"/>
+        </w:rPr>
+      </w:pPr>
+      <w:r>
+        <w:rPr>
+          <w:b w:val="0"/>
+          <w:bCs w:val="0"/>
+          <w:noProof w:val="0"/>
+          <w:lang w:val="en-US"/>
+        </w:rPr>
+        <w:t>Download</w:t>
+      </w:r>
+      <w:r>
+        <w:rPr>
+          <w:b w:val="0"/>
+          <w:bCs w:val="0"/>
+          <w:noProof w:val="0"/>
+          <w:lang w:val="en-US"/>
+        </w:rPr>
+        <w:t xml:space="preserve"> and unzip</w:t>
+      </w:r>
+      <w:r>
+        <w:rPr>
+          <w:b w:val="0"/>
+          <w:bCs w:val="0"/>
+          <w:noProof w:val="0"/>
+          <w:lang w:val="en-US"/>
+        </w:rPr>
+        <w:t xml:space="preserve"> </w:t>
+      </w:r>
+      <w:r>
+        <w:rPr>
+          <w:b w:val="1"/>
+          <w:bCs w:val="1"/>
+          <w:noProof w:val="0"/>
+          <w:lang w:val="en-US"/>
+        </w:rPr>
+        <w:t>week2_</w:t>
+      </w:r>
+      <w:r>
+        <w:rPr>
+          <w:b w:val="1"/>
+          <w:bCs w:val="1"/>
+          <w:noProof w:val="0"/>
+          <w:lang w:val="en-US"/>
+        </w:rPr>
+        <w:t>test_starter</w:t>
+      </w:r>
+      <w:r>
+        <w:rPr>
+          <w:b w:val="1"/>
+          <w:bCs w:val="1"/>
+          <w:noProof w:val="0"/>
+          <w:lang w:val="en-US"/>
+        </w:rPr>
+        <w:t>.zip</w:t>
+      </w:r>
+      <w:r>
+        <w:rPr>
+          <w:b w:val="0"/>
+          <w:bCs w:val="0"/>
+          <w:noProof w:val="0"/>
+          <w:lang w:val="en-US"/>
+        </w:rPr>
+        <w:t>.</w:t>
+      </w:r>
+      <w:r>
+        <w:rPr>
+          <w:b w:val="0"/>
+          <w:bCs w:val="0"/>
+          <w:noProof w:val="0"/>
+          <w:lang w:val="en-US"/>
+        </w:rPr>
+        <w:t xml:space="preserve"> </w:t>
+      </w:r>
+      <w:r>
+        <w:rPr>
+          <w:b w:val="0"/>
+          <w:bCs w:val="0"/>
+          <w:noProof w:val="0"/>
+          <w:lang w:val="en-US"/>
+        </w:rPr>
+        <w:t xml:space="preserve"> </w:t>
+      </w:r>
+      <w:r>
+        <w:rPr>
+          <w:b w:val="0"/>
+          <w:bCs w:val="0"/>
+          <w:noProof w:val="0"/>
+          <w:lang w:val="en-US"/>
+        </w:rPr>
+        <w:t>C</w:t>
+      </w:r>
+      <w:r>
+        <w:rPr>
+          <w:b w:val="0"/>
+          <w:bCs w:val="0"/>
+          <w:noProof w:val="0"/>
+          <w:lang w:val="en-US"/>
+        </w:rPr>
+        <w:t xml:space="preserve">reate a Java project </w:t>
+      </w:r>
+      <w:r>
+        <w:rPr>
+          <w:b w:val="0"/>
+          <w:bCs w:val="0"/>
+          <w:noProof w:val="0"/>
+          <w:lang w:val="en-US"/>
+        </w:rPr>
+        <w:t xml:space="preserve">named </w:t>
+      </w:r>
+      <w:r>
+        <w:rPr>
+          <w:b w:val="1"/>
+          <w:bCs w:val="1"/>
+          <w:noProof w:val="0"/>
+          <w:lang w:val="en-US"/>
+        </w:rPr>
+        <w:t xml:space="preserve">week2 </w:t>
+      </w:r>
+      <w:r>
+        <w:rPr>
+          <w:b w:val="0"/>
+          <w:bCs w:val="0"/>
+          <w:noProof w:val="0"/>
+          <w:lang w:val="en-US"/>
+        </w:rPr>
+        <w:t xml:space="preserve">and copy the </w:t>
+      </w:r>
+      <w:r>
+        <w:rPr>
+          <w:b w:val="0"/>
+          <w:bCs w:val="0"/>
+          <w:noProof w:val="0"/>
+          <w:lang w:val="en-US"/>
+        </w:rPr>
+        <w:t>.Java files into the default package.</w:t>
+      </w:r>
+      <w:r>
+        <w:rPr>
+          <w:b w:val="0"/>
+          <w:bCs w:val="0"/>
+          <w:noProof w:val="0"/>
+          <w:lang w:val="en-US"/>
+        </w:rPr>
+        <w:t xml:space="preserve"> </w:t>
+      </w:r>
+      <w:r>
+        <w:rPr>
+          <w:b w:val="0"/>
+          <w:bCs w:val="0"/>
+          <w:noProof w:val="0"/>
+          <w:lang w:val="en-US"/>
+        </w:rPr>
+        <w:t xml:space="preserve">Below </w:t>
+      </w:r>
+      <w:r>
+        <w:rPr>
+          <w:b w:val="0"/>
+          <w:bCs w:val="0"/>
+          <w:noProof w:val="0"/>
+          <w:lang w:val="en-US"/>
+        </w:rPr>
+        <w:t>are videos that step through this process</w:t>
+      </w:r>
+      <w:r>
+        <w:rPr>
+          <w:b w:val="0"/>
+          <w:bCs w:val="0"/>
+          <w:noProof w:val="0"/>
+          <w:lang w:val="en-US"/>
+        </w:rPr>
+        <w:t>.  Pick the one that corresponds to your IDE:</w:t>
+      </w:r>
+    </w:p>
+    <w:p>
+      <w:pPr>
+        <w:pStyle w:val="ListParagraph"/>
+        <w:numPr>
+          <w:ilvl w:val="0"/>
+          <w:numId w:val="31"/>
+        </w:numPr>
+        <w:suppressLineNumbers w:val="0"/>
+        <w:spacing w:before="240" w:beforeAutospacing="off" w:after="240" w:afterAutospacing="off" w:line="279" w:lineRule="auto"/>
+        <w:ind/>
+        <w:rPr>
+          <w:b w:val="0"/>
+          <w:bCs w:val="0"/>
+          <w:noProof w:val="0"/>
+          <w:lang w:val="en-US"/>
+        </w:rPr>
+      </w:pPr>
+      <w:hyperlink r:id="R001e3feb04024dcb">
+        <w:r>
+          <w:rPr>
+            <w:rStyle w:val="Hyperlink"/>
+            <w:b w:val="0"/>
+            <w:bCs w:val="0"/>
+            <w:noProof w:val="0"/>
+            <w:lang w:val="en-US"/>
+          </w:rPr>
+          <w:t>Create new project and copy starter files in Eclipse</w:t>
+        </w:r>
+      </w:hyperlink>
+    </w:p>
+    <w:p>
+      <w:pPr>
+        <w:pStyle w:val="ListParagraph"/>
+        <w:numPr>
+          <w:ilvl w:val="0"/>
+          <w:numId w:val="31"/>
+        </w:numPr>
+        <w:suppressLineNumbers w:val="0"/>
+        <w:spacing w:before="240" w:beforeAutospacing="off" w:after="240" w:afterAutospacing="off" w:line="279" w:lineRule="auto"/>
+        <w:rPr>
+          <w:b w:val="0"/>
+          <w:bCs w:val="0"/>
+          <w:noProof w:val="0"/>
+          <w:lang w:val="en-US"/>
+        </w:rPr>
+      </w:pPr>
+      <w:hyperlink r:id="R8a56cd0d2eb7405b">
+        <w:r>
+          <w:rPr>
+            <w:rStyle w:val="Hyperlink"/>
+            <w:b w:val="0"/>
+            <w:bCs w:val="0"/>
+            <w:noProof w:val="0"/>
+            <w:lang w:val="en-US"/>
+          </w:rPr>
+          <w:t>Create</w:t>
+        </w:r>
+        <w:r>
+          <w:rPr>
+            <w:rStyle w:val="Hyperlink"/>
+            <w:b w:val="0"/>
+            <w:bCs w:val="0"/>
+            <w:noProof w:val="0"/>
+            <w:lang w:val="en-US"/>
+          </w:rPr>
+          <w:t xml:space="preserve"> new project and copy starter files in </w:t>
+        </w:r>
+        <w:r>
+          <w:rPr>
+            <w:rStyle w:val="Hyperlink"/>
+            <w:b w:val="0"/>
+            <w:bCs w:val="0"/>
+            <w:noProof w:val="0"/>
+            <w:lang w:val="en-US"/>
+          </w:rPr>
+          <w:t>Netbeans</w:t>
+        </w:r>
+      </w:hyperlink>
+    </w:p>
+    <w:p>
+      <w:pPr>
+        <w:pStyle w:val="ListParagraph"/>
+        <w:numPr>
+          <w:ilvl w:val="0"/>
+          <w:numId w:val="31"/>
+        </w:numPr>
+        <w:suppressLineNumbers w:val="0"/>
+        <w:spacing w:before="240" w:beforeAutospacing="off" w:after="240" w:afterAutospacing="off" w:line="279" w:lineRule="auto"/>
+        <w:rPr>
+          <w:b w:val="0"/>
+          <w:bCs w:val="0"/>
+          <w:noProof w:val="0"/>
+          <w:lang w:val="en-US"/>
+        </w:rPr>
+      </w:pPr>
+      <w:hyperlink r:id="R6d4af7ce4c0e4190">
+        <w:r>
+          <w:rPr>
+            <w:rStyle w:val="Hyperlink"/>
+            <w:b w:val="0"/>
+            <w:bCs w:val="0"/>
+            <w:noProof w:val="0"/>
+            <w:lang w:val="en-US"/>
+          </w:rPr>
+          <w:t>Create new project and copy starter files in IntelliJ</w:t>
+        </w:r>
+      </w:hyperlink>
+    </w:p>
+    <w:p>
       <w:pPr>
         <w:pStyle w:val="Normal"/>
         <w:spacing w:before="240" w:beforeAutospacing="off" w:after="240" w:afterAutospacing="off"/>
         <w:ind w:left="0"/>
         <w:rPr>
           <w:rFonts w:ascii="Aptos" w:hAnsi="Aptos" w:eastAsia="Aptos" w:cs="Aptos"/>
-          <w:b w:val="1"/>
-          <w:bCs w:val="1"/>
+          <w:b w:val="0"/>
+          <w:bCs w:val="0"/>
           <w:noProof w:val="0"/>
           <w:sz w:val="24"/>
           <w:szCs w:val="24"/>
@@ -208,80 +707,92 @@
       <w:r>
         <w:rPr>
           <w:rFonts w:ascii="Aptos" w:hAnsi="Aptos" w:eastAsia="Aptos" w:cs="Aptos"/>
-          <w:b w:val="1"/>
-          <w:bCs w:val="1"/>
+          <w:b w:val="0"/>
+          <w:bCs w:val="0"/>
           <w:noProof w:val="0"/>
           <w:sz w:val="24"/>
           <w:szCs w:val="24"/>
           <w:lang w:val="en-US"/>
         </w:rPr>
-        <w:t>Download and edit this document</w:t>
+        <w:t>Do</w:t>
       </w:r>
       <w:r>
         <w:rPr>
           <w:rFonts w:ascii="Aptos" w:hAnsi="Aptos" w:eastAsia="Aptos" w:cs="Aptos"/>
-          <w:b w:val="1"/>
-          <w:bCs w:val="1"/>
+          <w:b w:val="0"/>
+          <w:bCs w:val="0"/>
           <w:noProof w:val="0"/>
           <w:sz w:val="24"/>
           <w:szCs w:val="24"/>
           <w:lang w:val="en-US"/>
         </w:rPr>
-        <w:t xml:space="preserve"> to </w:t>
+        <w:t>wnload and edit this document</w:t>
       </w:r>
       <w:r>
         <w:rPr>
           <w:rFonts w:ascii="Aptos" w:hAnsi="Aptos" w:eastAsia="Aptos" w:cs="Aptos"/>
-          <w:b w:val="1"/>
-          <w:bCs w:val="1"/>
+          <w:b w:val="0"/>
+          <w:bCs w:val="0"/>
           <w:noProof w:val="0"/>
           <w:sz w:val="24"/>
           <w:szCs w:val="24"/>
           <w:lang w:val="en-US"/>
         </w:rPr>
-        <w:t xml:space="preserve">show the test results </w:t>
+        <w:t xml:space="preserve"> to </w:t>
       </w:r>
       <w:r>
         <w:rPr>
           <w:rFonts w:ascii="Aptos" w:hAnsi="Aptos" w:eastAsia="Aptos" w:cs="Aptos"/>
-          <w:b w:val="1"/>
-          <w:bCs w:val="1"/>
+          <w:b w:val="0"/>
+          <w:bCs w:val="0"/>
           <w:noProof w:val="0"/>
           <w:sz w:val="24"/>
           <w:szCs w:val="24"/>
           <w:lang w:val="en-US"/>
         </w:rPr>
-        <w:t>for</w:t>
+        <w:t xml:space="preserve">show the test results </w:t>
       </w:r>
       <w:r>
         <w:rPr>
           <w:rFonts w:ascii="Aptos" w:hAnsi="Aptos" w:eastAsia="Aptos" w:cs="Aptos"/>
-          <w:b w:val="1"/>
-          <w:bCs w:val="1"/>
+          <w:b w:val="0"/>
+          <w:bCs w:val="0"/>
           <w:noProof w:val="0"/>
           <w:sz w:val="24"/>
           <w:szCs w:val="24"/>
           <w:lang w:val="en-US"/>
         </w:rPr>
-        <w:t xml:space="preserve"> the following </w:t>
+        <w:t>for</w:t>
       </w:r>
       <w:r>
         <w:rPr>
           <w:rFonts w:ascii="Aptos" w:hAnsi="Aptos" w:eastAsia="Aptos" w:cs="Aptos"/>
-          <w:b w:val="1"/>
-          <w:bCs w:val="1"/>
+          <w:b w:val="0"/>
+          <w:bCs w:val="0"/>
           <w:noProof w:val="0"/>
           <w:sz w:val="24"/>
           <w:szCs w:val="24"/>
           <w:lang w:val="en-US"/>
         </w:rPr>
+        <w:t xml:space="preserve"> the following </w:t>
+      </w:r>
+      <w:r>
+        <w:rPr>
+          <w:rFonts w:ascii="Aptos" w:hAnsi="Aptos" w:eastAsia="Aptos" w:cs="Aptos"/>
+          <w:b w:val="0"/>
+          <w:bCs w:val="0"/>
+          <w:noProof w:val="0"/>
+          <w:sz w:val="24"/>
+          <w:szCs w:val="24"/>
+          <w:lang w:val="en-US"/>
+        </w:rPr>
         <w:t>tasks</w:t>
       </w:r>
       <w:r>
         <w:rPr>
           <w:rFonts w:ascii="Aptos" w:hAnsi="Aptos" w:eastAsia="Aptos" w:cs="Aptos"/>
-          <w:b w:val="1"/>
-          <w:bCs w:val="1"/>
+          <w:b w:val="0"/>
+          <w:bCs w:val="0"/>
           <w:noProof w:val="0"/>
           <w:sz w:val="24"/>
           <w:szCs w:val="24"/>
@@ -721,50 +1232,6 @@
         </w:rPr>
         <w:t xml:space="preserve"> </w:t>
       </w:r>
-    </w:p>
-    <w:p>
-      <w:pPr>
-        <w:pStyle w:val="Normal"/>
-        <w:spacing w:before="240" w:beforeAutospacing="off" w:after="240" w:afterAutospacing="off"/>
-        <w:ind w:left="0"/>
-        <w:rPr>
-          <w:noProof w:val="0"/>
-          <w:lang w:val="en-US"/>
-        </w:rPr>
-      </w:pPr>
-      <w:r>
-        <w:rPr>
-          <w:noProof w:val="0"/>
-          <w:lang w:val="en-US"/>
-        </w:rPr>
-        <w:t>The files can be download</w:t>
-      </w:r>
-      <w:r>
-        <w:rPr>
-          <w:noProof w:val="0"/>
-          <w:lang w:val="en-US"/>
-        </w:rPr>
-        <w:t>ed</w:t>
-      </w:r>
-      <w:r>
-        <w:rPr>
-          <w:noProof w:val="0"/>
-          <w:lang w:val="en-US"/>
-        </w:rPr>
-        <w:t xml:space="preserve"> at </w:t>
-      </w:r>
-      <w:hyperlink r:id="Rd534ca175a244f55">
-        <w:r>
-          <w:rPr>
-            <w:rStyle w:val="Hyperlink"/>
-            <w:noProof w:val="0"/>
-            <w:sz w:val="20"/>
-            <w:szCs w:val="20"/>
-            <w:lang w:val="en-US"/>
-          </w:rPr>
-          <w:t>https://github.com/linda-seiter/cmsc115_2252/tree/main/week2/src/main/java</w:t>
-        </w:r>
-      </w:hyperlink>
     </w:p>
     <w:p>
       <w:pPr>
@@ -1414,7 +1881,31 @@
           <w:szCs w:val="24"/>
           <w:lang w:val="en-US"/>
         </w:rPr>
-        <w:t xml:space="preserve">Project 1 and 5 </w:t>
+        <w:t>Project</w:t>
+      </w:r>
+      <w:r>
+        <w:rPr>
+          <w:rFonts w:ascii="Aptos" w:hAnsi="Aptos" w:eastAsia="Aptos" w:cs="Aptos"/>
+          <w:i w:val="1"/>
+          <w:iCs w:val="1"/>
+          <w:noProof w:val="0"/>
+          <w:sz w:val="24"/>
+          <w:szCs w:val="24"/>
+          <w:lang w:val="en-US"/>
+        </w:rPr>
+        <w:t>s</w:t>
+      </w:r>
+      <w:r>
+        <w:rPr>
+          <w:rFonts w:ascii="Aptos" w:hAnsi="Aptos" w:eastAsia="Aptos" w:cs="Aptos"/>
+          <w:i w:val="1"/>
+          <w:iCs w:val="1"/>
+          <w:noProof w:val="0"/>
+          <w:sz w:val="24"/>
+          <w:szCs w:val="24"/>
+          <w:lang w:val="en-US"/>
+        </w:rPr>
+        <w:t xml:space="preserve"> 1 and 5 </w:t>
       </w:r>
       <w:r>
         <w:rPr>
@@ -1574,6 +2065,9 @@
       </w:r>
     </w:p>
     <w:p>
+      <w:pPr>
+        <w:spacing w:before="240" w:beforeAutospacing="off" w:after="240" w:afterAutospacing="off" w:line="279" w:lineRule="auto"/>
+      </w:pPr>
       <w:r>
         <w:br w:type="page"/>
       </w:r>
@@ -1581,7 +2075,10 @@
     <w:p>
       <w:pPr>
         <w:pStyle w:val="Heading3"/>
-        <w:spacing w:before="240" w:beforeAutospacing="off" w:after="240" w:afterAutospacing="off" w:line="279" w:lineRule="auto"/>
+        <w:suppressLineNumbers w:val="0"/>
+        <w:spacing w:before="0" w:beforeAutospacing="off" w:after="160" w:afterAutospacing="off" w:line="279" w:lineRule="auto"/>
+        <w:ind w:left="0" w:right="0"/>
+        <w:jc w:val="left"/>
         <w:rPr>
           <w:noProof w:val="0"/>
           <w:lang w:val="en-US"/>
@@ -1953,18 +2450,18 @@
       <w:tblPr>
         <w:tblStyle w:val="TableGrid"/>
         <w:bidiVisual w:val="0"/>
-        <w:tblW w:w="0" w:type="auto"/>
+        <w:tblW w:w="9660" w:type="dxa"/>
         <w:tblLook w:val="06A0" w:firstRow="1" w:lastRow="0" w:firstColumn="1" w:lastColumn="0" w:noHBand="1" w:noVBand="1"/>
       </w:tblPr>
       <w:tblGrid>
-        <w:gridCol w:w="345"/>
-        <w:gridCol w:w="4605"/>
+        <w:gridCol w:w="420"/>
+        <w:gridCol w:w="4530"/>
         <w:gridCol w:w="3780"/>
         <w:gridCol w:w="930"/>
       </w:tblGrid>
       <w:tr>
         <w:trPr>
-          <w:trHeight w:val="525"/>
+          <w:trHeight w:val="510"/>
         </w:trPr>
         <w:tc>
           <w:tcPr>
@@ -2023,6 +2520,151 @@
                 <w:lang w:val="en-US"/>
               </w:rPr>
               <w:t xml:space="preserve"> Test Cases</w:t>
+            </w:r>
+          </w:p>
+        </w:tc>
+      </w:tr>
+      <w:tr>
+        <w:trPr>
+          <w:trHeight w:val="375"/>
+        </w:trPr>
+        <w:tc>
+          <w:tcPr>
+            <w:tcW w:w="420" w:type="dxa"/>
+            <w:tcMar/>
+          </w:tcPr>
+          <w:p>
+            <w:pPr>
+              <w:pStyle w:val="Normal"/>
+              <w:bidi w:val="0"/>
+              <w:rPr>
+                <w:rFonts w:ascii="Calibri" w:hAnsi="Calibri" w:eastAsia="Calibri" w:cs="Calibri"/>
+                <w:noProof w:val="0"/>
+                <w:sz w:val="24"/>
+                <w:szCs w:val="24"/>
+                <w:lang w:val="en-US"/>
+              </w:rPr>
+            </w:pPr>
+          </w:p>
+        </w:tc>
+        <w:tc>
+          <w:tcPr>
+            <w:tcW w:w="4530" w:type="dxa"/>
+            <w:tcMar/>
+          </w:tcPr>
+          <w:p>
+            <w:pPr>
+              <w:pStyle w:val="Normal"/>
+              <w:bidi w:val="0"/>
+              <w:rPr>
+                <w:rFonts w:ascii="Calibri" w:hAnsi="Calibri" w:eastAsia="Calibri" w:cs="Calibri"/>
+                <w:noProof w:val="0"/>
+                <w:sz w:val="24"/>
+                <w:szCs w:val="24"/>
+                <w:lang w:val="en-US"/>
+              </w:rPr>
+            </w:pPr>
+            <w:r>
+              <w:rPr>
+                <w:rFonts w:ascii="Calibri" w:hAnsi="Calibri" w:eastAsia="Calibri" w:cs="Calibri"/>
+                <w:noProof w:val="0"/>
+                <w:sz w:val="24"/>
+                <w:szCs w:val="24"/>
+                <w:lang w:val="en-US"/>
+              </w:rPr>
+              <w:t xml:space="preserve">Expected </w:t>
+            </w:r>
+            <w:r>
+              <w:rPr>
+                <w:rFonts w:ascii="Calibri" w:hAnsi="Calibri" w:eastAsia="Calibri" w:cs="Calibri"/>
+                <w:noProof w:val="0"/>
+                <w:sz w:val="24"/>
+                <w:szCs w:val="24"/>
+                <w:lang w:val="en-US"/>
+              </w:rPr>
+              <w:t>I</w:t>
+            </w:r>
+            <w:r>
+              <w:rPr>
+                <w:rFonts w:ascii="Calibri" w:hAnsi="Calibri" w:eastAsia="Calibri" w:cs="Calibri"/>
+                <w:noProof w:val="0"/>
+                <w:sz w:val="24"/>
+                <w:szCs w:val="24"/>
+                <w:lang w:val="en-US"/>
+              </w:rPr>
+              <w:t>/O</w:t>
+            </w:r>
+          </w:p>
+        </w:tc>
+        <w:tc>
+          <w:tcPr>
+            <w:tcW w:w="3780" w:type="dxa"/>
+            <w:tcMar/>
+          </w:tcPr>
+          <w:p>
+            <w:pPr>
+              <w:pStyle w:val="Normal"/>
+              <w:bidi w:val="0"/>
+              <w:rPr>
+                <w:rFonts w:ascii="Calibri" w:hAnsi="Calibri" w:eastAsia="Calibri" w:cs="Calibri"/>
+                <w:noProof w:val="0"/>
+                <w:sz w:val="24"/>
+                <w:szCs w:val="24"/>
+                <w:lang w:val="en-US"/>
+              </w:rPr>
+            </w:pPr>
+            <w:r>
+              <w:rPr>
+                <w:rFonts w:ascii="Calibri" w:hAnsi="Calibri" w:eastAsia="Calibri" w:cs="Calibri"/>
+                <w:noProof w:val="0"/>
+                <w:sz w:val="24"/>
+                <w:szCs w:val="24"/>
+                <w:lang w:val="en-US"/>
+              </w:rPr>
+              <w:t xml:space="preserve">Actual </w:t>
+            </w:r>
+            <w:r>
+              <w:rPr>
+                <w:rFonts w:ascii="Calibri" w:hAnsi="Calibri" w:eastAsia="Calibri" w:cs="Calibri"/>
+                <w:noProof w:val="0"/>
+                <w:sz w:val="24"/>
+                <w:szCs w:val="24"/>
+                <w:lang w:val="en-US"/>
+              </w:rPr>
+              <w:t>I/O</w:t>
+            </w:r>
+          </w:p>
+        </w:tc>
+        <w:tc>
+          <w:tcPr>
+            <w:tcW w:w="930" w:type="dxa"/>
+            <w:tcMar/>
+          </w:tcPr>
+          <w:p>
+            <w:pPr>
+              <w:pStyle w:val="Normal"/>
+              <w:suppressLineNumbers w:val="0"/>
+              <w:bidi w:val="0"/>
+              <w:spacing w:before="0" w:beforeAutospacing="off" w:after="0" w:afterAutospacing="off" w:line="240" w:lineRule="auto"/>
+              <w:ind w:left="0" w:right="0"/>
+              <w:jc w:val="left"/>
+              <w:rPr>
+                <w:rFonts w:ascii="Calibri" w:hAnsi="Calibri" w:eastAsia="Calibri" w:cs="Calibri"/>
+                <w:noProof w:val="0"/>
+                <w:sz w:val="24"/>
+                <w:szCs w:val="24"/>
+                <w:lang w:val="en-US"/>
+              </w:rPr>
+            </w:pPr>
+            <w:r>
+              <w:rPr>
+                <w:rFonts w:ascii="Calibri" w:hAnsi="Calibri" w:eastAsia="Calibri" w:cs="Calibri"/>
+                <w:noProof w:val="0"/>
+                <w:sz w:val="24"/>
+                <w:szCs w:val="24"/>
+                <w:lang w:val="en-US"/>
+              </w:rPr>
+              <w:t>Status</w:t>
             </w:r>
           </w:p>
         </w:tc>
@@ -2033,152 +2675,7 @@
         </w:trPr>
         <w:tc>
           <w:tcPr>
-            <w:tcW w:w="345" w:type="dxa"/>
-            <w:tcMar/>
-          </w:tcPr>
-          <w:p>
-            <w:pPr>
-              <w:pStyle w:val="Normal"/>
-              <w:bidi w:val="0"/>
-              <w:rPr>
-                <w:rFonts w:ascii="Calibri" w:hAnsi="Calibri" w:eastAsia="Calibri" w:cs="Calibri"/>
-                <w:noProof w:val="0"/>
-                <w:sz w:val="24"/>
-                <w:szCs w:val="24"/>
-                <w:lang w:val="en-US"/>
-              </w:rPr>
-            </w:pPr>
-          </w:p>
-        </w:tc>
-        <w:tc>
-          <w:tcPr>
-            <w:tcW w:w="4605" w:type="dxa"/>
-            <w:tcMar/>
-          </w:tcPr>
-          <w:p>
-            <w:pPr>
-              <w:pStyle w:val="Normal"/>
-              <w:bidi w:val="0"/>
-              <w:rPr>
-                <w:rFonts w:ascii="Calibri" w:hAnsi="Calibri" w:eastAsia="Calibri" w:cs="Calibri"/>
-                <w:noProof w:val="0"/>
-                <w:sz w:val="24"/>
-                <w:szCs w:val="24"/>
-                <w:lang w:val="en-US"/>
-              </w:rPr>
-            </w:pPr>
-            <w:r>
-              <w:rPr>
-                <w:rFonts w:ascii="Calibri" w:hAnsi="Calibri" w:eastAsia="Calibri" w:cs="Calibri"/>
-                <w:noProof w:val="0"/>
-                <w:sz w:val="24"/>
-                <w:szCs w:val="24"/>
-                <w:lang w:val="en-US"/>
-              </w:rPr>
-              <w:t xml:space="preserve">Expected </w:t>
-            </w:r>
-            <w:r>
-              <w:rPr>
-                <w:rFonts w:ascii="Calibri" w:hAnsi="Calibri" w:eastAsia="Calibri" w:cs="Calibri"/>
-                <w:noProof w:val="0"/>
-                <w:sz w:val="24"/>
-                <w:szCs w:val="24"/>
-                <w:lang w:val="en-US"/>
-              </w:rPr>
-              <w:t>I</w:t>
-            </w:r>
-            <w:r>
-              <w:rPr>
-                <w:rFonts w:ascii="Calibri" w:hAnsi="Calibri" w:eastAsia="Calibri" w:cs="Calibri"/>
-                <w:noProof w:val="0"/>
-                <w:sz w:val="24"/>
-                <w:szCs w:val="24"/>
-                <w:lang w:val="en-US"/>
-              </w:rPr>
-              <w:t>/O</w:t>
-            </w:r>
-          </w:p>
-        </w:tc>
-        <w:tc>
-          <w:tcPr>
-            <w:tcW w:w="3780" w:type="dxa"/>
-            <w:tcMar/>
-          </w:tcPr>
-          <w:p>
-            <w:pPr>
-              <w:pStyle w:val="Normal"/>
-              <w:bidi w:val="0"/>
-              <w:rPr>
-                <w:rFonts w:ascii="Calibri" w:hAnsi="Calibri" w:eastAsia="Calibri" w:cs="Calibri"/>
-                <w:noProof w:val="0"/>
-                <w:sz w:val="24"/>
-                <w:szCs w:val="24"/>
-                <w:lang w:val="en-US"/>
-              </w:rPr>
-            </w:pPr>
-            <w:r>
-              <w:rPr>
-                <w:rFonts w:ascii="Calibri" w:hAnsi="Calibri" w:eastAsia="Calibri" w:cs="Calibri"/>
-                <w:noProof w:val="0"/>
-                <w:sz w:val="24"/>
-                <w:szCs w:val="24"/>
-                <w:lang w:val="en-US"/>
-              </w:rPr>
-              <w:t xml:space="preserve">Actual </w:t>
-            </w:r>
-            <w:r>
-              <w:rPr>
-                <w:rFonts w:ascii="Calibri" w:hAnsi="Calibri" w:eastAsia="Calibri" w:cs="Calibri"/>
-                <w:noProof w:val="0"/>
-                <w:sz w:val="24"/>
-                <w:szCs w:val="24"/>
-                <w:lang w:val="en-US"/>
-              </w:rPr>
-              <w:t>I/O</w:t>
-            </w:r>
-          </w:p>
-        </w:tc>
-        <w:tc>
-          <w:tcPr>
-            <w:tcW w:w="930" w:type="dxa"/>
-            <w:tcMar/>
-          </w:tcPr>
-          <w:p>
-            <w:pPr>
-              <w:pStyle w:val="Normal"/>
-              <w:suppressLineNumbers w:val="0"/>
-              <w:bidi w:val="0"/>
-              <w:spacing w:before="0" w:beforeAutospacing="off" w:after="0" w:afterAutospacing="off" w:line="240" w:lineRule="auto"/>
-              <w:ind w:left="0" w:right="0"/>
-              <w:jc w:val="left"/>
-              <w:rPr>
-                <w:rFonts w:ascii="Calibri" w:hAnsi="Calibri" w:eastAsia="Calibri" w:cs="Calibri"/>
-                <w:noProof w:val="0"/>
-                <w:sz w:val="24"/>
-                <w:szCs w:val="24"/>
-                <w:lang w:val="en-US"/>
-              </w:rPr>
-            </w:pPr>
-            <w:r>
-              <w:rPr>
-                <w:rFonts w:ascii="Calibri" w:hAnsi="Calibri" w:eastAsia="Calibri" w:cs="Calibri"/>
-                <w:noProof w:val="0"/>
-                <w:sz w:val="24"/>
-                <w:szCs w:val="24"/>
-                <w:lang w:val="en-US"/>
-              </w:rPr>
-              <w:t>Status</w:t>
-            </w:r>
-          </w:p>
-        </w:tc>
-      </w:tr>
-      <w:tr>
-        <w:trPr>
-          <w:trHeight w:val="300"/>
-        </w:trPr>
-        <w:tc>
-          <w:tcPr>
-            <w:tcW w:w="345" w:type="dxa"/>
+            <w:tcW w:w="420" w:type="dxa"/>
             <w:tcMar/>
           </w:tcPr>
           <w:p>
@@ -2207,7 +2704,7 @@
         </w:tc>
         <w:tc>
           <w:tcPr>
-            <w:tcW w:w="4605" w:type="dxa"/>
+            <w:tcW w:w="4530" w:type="dxa"/>
             <w:tcMar/>
           </w:tcPr>
           <w:p>
@@ -2317,7 +2814,7 @@
         </w:trPr>
         <w:tc>
           <w:tcPr>
-            <w:tcW w:w="345" w:type="dxa"/>
+            <w:tcW w:w="420" w:type="dxa"/>
             <w:tcMar/>
           </w:tcPr>
           <w:p>
@@ -2346,7 +2843,7 @@
         </w:tc>
         <w:tc>
           <w:tcPr>
-            <w:tcW w:w="4605" w:type="dxa"/>
+            <w:tcW w:w="4530" w:type="dxa"/>
             <w:tcMar/>
           </w:tcPr>
           <w:p>
@@ -2461,7 +2958,7 @@
         </w:trPr>
         <w:tc>
           <w:tcPr>
-            <w:tcW w:w="345" w:type="dxa"/>
+            <w:tcW w:w="420" w:type="dxa"/>
             <w:tcMar/>
           </w:tcPr>
           <w:p>
@@ -2487,7 +2984,7 @@
         </w:tc>
         <w:tc>
           <w:tcPr>
-            <w:tcW w:w="4605" w:type="dxa"/>
+            <w:tcW w:w="4530" w:type="dxa"/>
             <w:tcMar/>
           </w:tcPr>
           <w:p>
@@ -2687,7 +3184,7 @@
         </w:trPr>
         <w:tc>
           <w:tcPr>
-            <w:tcW w:w="345" w:type="dxa"/>
+            <w:tcW w:w="420" w:type="dxa"/>
             <w:tcMar/>
           </w:tcPr>
           <w:p>
@@ -2713,7 +3210,7 @@
         </w:tc>
         <w:tc>
           <w:tcPr>
-            <w:tcW w:w="4605" w:type="dxa"/>
+            <w:tcW w:w="4530" w:type="dxa"/>
             <w:tcMar/>
           </w:tcPr>
           <w:p>
@@ -2899,35 +3396,334 @@
           <w:lang w:val="en-US"/>
         </w:rPr>
       </w:pPr>
+      <w:r>
+        <w:rPr>
+          <w:noProof w:val="0"/>
+          <w:lang w:val="en-US"/>
+        </w:rPr>
+        <w:t xml:space="preserve">The </w:t>
+      </w:r>
+      <w:r>
+        <w:rPr>
+          <w:b w:val="1"/>
+          <w:bCs w:val="1"/>
+          <w:noProof w:val="0"/>
+          <w:lang w:val="en-US"/>
+        </w:rPr>
+        <w:t>InchesToFeet</w:t>
+      </w:r>
+      <w:r>
+        <w:rPr>
+          <w:b w:val="1"/>
+          <w:bCs w:val="1"/>
+          <w:noProof w:val="0"/>
+          <w:lang w:val="en-US"/>
+        </w:rPr>
+        <w:t xml:space="preserve"> </w:t>
+      </w:r>
+      <w:r>
+        <w:rPr>
+          <w:noProof w:val="0"/>
+          <w:lang w:val="en-US"/>
+        </w:rPr>
+        <w:t xml:space="preserve">class </w:t>
+      </w:r>
+      <w:r>
+        <w:rPr>
+          <w:noProof w:val="0"/>
+          <w:lang w:val="en-US"/>
+        </w:rPr>
+        <w:t>implements</w:t>
+      </w:r>
+      <w:r>
+        <w:rPr>
+          <w:noProof w:val="0"/>
+          <w:lang w:val="en-US"/>
+        </w:rPr>
+        <w:t xml:space="preserve"> the r</w:t>
+      </w:r>
+      <w:r>
+        <w:rPr>
+          <w:noProof w:val="0"/>
+          <w:lang w:val="en-US"/>
+        </w:rPr>
+        <w:t>equirements</w:t>
+      </w:r>
+      <w:r>
+        <w:rPr>
+          <w:noProof w:val="0"/>
+          <w:lang w:val="en-US"/>
+        </w:rPr>
+        <w:t xml:space="preserve">. However, there is an error </w:t>
+      </w:r>
+      <w:r>
+        <w:rPr>
+          <w:noProof w:val="0"/>
+          <w:lang w:val="en-US"/>
+        </w:rPr>
+        <w:t>in the code</w:t>
+      </w:r>
+      <w:r>
+        <w:rPr>
+          <w:noProof w:val="0"/>
+          <w:lang w:val="en-US"/>
+        </w:rPr>
+        <w:t>.</w:t>
+      </w:r>
     </w:p>
     <w:p>
       <w:pPr>
-        <w:pStyle w:val="Normal"/>
-        <w:rPr>
-          <w:noProof w:val="0"/>
-          <w:lang w:val="en-US"/>
-        </w:rPr>
-      </w:pPr>
-      <w:r>
-        <w:rPr>
-          <w:noProof w:val="0"/>
-          <w:lang w:val="en-US"/>
-        </w:rPr>
-        <w:t xml:space="preserve">The </w:t>
+        <w:pStyle w:val="ListParagraph"/>
+        <w:numPr>
+          <w:ilvl w:val="0"/>
+          <w:numId w:val="12"/>
+        </w:numPr>
+        <w:rPr>
+          <w:strike w:val="0"/>
+          <w:dstrike w:val="0"/>
+          <w:noProof w:val="0"/>
+          <w:lang w:val="en-US"/>
+        </w:rPr>
+      </w:pPr>
+      <w:r>
+        <w:rPr>
+          <w:strike w:val="0"/>
+          <w:dstrike w:val="0"/>
+          <w:noProof w:val="0"/>
+          <w:lang w:val="en-US"/>
+        </w:rPr>
+        <w:t xml:space="preserve">Run the program </w:t>
+      </w:r>
+      <w:r>
+        <w:rPr>
+          <w:strike w:val="0"/>
+          <w:dstrike w:val="0"/>
+          <w:noProof w:val="0"/>
+          <w:lang w:val="en-US"/>
+        </w:rPr>
+        <w:t xml:space="preserve">using the input specified in </w:t>
+      </w:r>
+      <w:r>
+        <w:rPr>
+          <w:strike w:val="0"/>
+          <w:dstrike w:val="0"/>
+          <w:noProof w:val="0"/>
+          <w:lang w:val="en-US"/>
+        </w:rPr>
+        <w:t xml:space="preserve">each test </w:t>
+      </w:r>
+      <w:r>
+        <w:rPr>
+          <w:strike w:val="0"/>
+          <w:dstrike w:val="0"/>
+          <w:noProof w:val="0"/>
+          <w:lang w:val="en-US"/>
+        </w:rPr>
+        <w:t xml:space="preserve">case </w:t>
+      </w:r>
+      <w:r>
+        <w:rPr>
+          <w:strike w:val="0"/>
+          <w:dstrike w:val="0"/>
+          <w:noProof w:val="0"/>
+          <w:lang w:val="en-US"/>
+        </w:rPr>
+        <w:t xml:space="preserve">in </w:t>
+      </w:r>
+      <w:r>
+        <w:rPr>
+          <w:strike w:val="0"/>
+          <w:dstrike w:val="0"/>
+          <w:noProof w:val="0"/>
+          <w:lang w:val="en-US"/>
+        </w:rPr>
+        <w:t>Table 1.</w:t>
+      </w:r>
+      <w:r>
+        <w:rPr>
+          <w:strike w:val="0"/>
+          <w:dstrike w:val="0"/>
+          <w:noProof w:val="0"/>
+          <w:lang w:val="en-US"/>
+        </w:rPr>
+        <w:t xml:space="preserve"> </w:t>
+      </w:r>
+    </w:p>
+    <w:p>
+      <w:pPr>
+        <w:pStyle w:val="ListParagraph"/>
+        <w:numPr>
+          <w:ilvl w:val="0"/>
+          <w:numId w:val="12"/>
+        </w:numPr>
+        <w:rPr>
+          <w:strike w:val="0"/>
+          <w:dstrike w:val="0"/>
+          <w:noProof w:val="0"/>
+          <w:lang w:val="en-US"/>
+        </w:rPr>
+      </w:pPr>
+      <w:r>
+        <w:rPr>
+          <w:strike w:val="0"/>
+          <w:dstrike w:val="0"/>
+          <w:noProof w:val="0"/>
+          <w:lang w:val="en-US"/>
+        </w:rPr>
+        <w:t>Fill</w:t>
+      </w:r>
+      <w:r>
+        <w:rPr>
+          <w:strike w:val="0"/>
+          <w:dstrike w:val="0"/>
+          <w:noProof w:val="0"/>
+          <w:lang w:val="en-US"/>
+        </w:rPr>
+        <w:t xml:space="preserve"> </w:t>
+      </w:r>
+      <w:r>
+        <w:rPr>
+          <w:strike w:val="0"/>
+          <w:dstrike w:val="0"/>
+          <w:noProof w:val="0"/>
+          <w:lang w:val="en-US"/>
+        </w:rPr>
+        <w:t xml:space="preserve">in the </w:t>
       </w:r>
       <w:r>
         <w:rPr>
           <w:b w:val="1"/>
           <w:bCs w:val="1"/>
-          <w:noProof w:val="0"/>
-          <w:lang w:val="en-US"/>
-        </w:rPr>
-        <w:t>InchesToFeet</w:t>
+          <w:strike w:val="0"/>
+          <w:dstrike w:val="0"/>
+          <w:noProof w:val="0"/>
+          <w:lang w:val="en-US"/>
+        </w:rPr>
+        <w:t>A</w:t>
       </w:r>
       <w:r>
         <w:rPr>
           <w:b w:val="1"/>
           <w:bCs w:val="1"/>
+          <w:strike w:val="0"/>
+          <w:dstrike w:val="0"/>
+          <w:noProof w:val="0"/>
+          <w:lang w:val="en-US"/>
+        </w:rPr>
+        <w:t xml:space="preserve">ctual </w:t>
+      </w:r>
+      <w:r>
+        <w:rPr>
+          <w:b w:val="1"/>
+          <w:bCs w:val="1"/>
+          <w:strike w:val="0"/>
+          <w:dstrike w:val="0"/>
+          <w:noProof w:val="0"/>
+          <w:lang w:val="en-US"/>
+        </w:rPr>
+        <w:t>I/O</w:t>
+      </w:r>
+      <w:r>
+        <w:rPr>
+          <w:strike w:val="0"/>
+          <w:dstrike w:val="0"/>
+          <w:noProof w:val="0"/>
+          <w:lang w:val="en-US"/>
+        </w:rPr>
+        <w:t xml:space="preserve"> and </w:t>
+      </w:r>
+      <w:r>
+        <w:rPr>
+          <w:b w:val="1"/>
+          <w:bCs w:val="1"/>
+          <w:strike w:val="0"/>
+          <w:dstrike w:val="0"/>
+          <w:noProof w:val="0"/>
+          <w:lang w:val="en-US"/>
+        </w:rPr>
+        <w:t xml:space="preserve">Status </w:t>
+      </w:r>
+      <w:r>
+        <w:rPr>
+          <w:strike w:val="0"/>
+          <w:dstrike w:val="0"/>
+          <w:noProof w:val="0"/>
+          <w:lang w:val="en-US"/>
+        </w:rPr>
+        <w:t>(Pass/Fail)</w:t>
+      </w:r>
+      <w:r>
+        <w:rPr>
+          <w:strike w:val="0"/>
+          <w:dstrike w:val="0"/>
+          <w:noProof w:val="0"/>
+          <w:lang w:val="en-US"/>
+        </w:rPr>
+        <w:t xml:space="preserve"> columns</w:t>
+      </w:r>
+      <w:r>
+        <w:rPr>
+          <w:strike w:val="0"/>
+          <w:dstrike w:val="0"/>
+          <w:noProof w:val="0"/>
+          <w:lang w:val="en-US"/>
+        </w:rPr>
+        <w:t xml:space="preserve"> based on the program output</w:t>
+      </w:r>
+      <w:r>
+        <w:rPr>
+          <w:strike w:val="0"/>
+          <w:dstrike w:val="0"/>
+          <w:noProof w:val="0"/>
+          <w:lang w:val="en-US"/>
+        </w:rPr>
+        <w:t>.</w:t>
+      </w:r>
+      <w:r>
+        <w:rPr>
+          <w:strike w:val="0"/>
+          <w:dstrike w:val="0"/>
+          <w:noProof w:val="0"/>
+          <w:lang w:val="en-US"/>
+        </w:rPr>
+        <w:t xml:space="preserve">  </w:t>
+      </w:r>
+    </w:p>
+    <w:p>
+      <w:pPr>
+        <w:pStyle w:val="ListParagraph"/>
+        <w:numPr>
+          <w:ilvl w:val="0"/>
+          <w:numId w:val="12"/>
+        </w:numPr>
+        <w:rPr>
+          <w:noProof w:val="0"/>
+          <w:lang w:val="en-US"/>
+        </w:rPr>
+      </w:pPr>
+      <w:r>
+        <w:rPr>
+          <w:noProof w:val="0"/>
+          <w:lang w:val="en-US"/>
+        </w:rPr>
+        <w:t xml:space="preserve">Confirm that tests #2 and #4 </w:t>
+      </w:r>
+      <w:r>
+        <w:rPr>
+          <w:noProof w:val="0"/>
+          <w:lang w:val="en-US"/>
+        </w:rPr>
+        <w:t>pass</w:t>
+      </w:r>
+      <w:r>
+        <w:rPr>
+          <w:noProof w:val="0"/>
+          <w:lang w:val="en-US"/>
+        </w:rPr>
+        <w:t>,</w:t>
+      </w:r>
+      <w:r>
+        <w:rPr>
           <w:noProof w:val="0"/>
           <w:lang w:val="en-US"/>
         </w:rPr>
@@ -2938,35 +3734,28 @@
           <w:noProof w:val="0"/>
           <w:lang w:val="en-US"/>
         </w:rPr>
-        <w:t xml:space="preserve">class </w:t>
-      </w:r>
-      <w:r>
-        <w:rPr>
-          <w:noProof w:val="0"/>
-          <w:lang w:val="en-US"/>
-        </w:rPr>
-        <w:t>implements</w:t>
-      </w:r>
-      <w:r>
-        <w:rPr>
-          <w:noProof w:val="0"/>
-          <w:lang w:val="en-US"/>
-        </w:rPr>
-        <w:t xml:space="preserve"> the r</w:t>
-      </w:r>
-      <w:r>
-        <w:rPr>
-          <w:noProof w:val="0"/>
-          <w:lang w:val="en-US"/>
-        </w:rPr>
-        <w:t>equirements</w:t>
-      </w:r>
-      <w:r>
-        <w:rPr>
-          <w:noProof w:val="0"/>
-          <w:lang w:val="en-US"/>
-        </w:rPr>
-        <w:t>. However, there is an error due to integer division.</w:t>
+        <w:t xml:space="preserve">while </w:t>
+      </w:r>
+      <w:r>
+        <w:rPr>
+          <w:noProof w:val="0"/>
+          <w:lang w:val="en-US"/>
+        </w:rPr>
+        <w:t xml:space="preserve">tests #1 and #3 </w:t>
+      </w:r>
+      <w:r>
+        <w:rPr>
+          <w:noProof w:val="0"/>
+          <w:lang w:val="en-US"/>
+        </w:rPr>
+        <w:t>fail</w:t>
+      </w:r>
+      <w:r>
+        <w:rPr>
+          <w:noProof w:val="0"/>
+          <w:lang w:val="en-US"/>
+        </w:rPr>
+        <w:t>.</w:t>
       </w:r>
       <w:r>
         <w:rPr>
@@ -2975,577 +3764,763 @@
         </w:rPr>
         <w:t xml:space="preserve"> </w:t>
       </w:r>
-      <w:r>
-        <w:rPr>
-          <w:noProof w:val="0"/>
-          <w:lang w:val="en-US"/>
-        </w:rPr>
-        <w:t xml:space="preserve">You can </w:t>
-      </w:r>
-      <w:r>
-        <w:rPr>
-          <w:noProof w:val="0"/>
-          <w:lang w:val="en-US"/>
-        </w:rPr>
-        <w:t xml:space="preserve">execute </w:t>
-      </w:r>
-      <w:r>
-        <w:rPr>
-          <w:noProof w:val="0"/>
-          <w:lang w:val="en-US"/>
-        </w:rPr>
-        <w:t xml:space="preserve">the program </w:t>
-      </w:r>
-      <w:r>
-        <w:rPr>
-          <w:noProof w:val="0"/>
-          <w:lang w:val="en-US"/>
-        </w:rPr>
-        <w:t xml:space="preserve">online </w:t>
-      </w:r>
-      <w:r>
-        <w:rPr>
-          <w:noProof w:val="0"/>
-          <w:lang w:val="en-US"/>
-        </w:rPr>
-        <w:t xml:space="preserve">at </w:t>
-      </w:r>
-      <w:hyperlink r:id="Ra2a28824c3d748aa">
+    </w:p>
+    <w:p>
+      <w:pPr>
+        <w:pStyle w:val="Normal"/>
+        <w:ind w:left="0"/>
+        <w:rPr>
+          <w:b w:val="0"/>
+          <w:bCs w:val="0"/>
+          <w:noProof w:val="0"/>
+          <w:lang w:val="en-US"/>
+        </w:rPr>
+      </w:pPr>
+      <w:r>
+        <w:rPr>
+          <w:noProof w:val="0"/>
+          <w:lang w:val="en-US"/>
+        </w:rPr>
+        <w:t xml:space="preserve">A failed test </w:t>
+      </w:r>
+      <w:r>
+        <w:rPr>
+          <w:noProof w:val="0"/>
+          <w:lang w:val="en-US"/>
+        </w:rPr>
+        <w:t>indicates</w:t>
+      </w:r>
+      <w:r>
+        <w:rPr>
+          <w:noProof w:val="0"/>
+          <w:lang w:val="en-US"/>
+        </w:rPr>
+        <w:t xml:space="preserve"> an error exists in the code.</w:t>
+      </w:r>
+      <w:r>
+        <w:rPr>
+          <w:noProof w:val="0"/>
+          <w:lang w:val="en-US"/>
+        </w:rPr>
+        <w:t xml:space="preserve"> </w:t>
+      </w:r>
+      <w:r>
+        <w:rPr>
+          <w:noProof w:val="0"/>
+          <w:lang w:val="en-US"/>
+        </w:rPr>
+        <w:t xml:space="preserve"> </w:t>
+      </w:r>
+      <w:r>
+        <w:rPr>
+          <w:noProof w:val="0"/>
+          <w:lang w:val="en-US"/>
+        </w:rPr>
+        <w:t xml:space="preserve">While </w:t>
+      </w:r>
+      <w:r>
+        <w:rPr>
+          <w:b w:val="1"/>
+          <w:bCs w:val="1"/>
+          <w:noProof w:val="0"/>
+          <w:lang w:val="en-US"/>
+        </w:rPr>
+        <w:t>InchesToFeet</w:t>
+      </w:r>
+      <w:r>
+        <w:rPr>
+          <w:b w:val="1"/>
+          <w:bCs w:val="1"/>
+          <w:noProof w:val="0"/>
+          <w:lang w:val="en-US"/>
+        </w:rPr>
+        <w:t xml:space="preserve"> </w:t>
+      </w:r>
+      <w:r>
+        <w:rPr>
+          <w:noProof w:val="0"/>
+          <w:lang w:val="en-US"/>
+        </w:rPr>
+        <w:t xml:space="preserve">is </w:t>
+      </w:r>
+      <w:r>
+        <w:rPr>
+          <w:noProof w:val="0"/>
+          <w:lang w:val="en-US"/>
+        </w:rPr>
+        <w:t xml:space="preserve">a </w:t>
+      </w:r>
+      <w:r>
+        <w:rPr>
+          <w:noProof w:val="0"/>
+          <w:lang w:val="en-US"/>
+        </w:rPr>
+        <w:t>small</w:t>
+      </w:r>
+      <w:r>
+        <w:rPr>
+          <w:noProof w:val="0"/>
+          <w:lang w:val="en-US"/>
+        </w:rPr>
+        <w:t xml:space="preserve"> </w:t>
+      </w:r>
+      <w:r>
+        <w:rPr>
+          <w:noProof w:val="0"/>
+          <w:lang w:val="en-US"/>
+        </w:rPr>
+        <w:t xml:space="preserve">program, </w:t>
+      </w:r>
+      <w:r>
+        <w:rPr>
+          <w:noProof w:val="0"/>
+          <w:lang w:val="en-US"/>
+        </w:rPr>
+        <w:t>m</w:t>
+      </w:r>
+      <w:r>
+        <w:rPr>
+          <w:noProof w:val="0"/>
+          <w:lang w:val="en-US"/>
+        </w:rPr>
+        <w:t xml:space="preserve">any </w:t>
+      </w:r>
+      <w:r>
+        <w:rPr>
+          <w:noProof w:val="0"/>
+          <w:lang w:val="en-US"/>
+        </w:rPr>
+        <w:t xml:space="preserve">programs are </w:t>
+      </w:r>
+      <w:r>
+        <w:rPr>
+          <w:noProof w:val="0"/>
+          <w:lang w:val="en-US"/>
+        </w:rPr>
+        <w:t>large</w:t>
+      </w:r>
+      <w:r>
+        <w:rPr>
+          <w:noProof w:val="0"/>
+          <w:lang w:val="en-US"/>
+        </w:rPr>
+        <w:t xml:space="preserve"> and it can be challenging to </w:t>
+      </w:r>
+      <w:r>
+        <w:rPr>
+          <w:noProof w:val="0"/>
+          <w:lang w:val="en-US"/>
+        </w:rPr>
+        <w:t>find errors</w:t>
+      </w:r>
+      <w:r>
+        <w:rPr>
+          <w:noProof w:val="0"/>
+          <w:lang w:val="en-US"/>
+        </w:rPr>
+        <w:t>.</w:t>
+      </w:r>
+      <w:r>
+        <w:rPr>
+          <w:noProof w:val="0"/>
+          <w:lang w:val="en-US"/>
+        </w:rPr>
+        <w:t xml:space="preserve"> </w:t>
+      </w:r>
+      <w:r>
+        <w:rPr>
+          <w:noProof w:val="0"/>
+          <w:lang w:val="en-US"/>
+        </w:rPr>
+        <w:t>IDEs provide debugging tools to help you find errors.</w:t>
+      </w:r>
+      <w:r>
+        <w:rPr>
+          <w:noProof w:val="0"/>
+          <w:lang w:val="en-US"/>
+        </w:rPr>
+        <w:t xml:space="preserve"> Click on the link </w:t>
+      </w:r>
+      <w:r>
+        <w:rPr>
+          <w:noProof w:val="0"/>
+          <w:lang w:val="en-US"/>
+        </w:rPr>
+        <w:t>for</w:t>
+      </w:r>
+      <w:r>
+        <w:rPr>
+          <w:noProof w:val="0"/>
+          <w:lang w:val="en-US"/>
+        </w:rPr>
+        <w:t xml:space="preserve"> your IDE to watch a video </w:t>
+      </w:r>
+      <w:r>
+        <w:rPr>
+          <w:noProof w:val="0"/>
+          <w:lang w:val="en-US"/>
+        </w:rPr>
+        <w:t>demonstrating</w:t>
+      </w:r>
+      <w:r>
+        <w:rPr>
+          <w:noProof w:val="0"/>
+          <w:lang w:val="en-US"/>
+        </w:rPr>
+        <w:t xml:space="preserve"> how to debug </w:t>
+      </w:r>
+      <w:r>
+        <w:rPr>
+          <w:b w:val="1"/>
+          <w:bCs w:val="1"/>
+          <w:noProof w:val="0"/>
+          <w:lang w:val="en-US"/>
+        </w:rPr>
+        <w:t>InchesToFeet</w:t>
+      </w:r>
+      <w:r>
+        <w:rPr>
+          <w:noProof w:val="0"/>
+          <w:lang w:val="en-US"/>
+        </w:rPr>
+        <w:t>.</w:t>
+      </w:r>
+    </w:p>
+    <w:p>
+      <w:pPr>
+        <w:pStyle w:val="ListParagraph"/>
+        <w:numPr>
+          <w:ilvl w:val="0"/>
+          <w:numId w:val="32"/>
+        </w:numPr>
+        <w:ind/>
+        <w:rPr>
+          <w:noProof w:val="0"/>
+          <w:lang w:val="en-US"/>
+        </w:rPr>
+      </w:pPr>
+      <w:hyperlink r:id="R677c625492d646d4">
         <w:r>
           <w:rPr>
             <w:rStyle w:val="Hyperlink"/>
             <w:noProof w:val="0"/>
             <w:lang w:val="en-US"/>
           </w:rPr>
-          <w:t>https://onlinegdb.com/HzV46gD1A</w:t>
+          <w:t xml:space="preserve">Debugging </w:t>
+        </w:r>
+        <w:r>
+          <w:rPr>
+            <w:rStyle w:val="Hyperlink"/>
+            <w:noProof w:val="0"/>
+            <w:lang w:val="en-US"/>
+          </w:rPr>
+          <w:t>InchesToFeet</w:t>
+        </w:r>
+        <w:r>
+          <w:rPr>
+            <w:rStyle w:val="Hyperlink"/>
+            <w:noProof w:val="0"/>
+            <w:lang w:val="en-US"/>
+          </w:rPr>
+          <w:t xml:space="preserve"> in Eclipse</w:t>
         </w:r>
       </w:hyperlink>
-      <w:r>
-        <w:rPr>
-          <w:noProof w:val="0"/>
-          <w:lang w:val="en-US"/>
-        </w:rPr>
-        <w:t xml:space="preserve">.  </w:t>
-      </w:r>
-      <w:r>
-        <w:rPr>
-          <w:noProof w:val="0"/>
-          <w:lang w:val="en-US"/>
-        </w:rPr>
-        <w:t>The</w:t>
-      </w:r>
-      <w:r>
-        <w:rPr>
-          <w:noProof w:val="0"/>
-          <w:lang w:val="en-US"/>
-        </w:rPr>
-        <w:t xml:space="preserve"> </w:t>
-      </w:r>
-      <w:r>
-        <w:rPr>
-          <w:b w:val="1"/>
-          <w:bCs w:val="1"/>
-          <w:noProof w:val="0"/>
-          <w:lang w:val="en-US"/>
-        </w:rPr>
-        <w:t>Run</w:t>
-      </w:r>
-      <w:r>
-        <w:rPr>
-          <w:b w:val="1"/>
-          <w:bCs w:val="1"/>
-          <w:noProof w:val="0"/>
-          <w:lang w:val="en-US"/>
-        </w:rPr>
-        <w:t xml:space="preserve"> </w:t>
-      </w:r>
-      <w:r>
-        <w:rPr>
-          <w:noProof w:val="0"/>
-          <w:lang w:val="en-US"/>
-        </w:rPr>
-        <w:t xml:space="preserve">button </w:t>
-      </w:r>
-      <w:r>
-        <w:rPr>
-          <w:noProof w:val="0"/>
-          <w:lang w:val="en-US"/>
-        </w:rPr>
-        <w:t xml:space="preserve">starts </w:t>
-      </w:r>
-      <w:r>
-        <w:rPr>
-          <w:noProof w:val="0"/>
-          <w:lang w:val="en-US"/>
-        </w:rPr>
-        <w:t>the program</w:t>
-      </w:r>
-      <w:r>
-        <w:rPr>
-          <w:noProof w:val="0"/>
-          <w:lang w:val="en-US"/>
-        </w:rPr>
-        <w:t xml:space="preserve"> and</w:t>
-      </w:r>
-      <w:r>
-        <w:rPr>
-          <w:noProof w:val="0"/>
-          <w:lang w:val="en-US"/>
-        </w:rPr>
-        <w:t xml:space="preserve"> prompt</w:t>
-      </w:r>
-      <w:r>
-        <w:rPr>
-          <w:noProof w:val="0"/>
-          <w:lang w:val="en-US"/>
-        </w:rPr>
-        <w:t xml:space="preserve">s </w:t>
-      </w:r>
-      <w:r>
-        <w:rPr>
-          <w:noProof w:val="0"/>
-          <w:lang w:val="en-US"/>
-        </w:rPr>
-        <w:t>for the inches</w:t>
-      </w:r>
-      <w:r>
-        <w:rPr>
-          <w:noProof w:val="0"/>
-          <w:lang w:val="en-US"/>
-        </w:rPr>
-        <w:t xml:space="preserve"> in the console</w:t>
-      </w:r>
-      <w:r>
-        <w:rPr>
-          <w:noProof w:val="0"/>
-          <w:lang w:val="en-US"/>
-        </w:rPr>
-        <w:t>.</w:t>
-      </w:r>
-      <w:r>
-        <w:rPr>
-          <w:noProof w:val="0"/>
-          <w:lang w:val="en-US"/>
-        </w:rPr>
-        <w:t xml:space="preserve"> </w:t>
-      </w:r>
-      <w:r>
-        <w:rPr>
-          <w:noProof w:val="0"/>
-          <w:lang w:val="en-US"/>
-        </w:rPr>
-        <w:t xml:space="preserve"> You can also run the program by pressing F9.</w:t>
-      </w:r>
-      <w:r>
-        <w:rPr>
-          <w:noProof w:val="0"/>
-          <w:lang w:val="en-US"/>
-        </w:rPr>
-        <w:t xml:space="preserve">  Keyboard shortcuts are listed if you press “</w:t>
-      </w:r>
-      <w:r>
-        <w:rPr>
-          <w:noProof w:val="0"/>
-          <w:lang w:val="en-US"/>
-        </w:rPr>
-        <w:t>i</w:t>
-      </w:r>
-      <w:r>
-        <w:rPr>
-          <w:noProof w:val="0"/>
-          <w:lang w:val="en-US"/>
-        </w:rPr>
-        <w:t>” for information on the menu bar.</w:t>
-      </w:r>
-      <w:r>
-        <w:drawing>
-          <wp:inline wp14:editId="05636A27" wp14:anchorId="3D130F7A">
-            <wp:extent cx="6858000" cy="266700"/>
-            <wp:effectExtent l="0" t="0" r="0" b="0"/>
-            <wp:docPr id="2056993448" name="" title=""/>
-            <wp:cNvGraphicFramePr>
-              <a:graphicFrameLocks noChangeAspect="1"/>
-            </wp:cNvGraphicFramePr>
-            <a:graphic>
-              <a:graphicData uri="http://schemas.openxmlformats.org/drawingml/2006/picture">
-                <pic:pic>
-                  <pic:nvPicPr>
-                    <pic:cNvPr id="0" name=""/>
-                    <pic:cNvPicPr/>
-                  </pic:nvPicPr>
-                  <pic:blipFill>
-                    <a:blip r:embed="R74bf7967bac242c1">
-                      <a:extLst>
-                        <a:ext xmlns:a="http://schemas.openxmlformats.org/drawingml/2006/main" uri="{28A0092B-C50C-407E-A947-70E740481C1C}">
-                          <a14:useLocalDpi val="0"/>
-                        </a:ext>
-                      </a:extLst>
-                    </a:blip>
-                    <a:stretch>
-                      <a:fillRect/>
-                    </a:stretch>
-                  </pic:blipFill>
-                  <pic:spPr>
-                    <a:xfrm>
-                      <a:off x="0" y="0"/>
-                      <a:ext cx="6858000" cy="266700"/>
-                    </a:xfrm>
-                    <a:prstGeom prst="rect">
-                      <a:avLst/>
-                    </a:prstGeom>
-                  </pic:spPr>
-                </pic:pic>
-              </a:graphicData>
-            </a:graphic>
-          </wp:inline>
-        </w:drawing>
-      </w:r>
     </w:p>
     <w:p>
       <w:pPr>
         <w:pStyle w:val="ListParagraph"/>
         <w:numPr>
           <w:ilvl w:val="0"/>
-          <w:numId w:val="12"/>
+          <w:numId w:val="32"/>
         </w:numPr>
         <w:rPr>
-          <w:strike w:val="0"/>
-          <w:dstrike w:val="0"/>
-          <w:noProof w:val="0"/>
-          <w:lang w:val="en-US"/>
-        </w:rPr>
-      </w:pPr>
-      <w:r>
-        <w:rPr>
-          <w:strike w:val="0"/>
-          <w:dstrike w:val="0"/>
-          <w:noProof w:val="0"/>
-          <w:lang w:val="en-US"/>
-        </w:rPr>
-        <w:t xml:space="preserve">Run the program </w:t>
-      </w:r>
-      <w:r>
-        <w:rPr>
-          <w:strike w:val="0"/>
-          <w:dstrike w:val="0"/>
-          <w:noProof w:val="0"/>
-          <w:lang w:val="en-US"/>
-        </w:rPr>
-        <w:t xml:space="preserve">using the input specified in </w:t>
-      </w:r>
-      <w:r>
-        <w:rPr>
-          <w:strike w:val="0"/>
-          <w:dstrike w:val="0"/>
-          <w:noProof w:val="0"/>
-          <w:lang w:val="en-US"/>
-        </w:rPr>
-        <w:t xml:space="preserve">each test </w:t>
-      </w:r>
-      <w:r>
-        <w:rPr>
-          <w:strike w:val="0"/>
-          <w:dstrike w:val="0"/>
-          <w:noProof w:val="0"/>
-          <w:lang w:val="en-US"/>
-        </w:rPr>
-        <w:t xml:space="preserve">case </w:t>
-      </w:r>
-      <w:r>
-        <w:rPr>
-          <w:strike w:val="0"/>
-          <w:dstrike w:val="0"/>
-          <w:noProof w:val="0"/>
-          <w:lang w:val="en-US"/>
-        </w:rPr>
-        <w:t xml:space="preserve">in </w:t>
-      </w:r>
-      <w:r>
-        <w:rPr>
-          <w:strike w:val="0"/>
-          <w:dstrike w:val="0"/>
-          <w:noProof w:val="0"/>
-          <w:lang w:val="en-US"/>
-        </w:rPr>
-        <w:t>Table 1.</w:t>
-      </w:r>
-      <w:r>
-        <w:rPr>
-          <w:strike w:val="0"/>
-          <w:dstrike w:val="0"/>
-          <w:noProof w:val="0"/>
-          <w:lang w:val="en-US"/>
-        </w:rPr>
-        <w:t xml:space="preserve"> </w:t>
-      </w:r>
+          <w:noProof w:val="0"/>
+          <w:lang w:val="en-US"/>
+        </w:rPr>
+      </w:pPr>
+      <w:hyperlink r:id="R07c0da36175749ad">
+        <w:r>
+          <w:rPr>
+            <w:rStyle w:val="Hyperlink"/>
+            <w:noProof w:val="0"/>
+            <w:lang w:val="en-US"/>
+          </w:rPr>
+          <w:t xml:space="preserve">Debugging </w:t>
+        </w:r>
+        <w:r>
+          <w:rPr>
+            <w:rStyle w:val="Hyperlink"/>
+            <w:noProof w:val="0"/>
+            <w:lang w:val="en-US"/>
+          </w:rPr>
+          <w:t>InchesToFeet</w:t>
+        </w:r>
+        <w:r>
+          <w:rPr>
+            <w:rStyle w:val="Hyperlink"/>
+            <w:noProof w:val="0"/>
+            <w:lang w:val="en-US"/>
+          </w:rPr>
+          <w:t xml:space="preserve"> in </w:t>
+        </w:r>
+        <w:r>
+          <w:rPr>
+            <w:rStyle w:val="Hyperlink"/>
+            <w:noProof w:val="0"/>
+            <w:lang w:val="en-US"/>
+          </w:rPr>
+          <w:t>Netbeans</w:t>
+        </w:r>
+      </w:hyperlink>
     </w:p>
     <w:p>
       <w:pPr>
         <w:pStyle w:val="ListParagraph"/>
         <w:numPr>
           <w:ilvl w:val="0"/>
-          <w:numId w:val="12"/>
+          <w:numId w:val="32"/>
         </w:numPr>
         <w:rPr>
-          <w:strike w:val="0"/>
-          <w:dstrike w:val="0"/>
-          <w:noProof w:val="0"/>
-          <w:lang w:val="en-US"/>
-        </w:rPr>
-      </w:pPr>
-      <w:r>
-        <w:rPr>
-          <w:strike w:val="0"/>
-          <w:dstrike w:val="0"/>
-          <w:noProof w:val="0"/>
-          <w:lang w:val="en-US"/>
-        </w:rPr>
-        <w:t>Fill</w:t>
-      </w:r>
-      <w:r>
-        <w:rPr>
-          <w:strike w:val="0"/>
-          <w:dstrike w:val="0"/>
-          <w:noProof w:val="0"/>
-          <w:lang w:val="en-US"/>
-        </w:rPr>
-        <w:t xml:space="preserve"> </w:t>
-      </w:r>
-      <w:r>
-        <w:rPr>
-          <w:strike w:val="0"/>
-          <w:dstrike w:val="0"/>
-          <w:noProof w:val="0"/>
-          <w:lang w:val="en-US"/>
-        </w:rPr>
-        <w:t xml:space="preserve">in the </w:t>
+          <w:noProof w:val="0"/>
+          <w:lang w:val="en-US"/>
+        </w:rPr>
+      </w:pPr>
+      <w:hyperlink r:id="R4a1add69717d470a">
+        <w:r>
+          <w:rPr>
+            <w:rStyle w:val="Hyperlink"/>
+            <w:noProof w:val="0"/>
+            <w:lang w:val="en-US"/>
+          </w:rPr>
+          <w:t xml:space="preserve">Debugging </w:t>
+        </w:r>
+        <w:r>
+          <w:rPr>
+            <w:rStyle w:val="Hyperlink"/>
+            <w:noProof w:val="0"/>
+            <w:lang w:val="en-US"/>
+          </w:rPr>
+          <w:t>InchesToFeet</w:t>
+        </w:r>
+        <w:r>
+          <w:rPr>
+            <w:rStyle w:val="Hyperlink"/>
+            <w:noProof w:val="0"/>
+            <w:lang w:val="en-US"/>
+          </w:rPr>
+          <w:t xml:space="preserve"> in IntelliJ</w:t>
+        </w:r>
+      </w:hyperlink>
+    </w:p>
+    <w:tbl>
+      <w:tblPr>
+        <w:tblStyle w:val="TableGrid"/>
+        <w:tblW w:w="0" w:type="auto"/>
+        <w:tblLayout w:type="fixed"/>
+        <w:tblLook w:val="06A0" w:firstRow="1" w:lastRow="0" w:firstColumn="1" w:lastColumn="0" w:noHBand="1" w:noVBand="1"/>
+      </w:tblPr>
+      <w:tblGrid>
+        <w:gridCol w:w="3600"/>
+        <w:gridCol w:w="3600"/>
+        <w:gridCol w:w="3600"/>
+      </w:tblGrid>
+      <w:tr>
+        <w:trPr>
+          <w:trHeight w:val="540"/>
+        </w:trPr>
+        <w:tc>
+          <w:tcPr>
+            <w:tcW w:w="3600" w:type="dxa"/>
+            <w:tcMar/>
+            <w:vAlign w:val="center"/>
+          </w:tcPr>
+          <w:p>
+            <w:pPr>
+              <w:pStyle w:val="Normal"/>
+              <w:jc w:val="center"/>
+              <w:rPr>
+                <w:rFonts w:ascii="Times" w:hAnsi="Times" w:eastAsia="Times" w:cs="Times"/>
+                <w:b w:val="0"/>
+                <w:bCs w:val="0"/>
+                <w:i w:val="0"/>
+                <w:iCs w:val="0"/>
+                <w:caps w:val="0"/>
+                <w:smallCaps w:val="0"/>
+                <w:noProof w:val="0"/>
+                <w:color w:val="000000" w:themeColor="text1" w:themeTint="FF" w:themeShade="FF"/>
+                <w:sz w:val="24"/>
+                <w:szCs w:val="24"/>
+                <w:lang w:val="en-US"/>
+              </w:rPr>
+            </w:pPr>
+            <w:r>
+              <w:rPr>
+                <w:rFonts w:ascii="Times" w:hAnsi="Times" w:eastAsia="Times" w:cs="Times"/>
+                <w:b w:val="0"/>
+                <w:bCs w:val="0"/>
+                <w:i w:val="0"/>
+                <w:iCs w:val="0"/>
+                <w:caps w:val="0"/>
+                <w:smallCaps w:val="0"/>
+                <w:noProof w:val="0"/>
+                <w:color w:val="000000" w:themeColor="text1" w:themeTint="FF" w:themeShade="FF"/>
+                <w:sz w:val="24"/>
+                <w:szCs w:val="24"/>
+                <w:lang w:val="en-US"/>
+              </w:rPr>
+              <w:t>Eclipse</w:t>
+            </w:r>
+          </w:p>
+        </w:tc>
+        <w:tc>
+          <w:tcPr>
+            <w:tcW w:w="3600" w:type="dxa"/>
+            <w:tcMar/>
+            <w:vAlign w:val="center"/>
+          </w:tcPr>
+          <w:p>
+            <w:pPr>
+              <w:pStyle w:val="Normal"/>
+              <w:jc w:val="center"/>
+              <w:rPr>
+                <w:noProof w:val="0"/>
+                <w:lang w:val="en-US"/>
+              </w:rPr>
+            </w:pPr>
+            <w:r>
+              <w:rPr>
+                <w:noProof w:val="0"/>
+                <w:lang w:val="en-US"/>
+              </w:rPr>
+              <w:t>NetBeans</w:t>
+            </w:r>
+            <w:r>
+              <w:rPr>
+                <w:noProof w:val="0"/>
+                <w:lang w:val="en-US"/>
+              </w:rPr>
+              <w:t xml:space="preserve"> </w:t>
+            </w:r>
+          </w:p>
+        </w:tc>
+        <w:tc>
+          <w:tcPr>
+            <w:tcW w:w="3600" w:type="dxa"/>
+            <w:tcMar/>
+            <w:vAlign w:val="center"/>
+          </w:tcPr>
+          <w:p>
+            <w:pPr>
+              <w:pStyle w:val="Normal"/>
+              <w:jc w:val="center"/>
+              <w:rPr>
+                <w:noProof w:val="0"/>
+                <w:lang w:val="en-US"/>
+              </w:rPr>
+            </w:pPr>
+            <w:r>
+              <w:rPr>
+                <w:noProof w:val="0"/>
+                <w:lang w:val="en-US"/>
+              </w:rPr>
+              <w:t>IntelliJ</w:t>
+            </w:r>
+          </w:p>
+        </w:tc>
+      </w:tr>
+      <w:tr>
+        <w:trPr>
+          <w:trHeight w:val="2655"/>
+        </w:trPr>
+        <w:tc>
+          <w:tcPr>
+            <w:tcW w:w="3600" w:type="dxa"/>
+            <w:tcMar/>
+          </w:tcPr>
+          <w:p>
+            <w:pPr>
+              <w:pStyle w:val="Normal"/>
+            </w:pPr>
+            <w:r>
+              <w:drawing>
+                <wp:inline wp14:editId="22058F63" wp14:anchorId="161FBAE7">
+                  <wp:extent cx="2143125" cy="1552575"/>
+                  <wp:effectExtent l="0" t="0" r="0" b="0"/>
+                  <wp:docPr id="1456737442" name="" title=""/>
+                  <wp:cNvGraphicFramePr>
+                    <a:graphicFrameLocks noChangeAspect="1"/>
+                  </wp:cNvGraphicFramePr>
+                  <a:graphic>
+                    <a:graphicData uri="http://schemas.openxmlformats.org/drawingml/2006/picture">
+                      <pic:pic>
+                        <pic:nvPicPr>
+                          <pic:cNvPr id="0" name=""/>
+                          <pic:cNvPicPr/>
+                        </pic:nvPicPr>
+                        <pic:blipFill>
+                          <a:blip r:embed="R0bbdbdf47df14f35">
+                            <a:extLst>
+                              <a:ext xmlns:a="http://schemas.openxmlformats.org/drawingml/2006/main" uri="{28A0092B-C50C-407E-A947-70E740481C1C}">
+                                <a14:useLocalDpi val="0"/>
+                              </a:ext>
+                            </a:extLst>
+                          </a:blip>
+                          <a:stretch>
+                            <a:fillRect/>
+                          </a:stretch>
+                        </pic:blipFill>
+                        <pic:spPr>
+                          <a:xfrm>
+                            <a:off x="0" y="0"/>
+                            <a:ext cx="2143125" cy="1552575"/>
+                          </a:xfrm>
+                          <a:prstGeom prst="rect">
+                            <a:avLst/>
+                          </a:prstGeom>
+                        </pic:spPr>
+                      </pic:pic>
+                    </a:graphicData>
+                  </a:graphic>
+                </wp:inline>
+              </w:drawing>
+            </w:r>
+          </w:p>
+        </w:tc>
+        <w:tc>
+          <w:tcPr>
+            <w:tcW w:w="3600" w:type="dxa"/>
+            <w:tcMar/>
+          </w:tcPr>
+          <w:p>
+            <w:pPr>
+              <w:pStyle w:val="Normal"/>
+              <w:rPr>
+                <w:noProof w:val="0"/>
+                <w:lang w:val="en-US"/>
+              </w:rPr>
+            </w:pPr>
+            <w:r>
+              <w:drawing>
+                <wp:inline wp14:editId="39F56DA7" wp14:anchorId="434809CF">
+                  <wp:extent cx="2103120" cy="1530096"/>
+                  <wp:effectExtent l="0" t="0" r="0" b="0"/>
+                  <wp:docPr id="84133142" name="" title=""/>
+                  <wp:cNvGraphicFramePr>
+                    <a:graphicFrameLocks noChangeAspect="1"/>
+                  </wp:cNvGraphicFramePr>
+                  <a:graphic>
+                    <a:graphicData uri="http://schemas.openxmlformats.org/drawingml/2006/picture">
+                      <pic:pic>
+                        <pic:nvPicPr>
+                          <pic:cNvPr id="0" name=""/>
+                          <pic:cNvPicPr/>
+                        </pic:nvPicPr>
+                        <pic:blipFill>
+                          <a:blip r:embed="Ra21a21965f7a4456">
+                            <a:extLst>
+                              <a:ext xmlns:a="http://schemas.openxmlformats.org/drawingml/2006/main" uri="{28A0092B-C50C-407E-A947-70E740481C1C}">
+                                <a14:useLocalDpi val="0"/>
+                              </a:ext>
+                            </a:extLst>
+                          </a:blip>
+                          <a:stretch>
+                            <a:fillRect/>
+                          </a:stretch>
+                        </pic:blipFill>
+                        <pic:spPr>
+                          <a:xfrm>
+                            <a:off x="0" y="0"/>
+                            <a:ext cx="2103120" cy="1530096"/>
+                          </a:xfrm>
+                          <a:prstGeom prst="rect">
+                            <a:avLst/>
+                          </a:prstGeom>
+                        </pic:spPr>
+                      </pic:pic>
+                    </a:graphicData>
+                  </a:graphic>
+                </wp:inline>
+              </w:drawing>
+            </w:r>
+          </w:p>
+        </w:tc>
+        <w:tc>
+          <w:tcPr>
+            <w:tcW w:w="3600" w:type="dxa"/>
+            <w:tcMar/>
+          </w:tcPr>
+          <w:p>
+            <w:pPr>
+              <w:pStyle w:val="Normal"/>
+              <w:rPr>
+                <w:noProof w:val="0"/>
+                <w:lang w:val="en-US"/>
+              </w:rPr>
+            </w:pPr>
+            <w:r>
+              <w:drawing>
+                <wp:inline wp14:editId="638D6F44" wp14:anchorId="47D4BCE6">
+                  <wp:extent cx="2143125" cy="1628775"/>
+                  <wp:effectExtent l="0" t="0" r="0" b="0"/>
+                  <wp:docPr id="1663338334" name="" title=""/>
+                  <wp:cNvGraphicFramePr>
+                    <a:graphicFrameLocks noChangeAspect="1"/>
+                  </wp:cNvGraphicFramePr>
+                  <a:graphic>
+                    <a:graphicData uri="http://schemas.openxmlformats.org/drawingml/2006/picture">
+                      <pic:pic>
+                        <pic:nvPicPr>
+                          <pic:cNvPr id="0" name=""/>
+                          <pic:cNvPicPr/>
+                        </pic:nvPicPr>
+                        <pic:blipFill>
+                          <a:blip r:embed="R41ab16720f664e05">
+                            <a:extLst>
+                              <a:ext xmlns:a="http://schemas.openxmlformats.org/drawingml/2006/main" uri="{28A0092B-C50C-407E-A947-70E740481C1C}">
+                                <a14:useLocalDpi val="0"/>
+                              </a:ext>
+                            </a:extLst>
+                          </a:blip>
+                          <a:stretch>
+                            <a:fillRect/>
+                          </a:stretch>
+                        </pic:blipFill>
+                        <pic:spPr>
+                          <a:xfrm>
+                            <a:off x="0" y="0"/>
+                            <a:ext cx="2143125" cy="1628775"/>
+                          </a:xfrm>
+                          <a:prstGeom prst="rect">
+                            <a:avLst/>
+                          </a:prstGeom>
+                        </pic:spPr>
+                      </pic:pic>
+                    </a:graphicData>
+                  </a:graphic>
+                </wp:inline>
+              </w:drawing>
+            </w:r>
+          </w:p>
+        </w:tc>
+      </w:tr>
+    </w:tbl>
+    <w:p>
+      <w:pPr>
+        <w:pStyle w:val="Normal"/>
+        <w:rPr>
+          <w:noProof w:val="0"/>
+          <w:lang w:val="en-US"/>
+        </w:rPr>
+      </w:pPr>
+      <w:r>
+        <w:rPr>
+          <w:noProof w:val="0"/>
+          <w:lang w:val="en-US"/>
+        </w:rPr>
+        <w:t xml:space="preserve">Use the </w:t>
       </w:r>
       <w:r>
         <w:rPr>
           <w:b w:val="1"/>
           <w:bCs w:val="1"/>
-          <w:strike w:val="0"/>
-          <w:dstrike w:val="0"/>
-          <w:noProof w:val="0"/>
-          <w:lang w:val="en-US"/>
-        </w:rPr>
-        <w:t>A</w:t>
+          <w:noProof w:val="0"/>
+          <w:lang w:val="en-US"/>
+        </w:rPr>
+        <w:t>“Step Over”</w:t>
+      </w:r>
+      <w:r>
+        <w:rPr>
+          <w:noProof w:val="0"/>
+          <w:lang w:val="en-US"/>
+        </w:rPr>
+        <w:t xml:space="preserve"> command to execute each line of code</w:t>
+      </w:r>
+      <w:r>
+        <w:rPr>
+          <w:noProof w:val="0"/>
+          <w:lang w:val="en-US"/>
+        </w:rPr>
+        <w:t xml:space="preserve">.  </w:t>
+      </w:r>
+      <w:r>
+        <w:rPr>
+          <w:noProof w:val="0"/>
+          <w:lang w:val="en-US"/>
+        </w:rPr>
+        <w:t xml:space="preserve">If you accidentally “Step Into” a method like </w:t>
+      </w:r>
+      <w:r>
+        <w:rPr>
+          <w:noProof w:val="0"/>
+          <w:lang w:val="en-US"/>
+        </w:rPr>
+        <w:t>System.out.println</w:t>
+      </w:r>
+      <w:r>
+        <w:rPr>
+          <w:noProof w:val="0"/>
+          <w:lang w:val="en-US"/>
+        </w:rPr>
+        <w:t>, you can “Step Return/Step Out” or Terminate/Finish the session and start over.</w:t>
+      </w:r>
+    </w:p>
+    <w:p>
+      <w:pPr>
+        <w:pStyle w:val="Normal"/>
+        <w:suppressLineNumbers w:val="0"/>
+        <w:bidi w:val="0"/>
+        <w:spacing w:before="0" w:beforeAutospacing="off" w:after="160" w:afterAutospacing="off" w:line="279" w:lineRule="auto"/>
+        <w:ind w:left="0" w:right="0"/>
+        <w:jc w:val="left"/>
+        <w:rPr>
+          <w:noProof w:val="0"/>
+          <w:lang w:val="en-US"/>
+        </w:rPr>
+      </w:pPr>
+      <w:r>
+        <w:rPr>
+          <w:noProof w:val="0"/>
+          <w:lang w:val="en-US"/>
+        </w:rPr>
+        <w:t>Let’s</w:t>
+      </w:r>
+      <w:r>
+        <w:rPr>
+          <w:noProof w:val="0"/>
+          <w:lang w:val="en-US"/>
+        </w:rPr>
+        <w:t xml:space="preserve"> </w:t>
+      </w:r>
+      <w:r>
+        <w:rPr>
+          <w:noProof w:val="0"/>
+          <w:lang w:val="en-US"/>
+        </w:rPr>
+        <w:t>fix</w:t>
+      </w:r>
+      <w:r>
+        <w:rPr>
+          <w:noProof w:val="0"/>
+          <w:lang w:val="en-US"/>
+        </w:rPr>
+        <w:t xml:space="preserve"> the error in </w:t>
       </w:r>
       <w:r>
         <w:rPr>
           <w:b w:val="1"/>
           <w:bCs w:val="1"/>
-          <w:strike w:val="0"/>
-          <w:dstrike w:val="0"/>
-          <w:noProof w:val="0"/>
-          <w:lang w:val="en-US"/>
-        </w:rPr>
-        <w:t xml:space="preserve">ctual </w:t>
-      </w:r>
-      <w:r>
-        <w:rPr>
-          <w:b w:val="1"/>
-          <w:bCs w:val="1"/>
-          <w:strike w:val="0"/>
-          <w:dstrike w:val="0"/>
-          <w:noProof w:val="0"/>
-          <w:lang w:val="en-US"/>
-        </w:rPr>
-        <w:t>I/O</w:t>
-      </w:r>
-      <w:r>
-        <w:rPr>
-          <w:strike w:val="0"/>
-          <w:dstrike w:val="0"/>
-          <w:noProof w:val="0"/>
-          <w:lang w:val="en-US"/>
-        </w:rPr>
-        <w:t xml:space="preserve"> and </w:t>
-      </w:r>
-      <w:r>
-        <w:rPr>
-          <w:b w:val="1"/>
-          <w:bCs w:val="1"/>
-          <w:strike w:val="0"/>
-          <w:dstrike w:val="0"/>
-          <w:noProof w:val="0"/>
-          <w:lang w:val="en-US"/>
-        </w:rPr>
-        <w:t xml:space="preserve">Status </w:t>
-      </w:r>
-      <w:r>
-        <w:rPr>
-          <w:strike w:val="0"/>
-          <w:dstrike w:val="0"/>
-          <w:noProof w:val="0"/>
-          <w:lang w:val="en-US"/>
-        </w:rPr>
-        <w:t>(Pass/Fail)</w:t>
-      </w:r>
-      <w:r>
-        <w:rPr>
-          <w:strike w:val="0"/>
-          <w:dstrike w:val="0"/>
-          <w:noProof w:val="0"/>
-          <w:lang w:val="en-US"/>
-        </w:rPr>
-        <w:t xml:space="preserve"> columns</w:t>
-      </w:r>
-      <w:r>
-        <w:rPr>
-          <w:strike w:val="0"/>
-          <w:dstrike w:val="0"/>
-          <w:noProof w:val="0"/>
-          <w:lang w:val="en-US"/>
-        </w:rPr>
-        <w:t xml:space="preserve"> based on the program output</w:t>
-      </w:r>
-      <w:r>
-        <w:rPr>
-          <w:strike w:val="0"/>
-          <w:dstrike w:val="0"/>
-          <w:noProof w:val="0"/>
-          <w:lang w:val="en-US"/>
-        </w:rPr>
-        <w:t>.</w:t>
-      </w:r>
-      <w:r>
-        <w:rPr>
-          <w:strike w:val="0"/>
-          <w:dstrike w:val="0"/>
-          <w:noProof w:val="0"/>
-          <w:lang w:val="en-US"/>
-        </w:rPr>
-        <w:t xml:space="preserve">  </w:t>
-      </w:r>
-    </w:p>
-    <w:p>
-      <w:pPr>
-        <w:pStyle w:val="ListParagraph"/>
-        <w:numPr>
-          <w:ilvl w:val="0"/>
-          <w:numId w:val="12"/>
-        </w:numPr>
-        <w:rPr>
-          <w:noProof w:val="0"/>
-          <w:lang w:val="en-US"/>
-        </w:rPr>
-      </w:pPr>
-      <w:r>
-        <w:rPr>
-          <w:noProof w:val="0"/>
-          <w:lang w:val="en-US"/>
-        </w:rPr>
-        <w:t xml:space="preserve">Confirm that tests #2 and #4 </w:t>
-      </w:r>
-      <w:r>
-        <w:rPr>
-          <w:noProof w:val="0"/>
-          <w:lang w:val="en-US"/>
-        </w:rPr>
-        <w:t>pass</w:t>
-      </w:r>
-      <w:r>
-        <w:rPr>
-          <w:noProof w:val="0"/>
-          <w:lang w:val="en-US"/>
-        </w:rPr>
-        <w:t>,</w:t>
-      </w:r>
-      <w:r>
-        <w:rPr>
-          <w:noProof w:val="0"/>
-          <w:lang w:val="en-US"/>
-        </w:rPr>
-        <w:t xml:space="preserve"> </w:t>
-      </w:r>
-      <w:r>
-        <w:rPr>
-          <w:noProof w:val="0"/>
-          <w:lang w:val="en-US"/>
-        </w:rPr>
-        <w:t xml:space="preserve">while </w:t>
-      </w:r>
-      <w:r>
-        <w:rPr>
-          <w:noProof w:val="0"/>
-          <w:lang w:val="en-US"/>
-        </w:rPr>
-        <w:t xml:space="preserve">tests #1 and #3 </w:t>
-      </w:r>
-      <w:r>
-        <w:rPr>
-          <w:noProof w:val="0"/>
-          <w:lang w:val="en-US"/>
-        </w:rPr>
-        <w:t xml:space="preserve">both </w:t>
-      </w:r>
-      <w:r>
-        <w:rPr>
-          <w:noProof w:val="0"/>
-          <w:lang w:val="en-US"/>
-        </w:rPr>
-        <w:t>fail</w:t>
-      </w:r>
-      <w:r>
-        <w:rPr>
-          <w:noProof w:val="0"/>
-          <w:lang w:val="en-US"/>
-        </w:rPr>
-        <w:t>.</w:t>
-      </w:r>
-      <w:r>
-        <w:rPr>
-          <w:noProof w:val="0"/>
-          <w:lang w:val="en-US"/>
-        </w:rPr>
-        <w:t xml:space="preserve"> </w:t>
-      </w:r>
-    </w:p>
-    <w:p>
-      <w:pPr>
-        <w:pStyle w:val="Normal"/>
-        <w:ind w:left="0"/>
-        <w:rPr>
-          <w:noProof w:val="0"/>
-          <w:lang w:val="en-US"/>
-        </w:rPr>
-      </w:pPr>
-      <w:r>
-        <w:rPr>
-          <w:noProof w:val="0"/>
-          <w:lang w:val="en-US"/>
-        </w:rPr>
-        <w:t xml:space="preserve">A failed test </w:t>
-      </w:r>
-      <w:r>
-        <w:rPr>
-          <w:noProof w:val="0"/>
-          <w:lang w:val="en-US"/>
-        </w:rPr>
-        <w:t>indicates</w:t>
-      </w:r>
-      <w:r>
-        <w:rPr>
-          <w:noProof w:val="0"/>
-          <w:lang w:val="en-US"/>
-        </w:rPr>
-        <w:t xml:space="preserve"> an error exists in the code.</w:t>
-      </w:r>
-    </w:p>
-    <w:p>
-      <w:r>
-        <w:br w:type="page"/>
-      </w:r>
-    </w:p>
-    <w:p>
-      <w:pPr>
-        <w:pStyle w:val="Normal"/>
-        <w:rPr>
-          <w:noProof w:val="0"/>
-          <w:lang w:val="en-US"/>
-        </w:rPr>
-      </w:pPr>
+          <w:noProof w:val="0"/>
+          <w:lang w:val="en-US"/>
+        </w:rPr>
+        <w:t>InchesToFeet</w:t>
+      </w:r>
+      <w:r>
+        <w:rPr>
+          <w:noProof w:val="0"/>
+          <w:lang w:val="en-US"/>
+        </w:rPr>
+        <w:t xml:space="preserve">. </w:t>
+      </w:r>
       <w:r>
         <w:rPr>
           <w:noProof w:val="0"/>
@@ -4180,6 +5155,22 @@
               <w:t xml:space="preserve"> Test Cases</w:t>
             </w:r>
           </w:p>
+          <w:p>
+            <w:pPr>
+              <w:pStyle w:val="Normal"/>
+              <w:bidi w:val="0"/>
+              <w:jc w:val="center"/>
+              <w:rPr>
+                <w:rFonts w:ascii="Calibri" w:hAnsi="Calibri" w:eastAsia="Calibri" w:cs="Calibri"/>
+                <w:b w:val="1"/>
+                <w:bCs w:val="1"/>
+                <w:noProof w:val="0"/>
+                <w:sz w:val="24"/>
+                <w:szCs w:val="24"/>
+                <w:lang w:val="en-US"/>
+              </w:rPr>
+            </w:pPr>
+          </w:p>
         </w:tc>
       </w:tr>
       <w:tr>
@@ -5061,6 +6052,8 @@
         <w:rPr>
           <w:strike w:val="0"/>
           <w:dstrike w:val="0"/>
+          <w:noProof w:val="0"/>
+          <w:lang w:val="en-US"/>
         </w:rPr>
       </w:pPr>
       <w:r>
@@ -5077,23 +6070,7 @@
           <w:strike w:val="0"/>
           <w:dstrike w:val="0"/>
         </w:rPr>
-        <w:t xml:space="preserve">InchesToFeet </w:t>
-      </w:r>
-      <w:r>
-        <w:rPr>
-          <w:strike w:val="0"/>
-          <w:dstrike w:val="0"/>
-        </w:rPr>
-        <w:t>to fix the integer division error.  T</w:t>
-      </w:r>
-      <w:r>
-        <w:rPr>
-          <w:strike w:val="0"/>
-          <w:dstrike w:val="0"/>
-          <w:noProof w:val="0"/>
-          <w:lang w:val="en-US"/>
-        </w:rPr>
-        <w:t xml:space="preserve">he </w:t>
+        <w:t>InchesToFeet</w:t>
       </w:r>
       <w:r>
         <w:rPr>
@@ -5101,19 +6078,22 @@
           <w:bCs w:val="1"/>
           <w:strike w:val="0"/>
           <w:dstrike w:val="0"/>
-          <w:noProof w:val="0"/>
-          <w:lang w:val="en-US"/>
-        </w:rPr>
-        <w:t>Fork This</w:t>
+        </w:rPr>
+        <w:t xml:space="preserve"> </w:t>
       </w:r>
       <w:r>
         <w:rPr>
           <w:strike w:val="0"/>
           <w:dstrike w:val="0"/>
-          <w:noProof w:val="0"/>
-          <w:lang w:val="en-US"/>
-        </w:rPr>
-        <w:t xml:space="preserve"> button creates an editable copy.</w:t>
+        </w:rPr>
+        <w:t>to fix the integer division error</w:t>
+      </w:r>
+      <w:r>
+        <w:rPr>
+          <w:strike w:val="0"/>
+          <w:dstrike w:val="0"/>
+        </w:rPr>
+        <w:t xml:space="preserve">.  </w:t>
       </w:r>
     </w:p>
     <w:p>
@@ -5155,6 +6135,23 @@
         </w:rPr>
         <w:t>Rerun the program for each test in Table 2 and record the results. Verify that all tests passed.</w:t>
       </w:r>
+      <w:r>
+        <w:rPr>
+          <w:rFonts w:ascii="Aptos" w:hAnsi="Aptos" w:eastAsia="Aptos" w:cs="Aptos"/>
+          <w:b w:val="0"/>
+          <w:bCs w:val="0"/>
+          <w:i w:val="0"/>
+          <w:iCs w:val="0"/>
+          <w:caps w:val="0"/>
+          <w:smallCaps w:val="0"/>
+          <w:noProof w:val="0"/>
+          <w:color w:val="000000" w:themeColor="text1" w:themeTint="FF" w:themeShade="FF"/>
+          <w:sz w:val="24"/>
+          <w:szCs w:val="24"/>
+          <w:lang w:val="en-US"/>
+        </w:rPr>
+        <w:t xml:space="preserve"> </w:t>
+      </w:r>
     </w:p>
     <w:p>
       <w:pPr>
@@ -5204,6 +6201,98 @@
       <w:r>
         <w:rPr/>
         <w:t>.</w:t>
+      </w:r>
+    </w:p>
+    <w:p>
+      <w:pPr>
+        <w:pStyle w:val="Normal"/>
+        <w:rPr>
+          <w:i w:val="1"/>
+          <w:iCs w:val="1"/>
+          <w:noProof w:val="0"/>
+          <w:lang w:val="en-US"/>
+        </w:rPr>
+      </w:pPr>
+      <w:r>
+        <w:rPr>
+          <w:i w:val="1"/>
+          <w:iCs w:val="1"/>
+          <w:noProof w:val="0"/>
+          <w:lang w:val="en-US"/>
+        </w:rPr>
+        <w:t xml:space="preserve">SUGGESTION: </w:t>
+      </w:r>
+      <w:r>
+        <w:rPr>
+          <w:i w:val="1"/>
+          <w:iCs w:val="1"/>
+          <w:noProof w:val="0"/>
+          <w:lang w:val="en-US"/>
+        </w:rPr>
+        <w:t>Use t</w:t>
+      </w:r>
+      <w:r>
+        <w:rPr>
+          <w:i w:val="1"/>
+          <w:iCs w:val="1"/>
+          <w:noProof w:val="0"/>
+          <w:lang w:val="en-US"/>
+        </w:rPr>
+        <w:t xml:space="preserve">he debugger to step through every program in this test assignment. The more you practice debugging, </w:t>
+      </w:r>
+      <w:r>
+        <w:rPr>
+          <w:i w:val="1"/>
+          <w:iCs w:val="1"/>
+          <w:noProof w:val="0"/>
+          <w:lang w:val="en-US"/>
+        </w:rPr>
+        <w:t xml:space="preserve">the faster </w:t>
+      </w:r>
+      <w:r>
+        <w:rPr>
+          <w:i w:val="1"/>
+          <w:iCs w:val="1"/>
+          <w:noProof w:val="0"/>
+          <w:lang w:val="en-US"/>
+        </w:rPr>
+        <w:t>you'll</w:t>
+      </w:r>
+      <w:r>
+        <w:rPr>
+          <w:i w:val="1"/>
+          <w:iCs w:val="1"/>
+          <w:noProof w:val="0"/>
+          <w:lang w:val="en-US"/>
+        </w:rPr>
+        <w:t xml:space="preserve"> be at </w:t>
+      </w:r>
+      <w:r>
+        <w:rPr>
+          <w:i w:val="1"/>
+          <w:iCs w:val="1"/>
+          <w:noProof w:val="0"/>
+          <w:lang w:val="en-US"/>
+        </w:rPr>
+        <w:t>identifying</w:t>
+      </w:r>
+      <w:r>
+        <w:rPr>
+          <w:i w:val="1"/>
+          <w:iCs w:val="1"/>
+          <w:noProof w:val="0"/>
+          <w:lang w:val="en-US"/>
+        </w:rPr>
+        <w:t xml:space="preserve"> errors in your project code</w:t>
+      </w:r>
+      <w:r>
+        <w:rPr>
+          <w:i w:val="1"/>
+          <w:iCs w:val="1"/>
+          <w:noProof w:val="0"/>
+          <w:lang w:val="en-US"/>
+        </w:rPr>
+        <w:t>!</w:t>
       </w:r>
     </w:p>
     <w:p>
@@ -5341,7 +6430,7 @@
           <w:noProof w:val="0"/>
           <w:lang w:val="en-US"/>
         </w:rPr>
-        <w:t xml:space="preserve"> and prints</w:t>
+        <w:t xml:space="preserve"> and </w:t>
       </w:r>
       <w:r>
         <w:rPr>
@@ -5350,7 +6439,16 @@
           <w:noProof w:val="0"/>
           <w:lang w:val="en-US"/>
         </w:rPr>
-        <w:t xml:space="preserve"> the equivalent number of minutes. Assume a year has </w:t>
+        <w:t xml:space="preserve">outputs </w:t>
+      </w:r>
+      <w:r>
+        <w:rPr>
+          <w:i w:val="1"/>
+          <w:iCs w:val="1"/>
+          <w:noProof w:val="0"/>
+          <w:lang w:val="en-US"/>
+        </w:rPr>
+        <w:t xml:space="preserve">the equivalent number of minutes. Assume a year has </w:t>
       </w:r>
       <w:r>
         <w:rPr>
@@ -5512,6 +6610,22 @@
               <w:t xml:space="preserve"> Test Cases</w:t>
             </w:r>
           </w:p>
+          <w:p>
+            <w:pPr>
+              <w:pStyle w:val="Normal"/>
+              <w:bidi w:val="0"/>
+              <w:jc w:val="center"/>
+              <w:rPr>
+                <w:rFonts w:ascii="Calibri" w:hAnsi="Calibri" w:eastAsia="Calibri" w:cs="Calibri"/>
+                <w:b w:val="1"/>
+                <w:bCs w:val="1"/>
+                <w:noProof w:val="0"/>
+                <w:sz w:val="24"/>
+                <w:szCs w:val="24"/>
+                <w:lang w:val="en-US"/>
+              </w:rPr>
+            </w:pPr>
+          </w:p>
         </w:tc>
       </w:tr>
       <w:tr>
@@ -6336,6 +7450,15 @@
           <w:lang w:val="en-US"/>
         </w:rPr>
       </w:pPr>
+    </w:p>
+    <w:p>
+      <w:pPr>
+        <w:pStyle w:val="Normal"/>
+        <w:rPr>
+          <w:noProof w:val="0"/>
+          <w:lang w:val="en-US"/>
+        </w:rPr>
+      </w:pPr>
       <w:r>
         <w:rPr>
           <w:noProof w:val="0"/>
@@ -6366,24 +7489,7 @@
           <w:noProof w:val="0"/>
           <w:lang w:val="en-US"/>
         </w:rPr>
-        <w:t xml:space="preserve">class implements the requirements. You can run the program online at </w:t>
-      </w:r>
-      <w:hyperlink r:id="R5b7a277ae80a4856">
-        <w:r>
-          <w:rPr>
-            <w:rStyle w:val="Hyperlink"/>
-            <w:noProof w:val="0"/>
-            <w:lang w:val="en-US"/>
-          </w:rPr>
-          <w:t>https://onlinegdb.com/MCCMmGTIZ</w:t>
-        </w:r>
-      </w:hyperlink>
-      <w:r>
-        <w:rPr>
-          <w:noProof w:val="0"/>
-          <w:lang w:val="en-US"/>
-        </w:rPr>
-        <w:t xml:space="preserve">.  </w:t>
+        <w:t xml:space="preserve">class implements the requirements. </w:t>
       </w:r>
     </w:p>
     <w:p>
@@ -6477,7 +7583,7 @@
           <w:noProof w:val="0"/>
           <w:lang w:val="en-US"/>
         </w:rPr>
-        <w:t>, while test #4 fail</w:t>
+        <w:t>, while test 4 fail</w:t>
       </w:r>
       <w:r>
         <w:rPr>
@@ -7542,18 +8648,6 @@
       </w:pPr>
       <w:r>
         <w:rPr/>
-        <w:t xml:space="preserve">Fork </w:t>
-      </w:r>
-      <w:r>
-        <w:rPr/>
-        <w:t xml:space="preserve">the code </w:t>
-      </w:r>
-      <w:r>
-        <w:rPr/>
-        <w:t xml:space="preserve">to create an editable copy. </w:t>
-      </w:r>
-      <w:r>
-        <w:rPr/>
         <w:t xml:space="preserve">Update the code to declare variable </w:t>
       </w:r>
       <w:r>
@@ -7702,7 +8796,15 @@
       </w:r>
       <w:r>
         <w:rPr/>
-        <w:t>and numeric literals are al</w:t>
+        <w:t xml:space="preserve">and </w:t>
+      </w:r>
+      <w:r>
+        <w:rPr/>
+        <w:t xml:space="preserve">the </w:t>
+      </w:r>
+      <w:r>
+        <w:rPr/>
+        <w:t>numeric literals are al</w:t>
       </w:r>
       <w:r>
         <w:rPr/>
@@ -8150,7 +9252,70 @@
             </w:r>
             <w:r>
               <w:rPr/>
-              <w:t xml:space="preserve"> the actual variable type. Creates a copy of the value stored in memory as a long.</w:t>
+              <w:t xml:space="preserve"> the </w:t>
+            </w:r>
+            <w:r>
+              <w:rPr/>
+              <w:t xml:space="preserve">type of </w:t>
+            </w:r>
+            <w:r>
+              <w:rPr/>
+              <w:t>variable</w:t>
+            </w:r>
+            <w:r>
+              <w:rPr/>
+              <w:t xml:space="preserve"> </w:t>
+            </w:r>
+            <w:r>
+              <w:rPr>
+                <w:b w:val="1"/>
+                <w:bCs w:val="1"/>
+              </w:rPr>
+              <w:t>years</w:t>
+            </w:r>
+            <w:r>
+              <w:rPr/>
+              <w:t xml:space="preserve">. </w:t>
+            </w:r>
+          </w:p>
+          <w:p>
+            <w:pPr>
+              <w:pStyle w:val="Normal"/>
+              <w:bidi w:val="0"/>
+              <w:spacing w:line="240" w:lineRule="auto"/>
+              <w:jc w:val="center"/>
+            </w:pPr>
+            <w:r>
+              <w:rPr/>
+              <w:t>Java</w:t>
+            </w:r>
+            <w:r>
+              <w:rPr/>
+              <w:t xml:space="preserve"> </w:t>
+            </w:r>
+            <w:r>
+              <w:rPr/>
+              <w:t xml:space="preserve">creates </w:t>
+            </w:r>
+            <w:r>
+              <w:rPr/>
+              <w:t xml:space="preserve">a </w:t>
+            </w:r>
+            <w:r>
+              <w:rPr/>
+              <w:t xml:space="preserve">temporary </w:t>
+            </w:r>
+            <w:r>
+              <w:rPr/>
+              <w:t xml:space="preserve">copy stored in memory as </w:t>
+            </w:r>
+            <w:r>
+              <w:rPr/>
+              <w:t>long</w:t>
+            </w:r>
+            <w:r>
+              <w:rPr/>
+              <w:t>.</w:t>
             </w:r>
           </w:p>
         </w:tc>
@@ -9598,32 +10763,14 @@
           <w:noProof w:val="0"/>
           <w:lang w:val="en-US"/>
         </w:rPr>
-        <w:t xml:space="preserve">class implements the requirements. You can run the program online at </w:t>
-      </w:r>
-      <w:hyperlink r:id="Rd1fa12efe37c4c50">
-        <w:r>
-          <w:rPr>
-            <w:rStyle w:val="Hyperlink"/>
-            <w:noProof w:val="0"/>
-            <w:lang w:val="en-US"/>
-          </w:rPr>
-          <w:t>https://onlinegdb.com/</w:t>
-        </w:r>
-        <w:r>
-          <w:rPr>
-            <w:rStyle w:val="Hyperlink"/>
-            <w:noProof w:val="0"/>
-            <w:lang w:val="en-US"/>
-          </w:rPr>
-          <w:t>62RWeV1M3</w:t>
-        </w:r>
-      </w:hyperlink>
-      <w:r>
-        <w:rPr>
-          <w:noProof w:val="0"/>
-          <w:lang w:val="en-US"/>
-        </w:rPr>
-        <w:t xml:space="preserve">.  </w:t>
+        <w:t xml:space="preserve">class implements the requirements. </w:t>
+      </w:r>
+      <w:r>
+        <w:rPr>
+          <w:noProof w:val="0"/>
+          <w:lang w:val="en-US"/>
+        </w:rPr>
+        <w:t xml:space="preserve"> </w:t>
       </w:r>
     </w:p>
     <w:tbl>
@@ -9678,6 +10825,22 @@
               <w:t>Table 6: Average Test Cases</w:t>
             </w:r>
           </w:p>
+          <w:p>
+            <w:pPr>
+              <w:pStyle w:val="Normal"/>
+              <w:bidi w:val="0"/>
+              <w:jc w:val="center"/>
+              <w:rPr>
+                <w:rFonts w:ascii="Calibri" w:hAnsi="Calibri" w:eastAsia="Calibri" w:cs="Calibri"/>
+                <w:b w:val="1"/>
+                <w:bCs w:val="1"/>
+                <w:noProof w:val="0"/>
+                <w:sz w:val="24"/>
+                <w:szCs w:val="24"/>
+                <w:lang w:val="en-US"/>
+              </w:rPr>
+            </w:pPr>
+          </w:p>
         </w:tc>
       </w:tr>
       <w:tr>
@@ -11206,40 +12369,7 @@
           <w:noProof w:val="0"/>
           <w:lang w:val="en-US"/>
         </w:rPr>
-        <w:t xml:space="preserve">class implements the requirements. You can run the program online at </w:t>
-      </w:r>
-      <w:hyperlink r:id="Rc2244ee8ec52400c">
-        <w:r>
-          <w:rPr>
-            <w:rStyle w:val="Hyperlink"/>
-            <w:noProof w:val="0"/>
-            <w:lang w:val="en-US"/>
-          </w:rPr>
-          <w:t>https://</w:t>
-        </w:r>
-        <w:r>
-          <w:rPr>
-            <w:rStyle w:val="Hyperlink"/>
-            <w:noProof w:val="0"/>
-            <w:lang w:val="en-US"/>
-          </w:rPr>
-          <w:t>onlinegdb.com/</w:t>
-        </w:r>
-        <w:r>
-          <w:rPr>
-            <w:rStyle w:val="Hyperlink"/>
-            <w:noProof w:val="0"/>
-            <w:lang w:val="en-US"/>
-          </w:rPr>
-          <w:t>0G8CvlcRL</w:t>
-        </w:r>
-      </w:hyperlink>
-      <w:r>
-        <w:rPr>
-          <w:noProof w:val="0"/>
-          <w:lang w:val="en-US"/>
-        </w:rPr>
-        <w:t xml:space="preserve">.  </w:t>
+        <w:t xml:space="preserve">class implements the requirements. </w:t>
       </w:r>
     </w:p>
     <w:tbl>
@@ -11292,8 +12422,48 @@
                 <w:szCs w:val="24"/>
                 <w:lang w:val="en-US"/>
               </w:rPr>
-              <w:t>Table 8: TransmissionRate Test Cases</w:t>
-            </w:r>
+              <w:t xml:space="preserve">Table 8: </w:t>
+            </w:r>
+            <w:r>
+              <w:rPr>
+                <w:rFonts w:ascii="Calibri" w:hAnsi="Calibri" w:eastAsia="Calibri" w:cs="Calibri"/>
+                <w:b w:val="1"/>
+                <w:bCs w:val="1"/>
+                <w:noProof w:val="0"/>
+                <w:sz w:val="24"/>
+                <w:szCs w:val="24"/>
+                <w:lang w:val="en-US"/>
+              </w:rPr>
+              <w:t>TransmissionRate</w:t>
+            </w:r>
+            <w:r>
+              <w:rPr>
+                <w:rFonts w:ascii="Calibri" w:hAnsi="Calibri" w:eastAsia="Calibri" w:cs="Calibri"/>
+                <w:b w:val="1"/>
+                <w:bCs w:val="1"/>
+                <w:noProof w:val="0"/>
+                <w:sz w:val="24"/>
+                <w:szCs w:val="24"/>
+                <w:lang w:val="en-US"/>
+              </w:rPr>
+              <w:t xml:space="preserve"> Test Cases</w:t>
+            </w:r>
+          </w:p>
+          <w:p>
+            <w:pPr>
+              <w:pStyle w:val="Normal"/>
+              <w:bidi w:val="0"/>
+              <w:jc w:val="center"/>
+              <w:rPr>
+                <w:rFonts w:ascii="Calibri" w:hAnsi="Calibri" w:eastAsia="Calibri" w:cs="Calibri"/>
+                <w:b w:val="1"/>
+                <w:bCs w:val="1"/>
+                <w:noProof w:val="0"/>
+                <w:sz w:val="24"/>
+                <w:szCs w:val="24"/>
+                <w:lang w:val="en-US"/>
+              </w:rPr>
+            </w:pPr>
           </w:p>
         </w:tc>
       </w:tr>
@@ -13989,9 +15159,6 @@
       <w:pPr>
         <w:pStyle w:val="Normal"/>
       </w:pPr>
-      <w:r>
-        <w:br w:type="page"/>
-      </w:r>
     </w:p>
     <w:p>
       <w:pPr>
@@ -18239,6 +19406,454 @@
 
 <file path=word/numbering.xml><?xml version="1.0" encoding="utf-8"?>
 <w:numbering xmlns:w="http://schemas.openxmlformats.org/wordprocessingml/2006/main">
+  <w:abstractNum xmlns:w="http://schemas.openxmlformats.org/wordprocessingml/2006/main" w:abstractNumId="32">
+    <w:nsid w:val="2b9007e4"/>
+    <w:multiLevelType xmlns:w="http://schemas.openxmlformats.org/wordprocessingml/2006/main" w:val="hybridMultilevel"/>
+    <w:lvl xmlns:w="http://schemas.openxmlformats.org/wordprocessingml/2006/main" w:ilvl="0">
+      <w:start w:val="1"/>
+      <w:numFmt w:val="bullet"/>
+      <w:lvlText w:val=""/>
+      <w:lvlJc w:val="left"/>
+      <w:pPr>
+        <w:ind w:left="720" w:hanging="360"/>
+      </w:pPr>
+      <w:rPr>
+        <w:rFonts w:hint="default" w:ascii="Symbol" w:hAnsi="Symbol"/>
+      </w:rPr>
+    </w:lvl>
+    <w:lvl xmlns:w="http://schemas.openxmlformats.org/wordprocessingml/2006/main" w:ilvl="1">
+      <w:start w:val="1"/>
+      <w:numFmt w:val="bullet"/>
+      <w:lvlText w:val="o"/>
+      <w:lvlJc w:val="left"/>
+      <w:pPr>
+        <w:ind w:left="1440" w:hanging="360"/>
+      </w:pPr>
+      <w:rPr>
+        <w:rFonts w:hint="default" w:ascii="Courier New" w:hAnsi="Courier New"/>
+      </w:rPr>
+    </w:lvl>
+    <w:lvl xmlns:w="http://schemas.openxmlformats.org/wordprocessingml/2006/main" w:ilvl="2">
+      <w:start w:val="1"/>
+      <w:numFmt w:val="bullet"/>
+      <w:lvlText w:val=""/>
+      <w:lvlJc w:val="left"/>
+      <w:pPr>
+        <w:ind w:left="2160" w:hanging="360"/>
+      </w:pPr>
+      <w:rPr>
+        <w:rFonts w:hint="default" w:ascii="Wingdings" w:hAnsi="Wingdings"/>
+      </w:rPr>
+    </w:lvl>
+    <w:lvl xmlns:w="http://schemas.openxmlformats.org/wordprocessingml/2006/main" w:ilvl="3">
+      <w:start w:val="1"/>
+      <w:numFmt w:val="bullet"/>
+      <w:lvlText w:val=""/>
+      <w:lvlJc w:val="left"/>
+      <w:pPr>
+        <w:ind w:left="2880" w:hanging="360"/>
+      </w:pPr>
+      <w:rPr>
+        <w:rFonts w:hint="default" w:ascii="Symbol" w:hAnsi="Symbol"/>
+      </w:rPr>
+    </w:lvl>
+    <w:lvl xmlns:w="http://schemas.openxmlformats.org/wordprocessingml/2006/main" w:ilvl="4">
+      <w:start w:val="1"/>
+      <w:numFmt w:val="bullet"/>
+      <w:lvlText w:val="o"/>
+      <w:lvlJc w:val="left"/>
+      <w:pPr>
+        <w:ind w:left="3600" w:hanging="360"/>
+      </w:pPr>
+      <w:rPr>
+        <w:rFonts w:hint="default" w:ascii="Courier New" w:hAnsi="Courier New"/>
+      </w:rPr>
+    </w:lvl>
+    <w:lvl xmlns:w="http://schemas.openxmlformats.org/wordprocessingml/2006/main" w:ilvl="5">
+      <w:start w:val="1"/>
+      <w:numFmt w:val="bullet"/>
+      <w:lvlText w:val=""/>
+      <w:lvlJc w:val="left"/>
+      <w:pPr>
+        <w:ind w:left="4320" w:hanging="360"/>
+      </w:pPr>
+      <w:rPr>
+        <w:rFonts w:hint="default" w:ascii="Wingdings" w:hAnsi="Wingdings"/>
+      </w:rPr>
+    </w:lvl>
+    <w:lvl xmlns:w="http://schemas.openxmlformats.org/wordprocessingml/2006/main" w:ilvl="6">
+      <w:start w:val="1"/>
+      <w:numFmt w:val="bullet"/>
+      <w:lvlText w:val=""/>
+      <w:lvlJc w:val="left"/>
+      <w:pPr>
+        <w:ind w:left="5040" w:hanging="360"/>
+      </w:pPr>
+      <w:rPr>
+        <w:rFonts w:hint="default" w:ascii="Symbol" w:hAnsi="Symbol"/>
+      </w:rPr>
+    </w:lvl>
+    <w:lvl xmlns:w="http://schemas.openxmlformats.org/wordprocessingml/2006/main" w:ilvl="7">
+      <w:start w:val="1"/>
+      <w:numFmt w:val="bullet"/>
+      <w:lvlText w:val="o"/>
+      <w:lvlJc w:val="left"/>
+      <w:pPr>
+        <w:ind w:left="5760" w:hanging="360"/>
+      </w:pPr>
+      <w:rPr>
+        <w:rFonts w:hint="default" w:ascii="Courier New" w:hAnsi="Courier New"/>
+      </w:rPr>
+    </w:lvl>
+    <w:lvl xmlns:w="http://schemas.openxmlformats.org/wordprocessingml/2006/main" w:ilvl="8">
+      <w:start w:val="1"/>
+      <w:numFmt w:val="bullet"/>
+      <w:lvlText w:val=""/>
+      <w:lvlJc w:val="left"/>
+      <w:pPr>
+        <w:ind w:left="6480" w:hanging="360"/>
+      </w:pPr>
+      <w:rPr>
+        <w:rFonts w:hint="default" w:ascii="Wingdings" w:hAnsi="Wingdings"/>
+      </w:rPr>
+    </w:lvl>
+  </w:abstractNum>
+  <w:abstractNum xmlns:w="http://schemas.openxmlformats.org/wordprocessingml/2006/main" w:abstractNumId="31">
+    <w:nsid w:val="3a655dd4"/>
+    <w:multiLevelType xmlns:w="http://schemas.openxmlformats.org/wordprocessingml/2006/main" w:val="hybridMultilevel"/>
+    <w:lvl xmlns:w="http://schemas.openxmlformats.org/wordprocessingml/2006/main" w:ilvl="0">
+      <w:start w:val="1"/>
+      <w:numFmt w:val="bullet"/>
+      <w:lvlText w:val=""/>
+      <w:lvlJc w:val="left"/>
+      <w:pPr>
+        <w:ind w:left="720" w:hanging="360"/>
+      </w:pPr>
+      <w:rPr>
+        <w:rFonts w:hint="default" w:ascii="Symbol" w:hAnsi="Symbol"/>
+      </w:rPr>
+    </w:lvl>
+    <w:lvl xmlns:w="http://schemas.openxmlformats.org/wordprocessingml/2006/main" w:ilvl="1">
+      <w:start w:val="1"/>
+      <w:numFmt w:val="bullet"/>
+      <w:lvlText w:val="o"/>
+      <w:lvlJc w:val="left"/>
+      <w:pPr>
+        <w:ind w:left="1440" w:hanging="360"/>
+      </w:pPr>
+      <w:rPr>
+        <w:rFonts w:hint="default" w:ascii="Courier New" w:hAnsi="Courier New"/>
+      </w:rPr>
+    </w:lvl>
+    <w:lvl xmlns:w="http://schemas.openxmlformats.org/wordprocessingml/2006/main" w:ilvl="2">
+      <w:start w:val="1"/>
+      <w:numFmt w:val="bullet"/>
+      <w:lvlText w:val=""/>
+      <w:lvlJc w:val="left"/>
+      <w:pPr>
+        <w:ind w:left="2160" w:hanging="360"/>
+      </w:pPr>
+      <w:rPr>
+        <w:rFonts w:hint="default" w:ascii="Wingdings" w:hAnsi="Wingdings"/>
+      </w:rPr>
+    </w:lvl>
+    <w:lvl xmlns:w="http://schemas.openxmlformats.org/wordprocessingml/2006/main" w:ilvl="3">
+      <w:start w:val="1"/>
+      <w:numFmt w:val="bullet"/>
+      <w:lvlText w:val=""/>
+      <w:lvlJc w:val="left"/>
+      <w:pPr>
+        <w:ind w:left="2880" w:hanging="360"/>
+      </w:pPr>
+      <w:rPr>
+        <w:rFonts w:hint="default" w:ascii="Symbol" w:hAnsi="Symbol"/>
+      </w:rPr>
+    </w:lvl>
+    <w:lvl xmlns:w="http://schemas.openxmlformats.org/wordprocessingml/2006/main" w:ilvl="4">
+      <w:start w:val="1"/>
+      <w:numFmt w:val="bullet"/>
+      <w:lvlText w:val="o"/>
+      <w:lvlJc w:val="left"/>
+      <w:pPr>
+        <w:ind w:left="3600" w:hanging="360"/>
+      </w:pPr>
+      <w:rPr>
+        <w:rFonts w:hint="default" w:ascii="Courier New" w:hAnsi="Courier New"/>
+      </w:rPr>
+    </w:lvl>
+    <w:lvl xmlns:w="http://schemas.openxmlformats.org/wordprocessingml/2006/main" w:ilvl="5">
+      <w:start w:val="1"/>
+      <w:numFmt w:val="bullet"/>
+      <w:lvlText w:val=""/>
+      <w:lvlJc w:val="left"/>
+      <w:pPr>
+        <w:ind w:left="4320" w:hanging="360"/>
+      </w:pPr>
+      <w:rPr>
+        <w:rFonts w:hint="default" w:ascii="Wingdings" w:hAnsi="Wingdings"/>
+      </w:rPr>
+    </w:lvl>
+    <w:lvl xmlns:w="http://schemas.openxmlformats.org/wordprocessingml/2006/main" w:ilvl="6">
+      <w:start w:val="1"/>
+      <w:numFmt w:val="bullet"/>
+      <w:lvlText w:val=""/>
+      <w:lvlJc w:val="left"/>
+      <w:pPr>
+        <w:ind w:left="5040" w:hanging="360"/>
+      </w:pPr>
+      <w:rPr>
+        <w:rFonts w:hint="default" w:ascii="Symbol" w:hAnsi="Symbol"/>
+      </w:rPr>
+    </w:lvl>
+    <w:lvl xmlns:w="http://schemas.openxmlformats.org/wordprocessingml/2006/main" w:ilvl="7">
+      <w:start w:val="1"/>
+      <w:numFmt w:val="bullet"/>
+      <w:lvlText w:val="o"/>
+      <w:lvlJc w:val="left"/>
+      <w:pPr>
+        <w:ind w:left="5760" w:hanging="360"/>
+      </w:pPr>
+      <w:rPr>
+        <w:rFonts w:hint="default" w:ascii="Courier New" w:hAnsi="Courier New"/>
+      </w:rPr>
+    </w:lvl>
+    <w:lvl xmlns:w="http://schemas.openxmlformats.org/wordprocessingml/2006/main" w:ilvl="8">
+      <w:start w:val="1"/>
+      <w:numFmt w:val="bullet"/>
+      <w:lvlText w:val=""/>
+      <w:lvlJc w:val="left"/>
+      <w:pPr>
+        <w:ind w:left="6480" w:hanging="360"/>
+      </w:pPr>
+      <w:rPr>
+        <w:rFonts w:hint="default" w:ascii="Wingdings" w:hAnsi="Wingdings"/>
+      </w:rPr>
+    </w:lvl>
+  </w:abstractNum>
+  <w:abstractNum xmlns:w="http://schemas.openxmlformats.org/wordprocessingml/2006/main" w:abstractNumId="30">
+    <w:nsid w:val="662151b5"/>
+    <w:multiLevelType xmlns:w="http://schemas.openxmlformats.org/wordprocessingml/2006/main" w:val="hybridMultilevel"/>
+    <w:lvl xmlns:w="http://schemas.openxmlformats.org/wordprocessingml/2006/main" w:ilvl="0">
+      <w:start w:val="1"/>
+      <w:numFmt w:val="bullet"/>
+      <w:lvlText w:val=""/>
+      <w:lvlJc w:val="left"/>
+      <w:pPr>
+        <w:ind w:left="720" w:hanging="360"/>
+      </w:pPr>
+      <w:rPr>
+        <w:rFonts w:hint="default" w:ascii="Symbol" w:hAnsi="Symbol"/>
+      </w:rPr>
+    </w:lvl>
+    <w:lvl xmlns:w="http://schemas.openxmlformats.org/wordprocessingml/2006/main" w:ilvl="1">
+      <w:start w:val="1"/>
+      <w:numFmt w:val="bullet"/>
+      <w:lvlText w:val="o"/>
+      <w:lvlJc w:val="left"/>
+      <w:pPr>
+        <w:ind w:left="1440" w:hanging="360"/>
+      </w:pPr>
+      <w:rPr>
+        <w:rFonts w:hint="default" w:ascii="Courier New" w:hAnsi="Courier New"/>
+      </w:rPr>
+    </w:lvl>
+    <w:lvl xmlns:w="http://schemas.openxmlformats.org/wordprocessingml/2006/main" w:ilvl="2">
+      <w:start w:val="1"/>
+      <w:numFmt w:val="bullet"/>
+      <w:lvlText w:val=""/>
+      <w:lvlJc w:val="left"/>
+      <w:pPr>
+        <w:ind w:left="2160" w:hanging="360"/>
+      </w:pPr>
+      <w:rPr>
+        <w:rFonts w:hint="default" w:ascii="Wingdings" w:hAnsi="Wingdings"/>
+      </w:rPr>
+    </w:lvl>
+    <w:lvl xmlns:w="http://schemas.openxmlformats.org/wordprocessingml/2006/main" w:ilvl="3">
+      <w:start w:val="1"/>
+      <w:numFmt w:val="bullet"/>
+      <w:lvlText w:val=""/>
+      <w:lvlJc w:val="left"/>
+      <w:pPr>
+        <w:ind w:left="2880" w:hanging="360"/>
+      </w:pPr>
+      <w:rPr>
+        <w:rFonts w:hint="default" w:ascii="Symbol" w:hAnsi="Symbol"/>
+      </w:rPr>
+    </w:lvl>
+    <w:lvl xmlns:w="http://schemas.openxmlformats.org/wordprocessingml/2006/main" w:ilvl="4">
+      <w:start w:val="1"/>
+      <w:numFmt w:val="bullet"/>
+      <w:lvlText w:val="o"/>
+      <w:lvlJc w:val="left"/>
+      <w:pPr>
+        <w:ind w:left="3600" w:hanging="360"/>
+      </w:pPr>
+      <w:rPr>
+        <w:rFonts w:hint="default" w:ascii="Courier New" w:hAnsi="Courier New"/>
+      </w:rPr>
+    </w:lvl>
+    <w:lvl xmlns:w="http://schemas.openxmlformats.org/wordprocessingml/2006/main" w:ilvl="5">
+      <w:start w:val="1"/>
+      <w:numFmt w:val="bullet"/>
+      <w:lvlText w:val=""/>
+      <w:lvlJc w:val="left"/>
+      <w:pPr>
+        <w:ind w:left="4320" w:hanging="360"/>
+      </w:pPr>
+      <w:rPr>
+        <w:rFonts w:hint="default" w:ascii="Wingdings" w:hAnsi="Wingdings"/>
+      </w:rPr>
+    </w:lvl>
+    <w:lvl xmlns:w="http://schemas.openxmlformats.org/wordprocessingml/2006/main" w:ilvl="6">
+      <w:start w:val="1"/>
+      <w:numFmt w:val="bullet"/>
+      <w:lvlText w:val=""/>
+      <w:lvlJc w:val="left"/>
+      <w:pPr>
+        <w:ind w:left="5040" w:hanging="360"/>
+      </w:pPr>
+      <w:rPr>
+        <w:rFonts w:hint="default" w:ascii="Symbol" w:hAnsi="Symbol"/>
+      </w:rPr>
+    </w:lvl>
+    <w:lvl xmlns:w="http://schemas.openxmlformats.org/wordprocessingml/2006/main" w:ilvl="7">
+      <w:start w:val="1"/>
+      <w:numFmt w:val="bullet"/>
+      <w:lvlText w:val="o"/>
+      <w:lvlJc w:val="left"/>
+      <w:pPr>
+        <w:ind w:left="5760" w:hanging="360"/>
+      </w:pPr>
+      <w:rPr>
+        <w:rFonts w:hint="default" w:ascii="Courier New" w:hAnsi="Courier New"/>
+      </w:rPr>
+    </w:lvl>
+    <w:lvl xmlns:w="http://schemas.openxmlformats.org/wordprocessingml/2006/main" w:ilvl="8">
+      <w:start w:val="1"/>
+      <w:numFmt w:val="bullet"/>
+      <w:lvlText w:val=""/>
+      <w:lvlJc w:val="left"/>
+      <w:pPr>
+        <w:ind w:left="6480" w:hanging="360"/>
+      </w:pPr>
+      <w:rPr>
+        <w:rFonts w:hint="default" w:ascii="Wingdings" w:hAnsi="Wingdings"/>
+      </w:rPr>
+    </w:lvl>
+  </w:abstractNum>
+  <w:abstractNum xmlns:w="http://schemas.openxmlformats.org/wordprocessingml/2006/main" w:abstractNumId="29">
+    <w:nsid w:val="2caa7242"/>
+    <w:multiLevelType xmlns:w="http://schemas.openxmlformats.org/wordprocessingml/2006/main" w:val="hybridMultilevel"/>
+    <w:lvl xmlns:w="http://schemas.openxmlformats.org/wordprocessingml/2006/main" w:ilvl="0">
+      <w:start w:val="1"/>
+      <w:numFmt w:val="bullet"/>
+      <w:lvlText w:val=""/>
+      <w:lvlJc w:val="left"/>
+      <w:pPr>
+        <w:ind w:left="720" w:hanging="360"/>
+      </w:pPr>
+      <w:rPr>
+        <w:rFonts w:hint="default" w:ascii="Symbol" w:hAnsi="Symbol"/>
+      </w:rPr>
+    </w:lvl>
+    <w:lvl xmlns:w="http://schemas.openxmlformats.org/wordprocessingml/2006/main" w:ilvl="1">
+      <w:start w:val="1"/>
+      <w:numFmt w:val="bullet"/>
+      <w:lvlText w:val="o"/>
+      <w:lvlJc w:val="left"/>
+      <w:pPr>
+        <w:ind w:left="1440" w:hanging="360"/>
+      </w:pPr>
+      <w:rPr>
+        <w:rFonts w:hint="default" w:ascii="Courier New" w:hAnsi="Courier New"/>
+      </w:rPr>
+    </w:lvl>
+    <w:lvl xmlns:w="http://schemas.openxmlformats.org/wordprocessingml/2006/main" w:ilvl="2">
+      <w:start w:val="1"/>
+      <w:numFmt w:val="bullet"/>
+      <w:lvlText w:val=""/>
+      <w:lvlJc w:val="left"/>
+      <w:pPr>
+        <w:ind w:left="2160" w:hanging="360"/>
+      </w:pPr>
+      <w:rPr>
+        <w:rFonts w:hint="default" w:ascii="Wingdings" w:hAnsi="Wingdings"/>
+      </w:rPr>
+    </w:lvl>
+    <w:lvl xmlns:w="http://schemas.openxmlformats.org/wordprocessingml/2006/main" w:ilvl="3">
+      <w:start w:val="1"/>
+      <w:numFmt w:val="bullet"/>
+      <w:lvlText w:val=""/>
+      <w:lvlJc w:val="left"/>
+      <w:pPr>
+        <w:ind w:left="2880" w:hanging="360"/>
+      </w:pPr>
+      <w:rPr>
+        <w:rFonts w:hint="default" w:ascii="Symbol" w:hAnsi="Symbol"/>
+      </w:rPr>
+    </w:lvl>
+    <w:lvl xmlns:w="http://schemas.openxmlformats.org/wordprocessingml/2006/main" w:ilvl="4">
+      <w:start w:val="1"/>
+      <w:numFmt w:val="bullet"/>
+      <w:lvlText w:val="o"/>
+      <w:lvlJc w:val="left"/>
+      <w:pPr>
+        <w:ind w:left="3600" w:hanging="360"/>
+      </w:pPr>
+      <w:rPr>
+        <w:rFonts w:hint="default" w:ascii="Courier New" w:hAnsi="Courier New"/>
+      </w:rPr>
+    </w:lvl>
+    <w:lvl xmlns:w="http://schemas.openxmlformats.org/wordprocessingml/2006/main" w:ilvl="5">
+      <w:start w:val="1"/>
+      <w:numFmt w:val="bullet"/>
+      <w:lvlText w:val=""/>
+      <w:lvlJc w:val="left"/>
+      <w:pPr>
+        <w:ind w:left="4320" w:hanging="360"/>
+      </w:pPr>
+      <w:rPr>
+        <w:rFonts w:hint="default" w:ascii="Wingdings" w:hAnsi="Wingdings"/>
+      </w:rPr>
+    </w:lvl>
+    <w:lvl xmlns:w="http://schemas.openxmlformats.org/wordprocessingml/2006/main" w:ilvl="6">
+      <w:start w:val="1"/>
+      <w:numFmt w:val="bullet"/>
+      <w:lvlText w:val=""/>
+      <w:lvlJc w:val="left"/>
+      <w:pPr>
+        <w:ind w:left="5040" w:hanging="360"/>
+      </w:pPr>
+      <w:rPr>
+        <w:rFonts w:hint="default" w:ascii="Symbol" w:hAnsi="Symbol"/>
+      </w:rPr>
+    </w:lvl>
+    <w:lvl xmlns:w="http://schemas.openxmlformats.org/wordprocessingml/2006/main" w:ilvl="7">
+      <w:start w:val="1"/>
+      <w:numFmt w:val="bullet"/>
+      <w:lvlText w:val="o"/>
+      <w:lvlJc w:val="left"/>
+      <w:pPr>
+        <w:ind w:left="5760" w:hanging="360"/>
+      </w:pPr>
+      <w:rPr>
+        <w:rFonts w:hint="default" w:ascii="Courier New" w:hAnsi="Courier New"/>
+      </w:rPr>
+    </w:lvl>
+    <w:lvl xmlns:w="http://schemas.openxmlformats.org/wordprocessingml/2006/main" w:ilvl="8">
+      <w:start w:val="1"/>
+      <w:numFmt w:val="bullet"/>
+      <w:lvlText w:val=""/>
+      <w:lvlJc w:val="left"/>
+      <w:pPr>
+        <w:ind w:left="6480" w:hanging="360"/>
+      </w:pPr>
+      <w:rPr>
+        <w:rFonts w:hint="default" w:ascii="Wingdings" w:hAnsi="Wingdings"/>
+      </w:rPr>
+    </w:lvl>
+  </w:abstractNum>
   <w:abstractNum xmlns:w="http://schemas.openxmlformats.org/wordprocessingml/2006/main" w:abstractNumId="28">
     <w:nsid w:val="117331d6"/>
     <w:multiLevelType xmlns:w="http://schemas.openxmlformats.org/wordprocessingml/2006/main" w:val="hybridMultilevel"/>
@@ -21321,6 +22936,18 @@
       </w:rPr>
     </w:lvl>
   </w:abstractNum>
+  <w:num w:numId="32">
+    <w:abstractNumId w:val="32"/>
+  </w:num>
+  <w:num w:numId="31">
+    <w:abstractNumId w:val="31"/>
+  </w:num>
+  <w:num w:numId="30">
+    <w:abstractNumId w:val="30"/>
+  </w:num>
+  <w:num w:numId="29">
+    <w:abstractNumId w:val="29"/>
+  </w:num>
   <w:num w:numId="28">
     <w:abstractNumId w:val="28"/>
   </w:num>

</xml_diff>

<commit_message>
revise week3 instructions with debugging
</commit_message>
<xml_diff>
--- a/week2/week2_test_assignment.docx
+++ b/week2/week2_test_assignment.docx
@@ -4407,8 +4407,19 @@
     <w:p>
       <w:pPr>
         <w:pStyle w:val="Normal"/>
-        <w:rPr>
-          <w:noProof w:val="0"/>
+        <w:ind w:left="0"/>
+        <w:rPr>
+          <w:rFonts w:ascii="Aptos" w:hAnsi="Aptos" w:eastAsia="Aptos" w:cs="Aptos"/>
+          <w:b w:val="0"/>
+          <w:bCs w:val="0"/>
+          <w:i w:val="0"/>
+          <w:iCs w:val="0"/>
+          <w:caps w:val="0"/>
+          <w:smallCaps w:val="0"/>
+          <w:noProof w:val="0"/>
+          <w:color w:val="000000" w:themeColor="text1" w:themeTint="FF" w:themeShade="FF"/>
+          <w:sz w:val="24"/>
+          <w:szCs w:val="24"/>
           <w:lang w:val="en-US"/>
         </w:rPr>
       </w:pPr>
@@ -4462,6 +4473,146 @@
           <w:lang w:val="en-US"/>
         </w:rPr>
         <w:t>, you can “Step Return/Step Out” or Terminate/Finish the session and start over.</w:t>
+      </w:r>
+      <w:r>
+        <w:rPr>
+          <w:rFonts w:ascii="Aptos" w:hAnsi="Aptos" w:eastAsia="Aptos" w:cs="Aptos"/>
+          <w:b w:val="0"/>
+          <w:bCs w:val="0"/>
+          <w:i w:val="0"/>
+          <w:iCs w:val="0"/>
+          <w:caps w:val="0"/>
+          <w:smallCaps w:val="0"/>
+          <w:strike w:val="0"/>
+          <w:dstrike w:val="0"/>
+          <w:noProof w:val="0"/>
+          <w:color w:val="000000" w:themeColor="text1" w:themeTint="FF" w:themeShade="FF"/>
+          <w:sz w:val="24"/>
+          <w:szCs w:val="24"/>
+          <w:u w:val="none"/>
+          <w:lang w:val="en-US"/>
+        </w:rPr>
+        <w:t xml:space="preserve"> To run the program with a different input value, press </w:t>
+      </w:r>
+      <w:r>
+        <w:rPr>
+          <w:rFonts w:ascii="Aptos" w:hAnsi="Aptos" w:eastAsia="Aptos" w:cs="Aptos"/>
+          <w:b w:val="1"/>
+          <w:bCs w:val="1"/>
+          <w:i w:val="0"/>
+          <w:iCs w:val="0"/>
+          <w:caps w:val="0"/>
+          <w:smallCaps w:val="0"/>
+          <w:strike w:val="0"/>
+          <w:dstrike w:val="0"/>
+          <w:noProof w:val="0"/>
+          <w:color w:val="000000" w:themeColor="text1" w:themeTint="FF" w:themeShade="FF"/>
+          <w:sz w:val="24"/>
+          <w:szCs w:val="24"/>
+          <w:u w:val="none"/>
+          <w:lang w:val="en-US"/>
+        </w:rPr>
+        <w:t>Resume/Continue</w:t>
+      </w:r>
+      <w:r>
+        <w:rPr>
+          <w:rFonts w:ascii="Aptos" w:hAnsi="Aptos" w:eastAsia="Aptos" w:cs="Aptos"/>
+          <w:b w:val="0"/>
+          <w:bCs w:val="0"/>
+          <w:i w:val="0"/>
+          <w:iCs w:val="0"/>
+          <w:caps w:val="0"/>
+          <w:smallCaps w:val="0"/>
+          <w:strike w:val="0"/>
+          <w:dstrike w:val="0"/>
+          <w:noProof w:val="0"/>
+          <w:color w:val="000000" w:themeColor="text1" w:themeTint="FF" w:themeShade="FF"/>
+          <w:sz w:val="24"/>
+          <w:szCs w:val="24"/>
+          <w:u w:val="none"/>
+          <w:lang w:val="en-US"/>
+        </w:rPr>
+        <w:t xml:space="preserve"> to let the program run to the end</w:t>
+      </w:r>
+      <w:r>
+        <w:rPr>
+          <w:rFonts w:ascii="Aptos" w:hAnsi="Aptos" w:eastAsia="Aptos" w:cs="Aptos"/>
+          <w:b w:val="0"/>
+          <w:bCs w:val="0"/>
+          <w:i w:val="0"/>
+          <w:iCs w:val="0"/>
+          <w:caps w:val="0"/>
+          <w:smallCaps w:val="0"/>
+          <w:strike w:val="0"/>
+          <w:dstrike w:val="0"/>
+          <w:noProof w:val="0"/>
+          <w:color w:val="000000" w:themeColor="text1" w:themeTint="FF" w:themeShade="FF"/>
+          <w:sz w:val="24"/>
+          <w:szCs w:val="24"/>
+          <w:u w:val="none"/>
+          <w:lang w:val="en-US"/>
+        </w:rPr>
+        <w:t xml:space="preserve"> </w:t>
+      </w:r>
+      <w:r>
+        <w:rPr>
+          <w:rFonts w:ascii="Aptos" w:hAnsi="Aptos" w:eastAsia="Aptos" w:cs="Aptos"/>
+          <w:b w:val="0"/>
+          <w:bCs w:val="0"/>
+          <w:i w:val="0"/>
+          <w:iCs w:val="0"/>
+          <w:caps w:val="0"/>
+          <w:smallCaps w:val="0"/>
+          <w:strike w:val="0"/>
+          <w:dstrike w:val="0"/>
+          <w:noProof w:val="0"/>
+          <w:color w:val="000000" w:themeColor="text1" w:themeTint="FF" w:themeShade="FF"/>
+          <w:sz w:val="24"/>
+          <w:szCs w:val="24"/>
+          <w:u w:val="none"/>
+          <w:lang w:val="en-US"/>
+        </w:rPr>
+        <w:t xml:space="preserve">or press </w:t>
+      </w:r>
+      <w:r>
+        <w:rPr>
+          <w:rFonts w:ascii="Aptos" w:hAnsi="Aptos" w:eastAsia="Aptos" w:cs="Aptos"/>
+          <w:b w:val="1"/>
+          <w:bCs w:val="1"/>
+          <w:i w:val="0"/>
+          <w:iCs w:val="0"/>
+          <w:caps w:val="0"/>
+          <w:smallCaps w:val="0"/>
+          <w:strike w:val="0"/>
+          <w:dstrike w:val="0"/>
+          <w:noProof w:val="0"/>
+          <w:color w:val="000000" w:themeColor="text1" w:themeTint="FF" w:themeShade="FF"/>
+          <w:sz w:val="24"/>
+          <w:szCs w:val="24"/>
+          <w:u w:val="none"/>
+          <w:lang w:val="en-US"/>
+        </w:rPr>
+        <w:t>Terminate/Finish</w:t>
+      </w:r>
+      <w:r>
+        <w:rPr>
+          <w:rFonts w:ascii="Aptos" w:hAnsi="Aptos" w:eastAsia="Aptos" w:cs="Aptos"/>
+          <w:b w:val="0"/>
+          <w:bCs w:val="0"/>
+          <w:i w:val="0"/>
+          <w:iCs w:val="0"/>
+          <w:caps w:val="0"/>
+          <w:smallCaps w:val="0"/>
+          <w:strike w:val="0"/>
+          <w:dstrike w:val="0"/>
+          <w:noProof w:val="0"/>
+          <w:color w:val="000000" w:themeColor="text1" w:themeTint="FF" w:themeShade="FF"/>
+          <w:sz w:val="24"/>
+          <w:szCs w:val="24"/>
+          <w:u w:val="none"/>
+          <w:lang w:val="en-US"/>
+        </w:rPr>
+        <w:t xml:space="preserve"> to stop the debug session.</w:t>
       </w:r>
     </w:p>
     <w:p>

</xml_diff>